<commit_message>
Working on written report
</commit_message>
<xml_diff>
--- a/final-project-documentation/prototype/Rousseau_Cassandra_CART451_Final_Project_Prototype.docx
+++ b/final-project-documentation/prototype/Rousseau_Cassandra_CART451_Final_Project_Prototype.docx
@@ -857,6 +857,7 @@
         </w:rPr>
         <w:t xml:space="preserve"> </w:t>
       </w:r>
+      <w:proofErr w:type="spellStart"/>
       <w:r>
         <w:rPr>
           <w:rFonts w:ascii="Times New Roman" w:eastAsia="Times New Roman" w:hAnsi="Times New Roman" w:cs="Times New Roman"/>
@@ -871,6 +872,7 @@
         </w:rPr>
         <w:t>npm</w:t>
       </w:r>
+      <w:proofErr w:type="spellEnd"/>
       <w:r>
         <w:rPr>
           <w:rFonts w:ascii="Times New Roman" w:eastAsia="Times New Roman" w:hAnsi="Times New Roman" w:cs="Times New Roman"/>
@@ -907,7 +909,37 @@
           <w:lang w:eastAsia="en-CA"/>
           <w14:ligatures w14:val="none"/>
         </w:rPr>
-        <w:t>node-ytdl-core</w:t>
+        <w:t>node-</w:t>
+      </w:r>
+      <w:proofErr w:type="spellStart"/>
+      <w:r>
+        <w:rPr>
+          <w:rFonts w:ascii="Times New Roman" w:eastAsia="Times New Roman" w:hAnsi="Times New Roman" w:cs="Times New Roman"/>
+          <w:i/>
+          <w:iCs/>
+          <w:color w:val="2C2C2C"/>
+          <w:kern w:val="0"/>
+          <w:sz w:val="24"/>
+          <w:szCs w:val="24"/>
+          <w:lang w:eastAsia="en-CA"/>
+          <w14:ligatures w14:val="none"/>
+        </w:rPr>
+        <w:t>ytdl</w:t>
+      </w:r>
+      <w:proofErr w:type="spellEnd"/>
+      <w:r>
+        <w:rPr>
+          <w:rFonts w:ascii="Times New Roman" w:eastAsia="Times New Roman" w:hAnsi="Times New Roman" w:cs="Times New Roman"/>
+          <w:i/>
+          <w:iCs/>
+          <w:color w:val="2C2C2C"/>
+          <w:kern w:val="0"/>
+          <w:sz w:val="24"/>
+          <w:szCs w:val="24"/>
+          <w:lang w:eastAsia="en-CA"/>
+          <w14:ligatures w14:val="none"/>
+        </w:rPr>
+        <w:t>-core</w:t>
       </w:r>
       <w:r>
         <w:rPr>
@@ -947,8 +979,24 @@
           <w:lang w:eastAsia="en-CA"/>
           <w14:ligatures w14:val="none"/>
         </w:rPr>
-        <w:t>react-youtube</w:t>
-      </w:r>
+        <w:t>react-</w:t>
+      </w:r>
+      <w:proofErr w:type="spellStart"/>
+      <w:r>
+        <w:rPr>
+          <w:rFonts w:ascii="Times New Roman" w:eastAsia="Times New Roman" w:hAnsi="Times New Roman" w:cs="Times New Roman"/>
+          <w:i/>
+          <w:iCs/>
+          <w:color w:val="2C2C2C"/>
+          <w:kern w:val="0"/>
+          <w:sz w:val="24"/>
+          <w:szCs w:val="24"/>
+          <w:lang w:eastAsia="en-CA"/>
+          <w14:ligatures w14:val="none"/>
+        </w:rPr>
+        <w:t>youtube</w:t>
+      </w:r>
+      <w:proofErr w:type="spellEnd"/>
       <w:r>
         <w:rPr>
           <w:rFonts w:ascii="Times New Roman" w:eastAsia="Times New Roman" w:hAnsi="Times New Roman" w:cs="Times New Roman"/>
@@ -1976,19 +2024,35 @@
         </w:rPr>
         <w:t xml:space="preserve">. For the year 2005, I used the dataset </w:t>
       </w:r>
-      <w:r>
-        <w:rPr>
-          <w:rFonts w:ascii="Times New Roman" w:eastAsia="Times New Roman" w:hAnsi="Times New Roman" w:cs="Times New Roman"/>
-          <w:i/>
-          <w:iCs/>
-          <w:color w:val="2C2C2C"/>
-          <w:kern w:val="0"/>
-          <w:sz w:val="24"/>
-          <w:szCs w:val="24"/>
-          <w:lang w:eastAsia="en-CA"/>
-          <w14:ligatures w14:val="none"/>
-        </w:rPr>
-        <w:t>Youtube Oldest Videos (2005) Dataset</w:t>
+      <w:proofErr w:type="spellStart"/>
+      <w:r>
+        <w:rPr>
+          <w:rFonts w:ascii="Times New Roman" w:eastAsia="Times New Roman" w:hAnsi="Times New Roman" w:cs="Times New Roman"/>
+          <w:i/>
+          <w:iCs/>
+          <w:color w:val="2C2C2C"/>
+          <w:kern w:val="0"/>
+          <w:sz w:val="24"/>
+          <w:szCs w:val="24"/>
+          <w:lang w:eastAsia="en-CA"/>
+          <w14:ligatures w14:val="none"/>
+        </w:rPr>
+        <w:t>Youtube</w:t>
+      </w:r>
+      <w:proofErr w:type="spellEnd"/>
+      <w:r>
+        <w:rPr>
+          <w:rFonts w:ascii="Times New Roman" w:eastAsia="Times New Roman" w:hAnsi="Times New Roman" w:cs="Times New Roman"/>
+          <w:i/>
+          <w:iCs/>
+          <w:color w:val="2C2C2C"/>
+          <w:kern w:val="0"/>
+          <w:sz w:val="24"/>
+          <w:szCs w:val="24"/>
+          <w:lang w:eastAsia="en-CA"/>
+          <w14:ligatures w14:val="none"/>
+        </w:rPr>
+        <w:t xml:space="preserve"> Oldest Videos (2005) Dataset</w:t>
       </w:r>
       <w:r>
         <w:rPr>
@@ -2052,19 +2116,65 @@
         </w:rPr>
         <w:t xml:space="preserve"> and </w:t>
       </w:r>
-      <w:r>
-        <w:rPr>
-          <w:rFonts w:ascii="Times New Roman" w:eastAsia="Times New Roman" w:hAnsi="Times New Roman" w:cs="Times New Roman"/>
-          <w:i/>
-          <w:iCs/>
-          <w:color w:val="2C2C2C"/>
-          <w:kern w:val="0"/>
-          <w:sz w:val="24"/>
-          <w:szCs w:val="24"/>
-          <w:lang w:eastAsia="en-CA"/>
-          <w14:ligatures w14:val="none"/>
-        </w:rPr>
-        <w:t>Youtube videos having more than 1 Billion views</w:t>
+      <w:proofErr w:type="spellStart"/>
+      <w:r>
+        <w:rPr>
+          <w:rFonts w:ascii="Times New Roman" w:eastAsia="Times New Roman" w:hAnsi="Times New Roman" w:cs="Times New Roman"/>
+          <w:i/>
+          <w:iCs/>
+          <w:color w:val="2C2C2C"/>
+          <w:kern w:val="0"/>
+          <w:sz w:val="24"/>
+          <w:szCs w:val="24"/>
+          <w:lang w:eastAsia="en-CA"/>
+          <w14:ligatures w14:val="none"/>
+        </w:rPr>
+        <w:t>Youtube</w:t>
+      </w:r>
+      <w:proofErr w:type="spellEnd"/>
+      <w:r>
+        <w:rPr>
+          <w:rFonts w:ascii="Times New Roman" w:eastAsia="Times New Roman" w:hAnsi="Times New Roman" w:cs="Times New Roman"/>
+          <w:i/>
+          <w:iCs/>
+          <w:color w:val="2C2C2C"/>
+          <w:kern w:val="0"/>
+          <w:sz w:val="24"/>
+          <w:szCs w:val="24"/>
+          <w:lang w:eastAsia="en-CA"/>
+          <w14:ligatures w14:val="none"/>
+        </w:rPr>
+        <w:t xml:space="preserve"> videos having more than 1 </w:t>
+      </w:r>
+      <w:proofErr w:type="gramStart"/>
+      <w:r>
+        <w:rPr>
+          <w:rFonts w:ascii="Times New Roman" w:eastAsia="Times New Roman" w:hAnsi="Times New Roman" w:cs="Times New Roman"/>
+          <w:i/>
+          <w:iCs/>
+          <w:color w:val="2C2C2C"/>
+          <w:kern w:val="0"/>
+          <w:sz w:val="24"/>
+          <w:szCs w:val="24"/>
+          <w:lang w:eastAsia="en-CA"/>
+          <w14:ligatures w14:val="none"/>
+        </w:rPr>
+        <w:t>Billion</w:t>
+      </w:r>
+      <w:proofErr w:type="gramEnd"/>
+      <w:r>
+        <w:rPr>
+          <w:rFonts w:ascii="Times New Roman" w:eastAsia="Times New Roman" w:hAnsi="Times New Roman" w:cs="Times New Roman"/>
+          <w:i/>
+          <w:iCs/>
+          <w:color w:val="2C2C2C"/>
+          <w:kern w:val="0"/>
+          <w:sz w:val="24"/>
+          <w:szCs w:val="24"/>
+          <w:lang w:eastAsia="en-CA"/>
+          <w14:ligatures w14:val="none"/>
+        </w:rPr>
+        <w:t xml:space="preserve"> views</w:t>
       </w:r>
       <w:r>
         <w:rPr>
@@ -2152,19 +2262,65 @@
         </w:rPr>
         <w:t xml:space="preserve"> </w:t>
       </w:r>
-      <w:r>
-        <w:rPr>
-          <w:rFonts w:ascii="Times New Roman" w:eastAsia="Times New Roman" w:hAnsi="Times New Roman" w:cs="Times New Roman"/>
-          <w:i/>
-          <w:iCs/>
-          <w:color w:val="2C2C2C"/>
-          <w:kern w:val="0"/>
-          <w:sz w:val="24"/>
-          <w:szCs w:val="24"/>
-          <w:lang w:eastAsia="en-CA"/>
-          <w14:ligatures w14:val="none"/>
-        </w:rPr>
-        <w:t>Youtube videos having more than 1 Billion views</w:t>
+      <w:proofErr w:type="spellStart"/>
+      <w:r>
+        <w:rPr>
+          <w:rFonts w:ascii="Times New Roman" w:eastAsia="Times New Roman" w:hAnsi="Times New Roman" w:cs="Times New Roman"/>
+          <w:i/>
+          <w:iCs/>
+          <w:color w:val="2C2C2C"/>
+          <w:kern w:val="0"/>
+          <w:sz w:val="24"/>
+          <w:szCs w:val="24"/>
+          <w:lang w:eastAsia="en-CA"/>
+          <w14:ligatures w14:val="none"/>
+        </w:rPr>
+        <w:t>Youtube</w:t>
+      </w:r>
+      <w:proofErr w:type="spellEnd"/>
+      <w:r>
+        <w:rPr>
+          <w:rFonts w:ascii="Times New Roman" w:eastAsia="Times New Roman" w:hAnsi="Times New Roman" w:cs="Times New Roman"/>
+          <w:i/>
+          <w:iCs/>
+          <w:color w:val="2C2C2C"/>
+          <w:kern w:val="0"/>
+          <w:sz w:val="24"/>
+          <w:szCs w:val="24"/>
+          <w:lang w:eastAsia="en-CA"/>
+          <w14:ligatures w14:val="none"/>
+        </w:rPr>
+        <w:t xml:space="preserve"> videos having more than 1 </w:t>
+      </w:r>
+      <w:proofErr w:type="gramStart"/>
+      <w:r>
+        <w:rPr>
+          <w:rFonts w:ascii="Times New Roman" w:eastAsia="Times New Roman" w:hAnsi="Times New Roman" w:cs="Times New Roman"/>
+          <w:i/>
+          <w:iCs/>
+          <w:color w:val="2C2C2C"/>
+          <w:kern w:val="0"/>
+          <w:sz w:val="24"/>
+          <w:szCs w:val="24"/>
+          <w:lang w:eastAsia="en-CA"/>
+          <w14:ligatures w14:val="none"/>
+        </w:rPr>
+        <w:t>Billion</w:t>
+      </w:r>
+      <w:proofErr w:type="gramEnd"/>
+      <w:r>
+        <w:rPr>
+          <w:rFonts w:ascii="Times New Roman" w:eastAsia="Times New Roman" w:hAnsi="Times New Roman" w:cs="Times New Roman"/>
+          <w:i/>
+          <w:iCs/>
+          <w:color w:val="2C2C2C"/>
+          <w:kern w:val="0"/>
+          <w:sz w:val="24"/>
+          <w:szCs w:val="24"/>
+          <w:lang w:eastAsia="en-CA"/>
+          <w14:ligatures w14:val="none"/>
+        </w:rPr>
+        <w:t xml:space="preserve"> views</w:t>
       </w:r>
       <w:r>
         <w:rPr>
@@ -2278,19 +2434,65 @@
         </w:rPr>
         <w:t xml:space="preserve"> and </w:t>
       </w:r>
-      <w:r>
-        <w:rPr>
-          <w:rFonts w:ascii="Times New Roman" w:eastAsia="Times New Roman" w:hAnsi="Times New Roman" w:cs="Times New Roman"/>
-          <w:i/>
-          <w:iCs/>
-          <w:color w:val="2C2C2C"/>
-          <w:kern w:val="0"/>
-          <w:sz w:val="24"/>
-          <w:szCs w:val="24"/>
-          <w:lang w:eastAsia="en-CA"/>
-          <w14:ligatures w14:val="none"/>
-        </w:rPr>
-        <w:t>Youtube videos having more than 1 Billion views</w:t>
+      <w:proofErr w:type="spellStart"/>
+      <w:r>
+        <w:rPr>
+          <w:rFonts w:ascii="Times New Roman" w:eastAsia="Times New Roman" w:hAnsi="Times New Roman" w:cs="Times New Roman"/>
+          <w:i/>
+          <w:iCs/>
+          <w:color w:val="2C2C2C"/>
+          <w:kern w:val="0"/>
+          <w:sz w:val="24"/>
+          <w:szCs w:val="24"/>
+          <w:lang w:eastAsia="en-CA"/>
+          <w14:ligatures w14:val="none"/>
+        </w:rPr>
+        <w:t>Youtube</w:t>
+      </w:r>
+      <w:proofErr w:type="spellEnd"/>
+      <w:r>
+        <w:rPr>
+          <w:rFonts w:ascii="Times New Roman" w:eastAsia="Times New Roman" w:hAnsi="Times New Roman" w:cs="Times New Roman"/>
+          <w:i/>
+          <w:iCs/>
+          <w:color w:val="2C2C2C"/>
+          <w:kern w:val="0"/>
+          <w:sz w:val="24"/>
+          <w:szCs w:val="24"/>
+          <w:lang w:eastAsia="en-CA"/>
+          <w14:ligatures w14:val="none"/>
+        </w:rPr>
+        <w:t xml:space="preserve"> videos having more than 1 </w:t>
+      </w:r>
+      <w:proofErr w:type="gramStart"/>
+      <w:r>
+        <w:rPr>
+          <w:rFonts w:ascii="Times New Roman" w:eastAsia="Times New Roman" w:hAnsi="Times New Roman" w:cs="Times New Roman"/>
+          <w:i/>
+          <w:iCs/>
+          <w:color w:val="2C2C2C"/>
+          <w:kern w:val="0"/>
+          <w:sz w:val="24"/>
+          <w:szCs w:val="24"/>
+          <w:lang w:eastAsia="en-CA"/>
+          <w14:ligatures w14:val="none"/>
+        </w:rPr>
+        <w:t>Billion</w:t>
+      </w:r>
+      <w:proofErr w:type="gramEnd"/>
+      <w:r>
+        <w:rPr>
+          <w:rFonts w:ascii="Times New Roman" w:eastAsia="Times New Roman" w:hAnsi="Times New Roman" w:cs="Times New Roman"/>
+          <w:i/>
+          <w:iCs/>
+          <w:color w:val="2C2C2C"/>
+          <w:kern w:val="0"/>
+          <w:sz w:val="24"/>
+          <w:szCs w:val="24"/>
+          <w:lang w:eastAsia="en-CA"/>
+          <w14:ligatures w14:val="none"/>
+        </w:rPr>
+        <w:t xml:space="preserve"> views</w:t>
       </w:r>
       <w:r>
         <w:rPr>
@@ -2378,19 +2580,65 @@
         </w:rPr>
         <w:t xml:space="preserve">I used the </w:t>
       </w:r>
-      <w:r>
-        <w:rPr>
-          <w:rFonts w:ascii="Times New Roman" w:eastAsia="Times New Roman" w:hAnsi="Times New Roman" w:cs="Times New Roman"/>
-          <w:i/>
-          <w:iCs/>
-          <w:color w:val="2C2C2C"/>
-          <w:kern w:val="0"/>
-          <w:sz w:val="24"/>
-          <w:szCs w:val="24"/>
-          <w:lang w:eastAsia="en-CA"/>
-          <w14:ligatures w14:val="none"/>
-        </w:rPr>
-        <w:t>Youtube videos having more than 1 Billion views</w:t>
+      <w:proofErr w:type="spellStart"/>
+      <w:r>
+        <w:rPr>
+          <w:rFonts w:ascii="Times New Roman" w:eastAsia="Times New Roman" w:hAnsi="Times New Roman" w:cs="Times New Roman"/>
+          <w:i/>
+          <w:iCs/>
+          <w:color w:val="2C2C2C"/>
+          <w:kern w:val="0"/>
+          <w:sz w:val="24"/>
+          <w:szCs w:val="24"/>
+          <w:lang w:eastAsia="en-CA"/>
+          <w14:ligatures w14:val="none"/>
+        </w:rPr>
+        <w:t>Youtube</w:t>
+      </w:r>
+      <w:proofErr w:type="spellEnd"/>
+      <w:r>
+        <w:rPr>
+          <w:rFonts w:ascii="Times New Roman" w:eastAsia="Times New Roman" w:hAnsi="Times New Roman" w:cs="Times New Roman"/>
+          <w:i/>
+          <w:iCs/>
+          <w:color w:val="2C2C2C"/>
+          <w:kern w:val="0"/>
+          <w:sz w:val="24"/>
+          <w:szCs w:val="24"/>
+          <w:lang w:eastAsia="en-CA"/>
+          <w14:ligatures w14:val="none"/>
+        </w:rPr>
+        <w:t xml:space="preserve"> videos having more than 1 </w:t>
+      </w:r>
+      <w:proofErr w:type="gramStart"/>
+      <w:r>
+        <w:rPr>
+          <w:rFonts w:ascii="Times New Roman" w:eastAsia="Times New Roman" w:hAnsi="Times New Roman" w:cs="Times New Roman"/>
+          <w:i/>
+          <w:iCs/>
+          <w:color w:val="2C2C2C"/>
+          <w:kern w:val="0"/>
+          <w:sz w:val="24"/>
+          <w:szCs w:val="24"/>
+          <w:lang w:eastAsia="en-CA"/>
+          <w14:ligatures w14:val="none"/>
+        </w:rPr>
+        <w:t>Billion</w:t>
+      </w:r>
+      <w:proofErr w:type="gramEnd"/>
+      <w:r>
+        <w:rPr>
+          <w:rFonts w:ascii="Times New Roman" w:eastAsia="Times New Roman" w:hAnsi="Times New Roman" w:cs="Times New Roman"/>
+          <w:i/>
+          <w:iCs/>
+          <w:color w:val="2C2C2C"/>
+          <w:kern w:val="0"/>
+          <w:sz w:val="24"/>
+          <w:szCs w:val="24"/>
+          <w:lang w:eastAsia="en-CA"/>
+          <w14:ligatures w14:val="none"/>
+        </w:rPr>
+        <w:t xml:space="preserve"> views</w:t>
       </w:r>
       <w:r>
         <w:rPr>
@@ -2825,26 +3073,19 @@
     </w:p>
     <w:p>
       <w:pPr>
-        <w:rPr>
-          <w:rFonts w:ascii="Times New Roman" w:hAnsi="Times New Roman" w:cs="Times New Roman"/>
-          <w:b/>
-          <w:bCs/>
-          <w:sz w:val="32"/>
-          <w:szCs w:val="32"/>
-          <w:lang w:val="en-US"/>
+        <w:shd w:val="clear" w:color="auto" w:fill="FFFFFF"/>
+        <w:spacing w:before="100" w:beforeAutospacing="1" w:after="100" w:afterAutospacing="1" w:line="240" w:lineRule="auto"/>
+        <w:ind w:left="360"/>
+        <w:rPr>
+          <w:rFonts w:ascii="Times New Roman" w:eastAsia="Times New Roman" w:hAnsi="Times New Roman" w:cs="Times New Roman"/>
+          <w:color w:val="2C2C2C"/>
+          <w:kern w:val="0"/>
+          <w:sz w:val="24"/>
+          <w:szCs w:val="24"/>
+          <w:lang w:eastAsia="en-CA"/>
+          <w14:ligatures w14:val="none"/>
         </w:rPr>
       </w:pPr>
-      <w:r>
-        <w:rPr>
-          <w:rFonts w:ascii="Times New Roman" w:hAnsi="Times New Roman" w:cs="Times New Roman"/>
-          <w:b/>
-          <w:bCs/>
-          <w:sz w:val="32"/>
-          <w:szCs w:val="32"/>
-          <w:lang w:val="en-US"/>
-        </w:rPr>
-        <w:t>Images/Screenshots</w:t>
-      </w:r>
     </w:p>
     <w:p>
       <w:pPr>
@@ -2852,7 +3093,7 @@
         <w:spacing w:before="100" w:beforeAutospacing="1" w:after="100" w:afterAutospacing="1" w:line="240" w:lineRule="auto"/>
         <w:ind w:left="360"/>
         <w:rPr>
-          <w:rFonts w:ascii="Arial" w:eastAsia="Times New Roman" w:hAnsi="Arial" w:cs="Arial"/>
+          <w:rFonts w:ascii="Times New Roman" w:eastAsia="Times New Roman" w:hAnsi="Times New Roman" w:cs="Times New Roman"/>
           <w:color w:val="2C2C2C"/>
           <w:kern w:val="0"/>
           <w:sz w:val="24"/>
@@ -2861,18 +3102,38 @@
           <w14:ligatures w14:val="none"/>
         </w:rPr>
       </w:pPr>
-      <w:r>
-        <w:rPr>
-          <w:rFonts w:ascii="Arial" w:eastAsia="Times New Roman" w:hAnsi="Arial" w:cs="Arial"/>
-          <w:color w:val="2C2C2C"/>
-          <w:kern w:val="0"/>
-          <w:sz w:val="24"/>
-          <w:szCs w:val="24"/>
-          <w:lang w:eastAsia="en-CA"/>
-          <w14:ligatures w14:val="none"/>
-        </w:rPr>
-        <w:t>Detailed images/diagrams of the overall system (i.e. how data flows between the various components)</w:t>
-      </w:r>
+    </w:p>
+    <w:p>
+      <w:pPr>
+        <w:shd w:val="clear" w:color="auto" w:fill="FFFFFF"/>
+        <w:spacing w:before="100" w:beforeAutospacing="1" w:after="100" w:afterAutospacing="1" w:line="240" w:lineRule="auto"/>
+        <w:ind w:left="360"/>
+        <w:rPr>
+          <w:rFonts w:ascii="Times New Roman" w:eastAsia="Times New Roman" w:hAnsi="Times New Roman" w:cs="Times New Roman"/>
+          <w:color w:val="2C2C2C"/>
+          <w:kern w:val="0"/>
+          <w:sz w:val="24"/>
+          <w:szCs w:val="24"/>
+          <w:lang w:eastAsia="en-CA"/>
+          <w14:ligatures w14:val="none"/>
+        </w:rPr>
+      </w:pPr>
+    </w:p>
+    <w:p>
+      <w:pPr>
+        <w:shd w:val="clear" w:color="auto" w:fill="FFFFFF"/>
+        <w:spacing w:before="100" w:beforeAutospacing="1" w:after="100" w:afterAutospacing="1" w:line="240" w:lineRule="auto"/>
+        <w:ind w:left="360"/>
+        <w:rPr>
+          <w:rFonts w:ascii="Times New Roman" w:eastAsia="Times New Roman" w:hAnsi="Times New Roman" w:cs="Times New Roman"/>
+          <w:color w:val="2C2C2C"/>
+          <w:kern w:val="0"/>
+          <w:sz w:val="24"/>
+          <w:szCs w:val="24"/>
+          <w:lang w:eastAsia="en-CA"/>
+          <w14:ligatures w14:val="none"/>
+        </w:rPr>
+      </w:pPr>
     </w:p>
     <w:p>
       <w:pPr>
@@ -2894,8 +3155,1743 @@
           <w:szCs w:val="32"/>
           <w:lang w:val="en-US"/>
         </w:rPr>
-        <w:t>C</w:t>
-      </w:r>
+        <w:lastRenderedPageBreak/>
+        <w:t>Images</w:t>
+      </w:r>
+    </w:p>
+    <w:p>
+      <w:pPr>
+        <w:rPr>
+          <w:rFonts w:ascii="Times New Roman" w:hAnsi="Times New Roman" w:cs="Times New Roman"/>
+          <w:sz w:val="24"/>
+          <w:szCs w:val="24"/>
+          <w:lang w:val="en-US"/>
+        </w:rPr>
+      </w:pPr>
+      <w:r>
+        <w:rPr>
+          <w:rFonts w:ascii="Times New Roman" w:hAnsi="Times New Roman" w:cs="Times New Roman"/>
+          <w:sz w:val="24"/>
+          <w:szCs w:val="24"/>
+          <w:lang w:val="en-US"/>
+        </w:rPr>
+        <w:t xml:space="preserve">2005 video creation: </w:t>
+      </w:r>
+    </w:p>
+    <w:p>
+      <w:pPr>
+        <w:jc w:val="center"/>
+        <w:rPr>
+          <w:rFonts w:ascii="Arial" w:eastAsia="Times New Roman" w:hAnsi="Arial" w:cs="Arial"/>
+          <w:color w:val="2C2C2C"/>
+          <w:kern w:val="0"/>
+          <w:sz w:val="24"/>
+          <w:szCs w:val="24"/>
+          <w:lang w:eastAsia="en-CA"/>
+          <w14:ligatures w14:val="none"/>
+        </w:rPr>
+      </w:pPr>
+      <w:r>
+        <w:rPr>
+          <w:rFonts w:ascii="Arial" w:eastAsia="Times New Roman" w:hAnsi="Arial" w:cs="Arial"/>
+          <w:noProof/>
+          <w:color w:val="2C2C2C"/>
+          <w:kern w:val="0"/>
+          <w:sz w:val="24"/>
+          <w:szCs w:val="24"/>
+          <w:lang w:eastAsia="en-CA"/>
+        </w:rPr>
+        <w:drawing>
+          <wp:inline distT="0" distB="0" distL="0" distR="0" wp14:anchorId="57224A70" wp14:editId="185F1EE3">
+            <wp:extent cx="4203511" cy="1955313"/>
+            <wp:effectExtent l="0" t="0" r="6985" b="6985"/>
+            <wp:docPr id="1379482981" name="Picture 1"/>
+            <wp:cNvGraphicFramePr>
+              <a:graphicFrameLocks xmlns:a="http://schemas.openxmlformats.org/drawingml/2006/main" noChangeAspect="1"/>
+            </wp:cNvGraphicFramePr>
+            <a:graphic xmlns:a="http://schemas.openxmlformats.org/drawingml/2006/main">
+              <a:graphicData uri="http://schemas.openxmlformats.org/drawingml/2006/picture">
+                <pic:pic xmlns:pic="http://schemas.openxmlformats.org/drawingml/2006/picture">
+                  <pic:nvPicPr>
+                    <pic:cNvPr id="1379482981" name="Picture 1379482981"/>
+                    <pic:cNvPicPr/>
+                  </pic:nvPicPr>
+                  <pic:blipFill>
+                    <a:blip r:embed="rId8" cstate="print">
+                      <a:extLst>
+                        <a:ext uri="{28A0092B-C50C-407E-A947-70E740481C1C}">
+                          <a14:useLocalDpi xmlns:a14="http://schemas.microsoft.com/office/drawing/2010/main" val="0"/>
+                        </a:ext>
+                      </a:extLst>
+                    </a:blip>
+                    <a:stretch>
+                      <a:fillRect/>
+                    </a:stretch>
+                  </pic:blipFill>
+                  <pic:spPr>
+                    <a:xfrm>
+                      <a:off x="0" y="0"/>
+                      <a:ext cx="4260728" cy="1981928"/>
+                    </a:xfrm>
+                    <a:prstGeom prst="rect">
+                      <a:avLst/>
+                    </a:prstGeom>
+                  </pic:spPr>
+                </pic:pic>
+              </a:graphicData>
+            </a:graphic>
+          </wp:inline>
+        </w:drawing>
+      </w:r>
+    </w:p>
+    <w:p>
+      <w:pPr>
+        <w:jc w:val="center"/>
+        <w:rPr>
+          <w:rFonts w:ascii="Arial" w:eastAsia="Times New Roman" w:hAnsi="Arial" w:cs="Arial"/>
+          <w:color w:val="2C2C2C"/>
+          <w:kern w:val="0"/>
+          <w:sz w:val="24"/>
+          <w:szCs w:val="24"/>
+          <w:lang w:eastAsia="en-CA"/>
+          <w14:ligatures w14:val="none"/>
+        </w:rPr>
+      </w:pPr>
+      <w:r>
+        <w:rPr>
+          <w:rFonts w:ascii="Arial" w:eastAsia="Times New Roman" w:hAnsi="Arial" w:cs="Arial"/>
+          <w:noProof/>
+          <w:color w:val="2C2C2C"/>
+          <w:kern w:val="0"/>
+          <w:sz w:val="24"/>
+          <w:szCs w:val="24"/>
+          <w:lang w:eastAsia="en-CA"/>
+        </w:rPr>
+        <w:drawing>
+          <wp:inline distT="0" distB="0" distL="0" distR="0" wp14:anchorId="07655A62" wp14:editId="5957CCF8">
+            <wp:extent cx="4148919" cy="2227163"/>
+            <wp:effectExtent l="0" t="0" r="4445" b="1905"/>
+            <wp:docPr id="1747752292" name="Picture 3" descr="A screenshot of a computer&#10;&#10;Description automatically generated"/>
+            <wp:cNvGraphicFramePr>
+              <a:graphicFrameLocks xmlns:a="http://schemas.openxmlformats.org/drawingml/2006/main" noChangeAspect="1"/>
+            </wp:cNvGraphicFramePr>
+            <a:graphic xmlns:a="http://schemas.openxmlformats.org/drawingml/2006/main">
+              <a:graphicData uri="http://schemas.openxmlformats.org/drawingml/2006/picture">
+                <pic:pic xmlns:pic="http://schemas.openxmlformats.org/drawingml/2006/picture">
+                  <pic:nvPicPr>
+                    <pic:cNvPr id="1747752292" name="Picture 3" descr="A screenshot of a computer&#10;&#10;Description automatically generated"/>
+                    <pic:cNvPicPr/>
+                  </pic:nvPicPr>
+                  <pic:blipFill>
+                    <a:blip r:embed="rId9" cstate="print">
+                      <a:extLst>
+                        <a:ext uri="{28A0092B-C50C-407E-A947-70E740481C1C}">
+                          <a14:useLocalDpi xmlns:a14="http://schemas.microsoft.com/office/drawing/2010/main" val="0"/>
+                        </a:ext>
+                      </a:extLst>
+                    </a:blip>
+                    <a:stretch>
+                      <a:fillRect/>
+                    </a:stretch>
+                  </pic:blipFill>
+                  <pic:spPr>
+                    <a:xfrm>
+                      <a:off x="0" y="0"/>
+                      <a:ext cx="4259284" cy="2286408"/>
+                    </a:xfrm>
+                    <a:prstGeom prst="rect">
+                      <a:avLst/>
+                    </a:prstGeom>
+                  </pic:spPr>
+                </pic:pic>
+              </a:graphicData>
+            </a:graphic>
+          </wp:inline>
+        </w:drawing>
+      </w:r>
+    </w:p>
+    <w:p>
+      <w:pPr>
+        <w:jc w:val="center"/>
+        <w:rPr>
+          <w:rFonts w:ascii="Arial" w:eastAsia="Times New Roman" w:hAnsi="Arial" w:cs="Arial"/>
+          <w:color w:val="2C2C2C"/>
+          <w:kern w:val="0"/>
+          <w:sz w:val="24"/>
+          <w:szCs w:val="24"/>
+          <w:lang w:eastAsia="en-CA"/>
+          <w14:ligatures w14:val="none"/>
+        </w:rPr>
+      </w:pPr>
+      <w:r>
+        <w:rPr>
+          <w:rFonts w:ascii="Arial" w:eastAsia="Times New Roman" w:hAnsi="Arial" w:cs="Arial"/>
+          <w:noProof/>
+          <w:color w:val="2C2C2C"/>
+          <w:kern w:val="0"/>
+          <w:sz w:val="24"/>
+          <w:szCs w:val="24"/>
+          <w:lang w:eastAsia="en-CA"/>
+        </w:rPr>
+        <w:drawing>
+          <wp:inline distT="0" distB="0" distL="0" distR="0" wp14:anchorId="3872200F" wp14:editId="0D44B685">
+            <wp:extent cx="3638016" cy="2895255"/>
+            <wp:effectExtent l="0" t="0" r="635" b="635"/>
+            <wp:docPr id="1603383880" name="Picture 2" descr="A screenshot of a video editing program&#10;&#10;Description automatically generated"/>
+            <wp:cNvGraphicFramePr>
+              <a:graphicFrameLocks xmlns:a="http://schemas.openxmlformats.org/drawingml/2006/main" noChangeAspect="1"/>
+            </wp:cNvGraphicFramePr>
+            <a:graphic xmlns:a="http://schemas.openxmlformats.org/drawingml/2006/main">
+              <a:graphicData uri="http://schemas.openxmlformats.org/drawingml/2006/picture">
+                <pic:pic xmlns:pic="http://schemas.openxmlformats.org/drawingml/2006/picture">
+                  <pic:nvPicPr>
+                    <pic:cNvPr id="1603383880" name="Picture 2" descr="A screenshot of a video editing program&#10;&#10;Description automatically generated"/>
+                    <pic:cNvPicPr/>
+                  </pic:nvPicPr>
+                  <pic:blipFill>
+                    <a:blip r:embed="rId10" cstate="print">
+                      <a:extLst>
+                        <a:ext uri="{28A0092B-C50C-407E-A947-70E740481C1C}">
+                          <a14:useLocalDpi xmlns:a14="http://schemas.microsoft.com/office/drawing/2010/main" val="0"/>
+                        </a:ext>
+                      </a:extLst>
+                    </a:blip>
+                    <a:stretch>
+                      <a:fillRect/>
+                    </a:stretch>
+                  </pic:blipFill>
+                  <pic:spPr>
+                    <a:xfrm>
+                      <a:off x="0" y="0"/>
+                      <a:ext cx="3647792" cy="2903035"/>
+                    </a:xfrm>
+                    <a:prstGeom prst="rect">
+                      <a:avLst/>
+                    </a:prstGeom>
+                  </pic:spPr>
+                </pic:pic>
+              </a:graphicData>
+            </a:graphic>
+          </wp:inline>
+        </w:drawing>
+      </w:r>
+    </w:p>
+    <w:p>
+      <w:pPr>
+        <w:jc w:val="center"/>
+        <w:rPr>
+          <w:rFonts w:ascii="Arial" w:eastAsia="Times New Roman" w:hAnsi="Arial" w:cs="Arial"/>
+          <w:noProof/>
+          <w:color w:val="2C2C2C"/>
+          <w:kern w:val="0"/>
+          <w:sz w:val="24"/>
+          <w:szCs w:val="24"/>
+          <w:lang w:eastAsia="en-CA"/>
+        </w:rPr>
+      </w:pPr>
+      <w:r>
+        <w:rPr>
+          <w:rFonts w:ascii="Arial" w:eastAsia="Times New Roman" w:hAnsi="Arial" w:cs="Arial"/>
+          <w:noProof/>
+          <w:color w:val="2C2C2C"/>
+          <w:kern w:val="0"/>
+          <w:sz w:val="24"/>
+          <w:szCs w:val="24"/>
+          <w:lang w:eastAsia="en-CA"/>
+        </w:rPr>
+        <w:lastRenderedPageBreak/>
+        <w:drawing>
+          <wp:inline distT="0" distB="0" distL="0" distR="0" wp14:anchorId="522A604D" wp14:editId="4D0C131E">
+            <wp:extent cx="3677780" cy="2384172"/>
+            <wp:effectExtent l="0" t="0" r="0" b="0"/>
+            <wp:docPr id="932260465" name="Picture 4" descr="A black screen with a black background&#10;&#10;Description automatically generated with medium confidence"/>
+            <wp:cNvGraphicFramePr>
+              <a:graphicFrameLocks xmlns:a="http://schemas.openxmlformats.org/drawingml/2006/main" noChangeAspect="1"/>
+            </wp:cNvGraphicFramePr>
+            <a:graphic xmlns:a="http://schemas.openxmlformats.org/drawingml/2006/main">
+              <a:graphicData uri="http://schemas.openxmlformats.org/drawingml/2006/picture">
+                <pic:pic xmlns:pic="http://schemas.openxmlformats.org/drawingml/2006/picture">
+                  <pic:nvPicPr>
+                    <pic:cNvPr id="932260465" name="Picture 4" descr="A black screen with a black background&#10;&#10;Description automatically generated with medium confidence"/>
+                    <pic:cNvPicPr/>
+                  </pic:nvPicPr>
+                  <pic:blipFill>
+                    <a:blip r:embed="rId11" cstate="print">
+                      <a:extLst>
+                        <a:ext uri="{28A0092B-C50C-407E-A947-70E740481C1C}">
+                          <a14:useLocalDpi xmlns:a14="http://schemas.microsoft.com/office/drawing/2010/main" val="0"/>
+                        </a:ext>
+                      </a:extLst>
+                    </a:blip>
+                    <a:stretch>
+                      <a:fillRect/>
+                    </a:stretch>
+                  </pic:blipFill>
+                  <pic:spPr>
+                    <a:xfrm>
+                      <a:off x="0" y="0"/>
+                      <a:ext cx="3682816" cy="2387437"/>
+                    </a:xfrm>
+                    <a:prstGeom prst="rect">
+                      <a:avLst/>
+                    </a:prstGeom>
+                  </pic:spPr>
+                </pic:pic>
+              </a:graphicData>
+            </a:graphic>
+          </wp:inline>
+        </w:drawing>
+      </w:r>
+    </w:p>
+    <w:p>
+      <w:pPr>
+        <w:rPr>
+          <w:rFonts w:ascii="Arial" w:eastAsia="Times New Roman" w:hAnsi="Arial" w:cs="Arial"/>
+          <w:noProof/>
+          <w:color w:val="2C2C2C"/>
+          <w:kern w:val="0"/>
+          <w:sz w:val="24"/>
+          <w:szCs w:val="24"/>
+          <w:lang w:eastAsia="en-CA"/>
+        </w:rPr>
+      </w:pPr>
+      <w:r>
+        <w:rPr>
+          <w:rFonts w:ascii="Times New Roman" w:eastAsia="Times New Roman" w:hAnsi="Times New Roman" w:cs="Times New Roman"/>
+          <w:noProof/>
+          <w:color w:val="2C2C2C"/>
+          <w:kern w:val="0"/>
+          <w:sz w:val="24"/>
+          <w:szCs w:val="24"/>
+          <w:lang w:eastAsia="en-CA"/>
+        </w:rPr>
+        <w:t>2010 video creation:</w:t>
+      </w:r>
+    </w:p>
+    <w:p>
+      <w:pPr>
+        <w:jc w:val="center"/>
+        <w:rPr>
+          <w:rFonts w:ascii="Arial" w:eastAsia="Times New Roman" w:hAnsi="Arial" w:cs="Arial"/>
+          <w:noProof/>
+          <w:color w:val="2C2C2C"/>
+          <w:kern w:val="0"/>
+          <w:sz w:val="24"/>
+          <w:szCs w:val="24"/>
+          <w:lang w:eastAsia="en-CA"/>
+        </w:rPr>
+      </w:pPr>
+      <w:r>
+        <w:rPr>
+          <w:rFonts w:ascii="Arial" w:eastAsia="Times New Roman" w:hAnsi="Arial" w:cs="Arial"/>
+          <w:noProof/>
+          <w:color w:val="2C2C2C"/>
+          <w:kern w:val="0"/>
+          <w:sz w:val="24"/>
+          <w:szCs w:val="24"/>
+          <w:lang w:eastAsia="en-CA"/>
+        </w:rPr>
+        <w:drawing>
+          <wp:inline distT="0" distB="0" distL="0" distR="0" wp14:anchorId="1E8644B0" wp14:editId="412F9444">
+            <wp:extent cx="4981517" cy="2456165"/>
+            <wp:effectExtent l="0" t="0" r="0" b="1905"/>
+            <wp:docPr id="1778531289" name="Picture 5" descr="A screenshot of a computer program&#10;&#10;Description automatically generated"/>
+            <wp:cNvGraphicFramePr>
+              <a:graphicFrameLocks xmlns:a="http://schemas.openxmlformats.org/drawingml/2006/main" noChangeAspect="1"/>
+            </wp:cNvGraphicFramePr>
+            <a:graphic xmlns:a="http://schemas.openxmlformats.org/drawingml/2006/main">
+              <a:graphicData uri="http://schemas.openxmlformats.org/drawingml/2006/picture">
+                <pic:pic xmlns:pic="http://schemas.openxmlformats.org/drawingml/2006/picture">
+                  <pic:nvPicPr>
+                    <pic:cNvPr id="1778531289" name="Picture 5" descr="A screenshot of a computer program&#10;&#10;Description automatically generated"/>
+                    <pic:cNvPicPr/>
+                  </pic:nvPicPr>
+                  <pic:blipFill>
+                    <a:blip r:embed="rId12" cstate="print">
+                      <a:extLst>
+                        <a:ext uri="{28A0092B-C50C-407E-A947-70E740481C1C}">
+                          <a14:useLocalDpi xmlns:a14="http://schemas.microsoft.com/office/drawing/2010/main" val="0"/>
+                        </a:ext>
+                      </a:extLst>
+                    </a:blip>
+                    <a:stretch>
+                      <a:fillRect/>
+                    </a:stretch>
+                  </pic:blipFill>
+                  <pic:spPr>
+                    <a:xfrm>
+                      <a:off x="0" y="0"/>
+                      <a:ext cx="4984331" cy="2457552"/>
+                    </a:xfrm>
+                    <a:prstGeom prst="rect">
+                      <a:avLst/>
+                    </a:prstGeom>
+                  </pic:spPr>
+                </pic:pic>
+              </a:graphicData>
+            </a:graphic>
+          </wp:inline>
+        </w:drawing>
+      </w:r>
+    </w:p>
+    <w:p>
+      <w:pPr>
+        <w:jc w:val="center"/>
+        <w:rPr>
+          <w:rFonts w:ascii="Arial" w:eastAsia="Times New Roman" w:hAnsi="Arial" w:cs="Arial"/>
+          <w:noProof/>
+          <w:color w:val="2C2C2C"/>
+          <w:kern w:val="0"/>
+          <w:sz w:val="24"/>
+          <w:szCs w:val="24"/>
+          <w:lang w:eastAsia="en-CA"/>
+        </w:rPr>
+      </w:pPr>
+      <w:r>
+        <w:rPr>
+          <w:rFonts w:ascii="Arial" w:eastAsia="Times New Roman" w:hAnsi="Arial" w:cs="Arial"/>
+          <w:noProof/>
+          <w:color w:val="2C2C2C"/>
+          <w:kern w:val="0"/>
+          <w:sz w:val="24"/>
+          <w:szCs w:val="24"/>
+          <w:lang w:eastAsia="en-CA"/>
+        </w:rPr>
+        <w:drawing>
+          <wp:inline distT="0" distB="0" distL="0" distR="0" wp14:anchorId="1C4A9354" wp14:editId="41645577">
+            <wp:extent cx="4636811" cy="2389782"/>
+            <wp:effectExtent l="0" t="0" r="0" b="0"/>
+            <wp:docPr id="206800834" name="Picture 8" descr="A black screen with white text&#10;&#10;Description automatically generated"/>
+            <wp:cNvGraphicFramePr>
+              <a:graphicFrameLocks xmlns:a="http://schemas.openxmlformats.org/drawingml/2006/main" noChangeAspect="1"/>
+            </wp:cNvGraphicFramePr>
+            <a:graphic xmlns:a="http://schemas.openxmlformats.org/drawingml/2006/main">
+              <a:graphicData uri="http://schemas.openxmlformats.org/drawingml/2006/picture">
+                <pic:pic xmlns:pic="http://schemas.openxmlformats.org/drawingml/2006/picture">
+                  <pic:nvPicPr>
+                    <pic:cNvPr id="206800834" name="Picture 8" descr="A black screen with white text&#10;&#10;Description automatically generated"/>
+                    <pic:cNvPicPr/>
+                  </pic:nvPicPr>
+                  <pic:blipFill>
+                    <a:blip r:embed="rId13" cstate="print">
+                      <a:extLst>
+                        <a:ext uri="{28A0092B-C50C-407E-A947-70E740481C1C}">
+                          <a14:useLocalDpi xmlns:a14="http://schemas.microsoft.com/office/drawing/2010/main" val="0"/>
+                        </a:ext>
+                      </a:extLst>
+                    </a:blip>
+                    <a:stretch>
+                      <a:fillRect/>
+                    </a:stretch>
+                  </pic:blipFill>
+                  <pic:spPr>
+                    <a:xfrm>
+                      <a:off x="0" y="0"/>
+                      <a:ext cx="4649488" cy="2396316"/>
+                    </a:xfrm>
+                    <a:prstGeom prst="rect">
+                      <a:avLst/>
+                    </a:prstGeom>
+                  </pic:spPr>
+                </pic:pic>
+              </a:graphicData>
+            </a:graphic>
+          </wp:inline>
+        </w:drawing>
+      </w:r>
+    </w:p>
+    <w:p>
+      <w:pPr>
+        <w:jc w:val="center"/>
+        <w:rPr>
+          <w:rFonts w:ascii="Arial" w:eastAsia="Times New Roman" w:hAnsi="Arial" w:cs="Arial"/>
+          <w:noProof/>
+          <w:color w:val="2C2C2C"/>
+          <w:kern w:val="0"/>
+          <w:sz w:val="24"/>
+          <w:szCs w:val="24"/>
+          <w:lang w:eastAsia="en-CA"/>
+        </w:rPr>
+      </w:pPr>
+      <w:r>
+        <w:rPr>
+          <w:rFonts w:ascii="Arial" w:eastAsia="Times New Roman" w:hAnsi="Arial" w:cs="Arial"/>
+          <w:noProof/>
+          <w:color w:val="2C2C2C"/>
+          <w:kern w:val="0"/>
+          <w:sz w:val="24"/>
+          <w:szCs w:val="24"/>
+          <w:lang w:eastAsia="en-CA"/>
+        </w:rPr>
+        <w:lastRenderedPageBreak/>
+        <w:drawing>
+          <wp:inline distT="0" distB="0" distL="0" distR="0" wp14:anchorId="30F3454A" wp14:editId="691ABA27">
+            <wp:extent cx="4642172" cy="2518808"/>
+            <wp:effectExtent l="0" t="0" r="6350" b="0"/>
+            <wp:docPr id="422143446" name="Picture 6" descr="A screenshot of a computer program&#10;&#10;Description automatically generated"/>
+            <wp:cNvGraphicFramePr>
+              <a:graphicFrameLocks xmlns:a="http://schemas.openxmlformats.org/drawingml/2006/main" noChangeAspect="1"/>
+            </wp:cNvGraphicFramePr>
+            <a:graphic xmlns:a="http://schemas.openxmlformats.org/drawingml/2006/main">
+              <a:graphicData uri="http://schemas.openxmlformats.org/drawingml/2006/picture">
+                <pic:pic xmlns:pic="http://schemas.openxmlformats.org/drawingml/2006/picture">
+                  <pic:nvPicPr>
+                    <pic:cNvPr id="422143446" name="Picture 6" descr="A screenshot of a computer program&#10;&#10;Description automatically generated"/>
+                    <pic:cNvPicPr/>
+                  </pic:nvPicPr>
+                  <pic:blipFill>
+                    <a:blip r:embed="rId14" cstate="print">
+                      <a:extLst>
+                        <a:ext uri="{28A0092B-C50C-407E-A947-70E740481C1C}">
+                          <a14:useLocalDpi xmlns:a14="http://schemas.microsoft.com/office/drawing/2010/main" val="0"/>
+                        </a:ext>
+                      </a:extLst>
+                    </a:blip>
+                    <a:stretch>
+                      <a:fillRect/>
+                    </a:stretch>
+                  </pic:blipFill>
+                  <pic:spPr>
+                    <a:xfrm>
+                      <a:off x="0" y="0"/>
+                      <a:ext cx="4650080" cy="2523099"/>
+                    </a:xfrm>
+                    <a:prstGeom prst="rect">
+                      <a:avLst/>
+                    </a:prstGeom>
+                  </pic:spPr>
+                </pic:pic>
+              </a:graphicData>
+            </a:graphic>
+          </wp:inline>
+        </w:drawing>
+      </w:r>
+    </w:p>
+    <w:p>
+      <w:pPr>
+        <w:jc w:val="center"/>
+        <w:rPr>
+          <w:rFonts w:ascii="Arial" w:eastAsia="Times New Roman" w:hAnsi="Arial" w:cs="Arial"/>
+          <w:noProof/>
+          <w:color w:val="2C2C2C"/>
+          <w:kern w:val="0"/>
+          <w:sz w:val="24"/>
+          <w:szCs w:val="24"/>
+          <w:lang w:eastAsia="en-CA"/>
+        </w:rPr>
+      </w:pPr>
+      <w:r>
+        <w:rPr>
+          <w:rFonts w:ascii="Arial" w:eastAsia="Times New Roman" w:hAnsi="Arial" w:cs="Arial"/>
+          <w:noProof/>
+          <w:color w:val="2C2C2C"/>
+          <w:kern w:val="0"/>
+          <w:sz w:val="24"/>
+          <w:szCs w:val="24"/>
+          <w:lang w:eastAsia="en-CA"/>
+        </w:rPr>
+        <w:drawing>
+          <wp:inline distT="0" distB="0" distL="0" distR="0" wp14:anchorId="75DAEC64" wp14:editId="3E449BD3">
+            <wp:extent cx="4196143" cy="2106813"/>
+            <wp:effectExtent l="0" t="0" r="0" b="8255"/>
+            <wp:docPr id="1776769571" name="Picture 9" descr="A screenshot of a computer&#10;&#10;Description automatically generated"/>
+            <wp:cNvGraphicFramePr>
+              <a:graphicFrameLocks xmlns:a="http://schemas.openxmlformats.org/drawingml/2006/main" noChangeAspect="1"/>
+            </wp:cNvGraphicFramePr>
+            <a:graphic xmlns:a="http://schemas.openxmlformats.org/drawingml/2006/main">
+              <a:graphicData uri="http://schemas.openxmlformats.org/drawingml/2006/picture">
+                <pic:pic xmlns:pic="http://schemas.openxmlformats.org/drawingml/2006/picture">
+                  <pic:nvPicPr>
+                    <pic:cNvPr id="1776769571" name="Picture 9" descr="A screenshot of a computer&#10;&#10;Description automatically generated"/>
+                    <pic:cNvPicPr/>
+                  </pic:nvPicPr>
+                  <pic:blipFill>
+                    <a:blip r:embed="rId15" cstate="print">
+                      <a:extLst>
+                        <a:ext uri="{28A0092B-C50C-407E-A947-70E740481C1C}">
+                          <a14:useLocalDpi xmlns:a14="http://schemas.microsoft.com/office/drawing/2010/main" val="0"/>
+                        </a:ext>
+                      </a:extLst>
+                    </a:blip>
+                    <a:stretch>
+                      <a:fillRect/>
+                    </a:stretch>
+                  </pic:blipFill>
+                  <pic:spPr>
+                    <a:xfrm>
+                      <a:off x="0" y="0"/>
+                      <a:ext cx="4209236" cy="2113387"/>
+                    </a:xfrm>
+                    <a:prstGeom prst="rect">
+                      <a:avLst/>
+                    </a:prstGeom>
+                  </pic:spPr>
+                </pic:pic>
+              </a:graphicData>
+            </a:graphic>
+          </wp:inline>
+        </w:drawing>
+      </w:r>
+    </w:p>
+    <w:p>
+      <w:pPr>
+        <w:jc w:val="center"/>
+        <w:rPr>
+          <w:rFonts w:ascii="Arial" w:eastAsia="Times New Roman" w:hAnsi="Arial" w:cs="Arial"/>
+          <w:noProof/>
+          <w:color w:val="2C2C2C"/>
+          <w:kern w:val="0"/>
+          <w:sz w:val="24"/>
+          <w:szCs w:val="24"/>
+          <w:lang w:eastAsia="en-CA"/>
+        </w:rPr>
+      </w:pPr>
+      <w:r>
+        <w:rPr>
+          <w:rFonts w:ascii="Arial" w:eastAsia="Times New Roman" w:hAnsi="Arial" w:cs="Arial"/>
+          <w:noProof/>
+          <w:color w:val="2C2C2C"/>
+          <w:kern w:val="0"/>
+          <w:sz w:val="24"/>
+          <w:szCs w:val="24"/>
+          <w:lang w:eastAsia="en-CA"/>
+        </w:rPr>
+        <w:drawing>
+          <wp:inline distT="0" distB="0" distL="0" distR="0" wp14:anchorId="3480DC62" wp14:editId="6BD750D3">
+            <wp:extent cx="4229802" cy="3354468"/>
+            <wp:effectExtent l="0" t="0" r="0" b="0"/>
+            <wp:docPr id="2145982935" name="Picture 7" descr="A screenshot of a computer&#10;&#10;Description automatically generated"/>
+            <wp:cNvGraphicFramePr>
+              <a:graphicFrameLocks xmlns:a="http://schemas.openxmlformats.org/drawingml/2006/main" noChangeAspect="1"/>
+            </wp:cNvGraphicFramePr>
+            <a:graphic xmlns:a="http://schemas.openxmlformats.org/drawingml/2006/main">
+              <a:graphicData uri="http://schemas.openxmlformats.org/drawingml/2006/picture">
+                <pic:pic xmlns:pic="http://schemas.openxmlformats.org/drawingml/2006/picture">
+                  <pic:nvPicPr>
+                    <pic:cNvPr id="2145982935" name="Picture 7" descr="A screenshot of a computer&#10;&#10;Description automatically generated"/>
+                    <pic:cNvPicPr/>
+                  </pic:nvPicPr>
+                  <pic:blipFill>
+                    <a:blip r:embed="rId16" cstate="print">
+                      <a:extLst>
+                        <a:ext uri="{28A0092B-C50C-407E-A947-70E740481C1C}">
+                          <a14:useLocalDpi xmlns:a14="http://schemas.microsoft.com/office/drawing/2010/main" val="0"/>
+                        </a:ext>
+                      </a:extLst>
+                    </a:blip>
+                    <a:stretch>
+                      <a:fillRect/>
+                    </a:stretch>
+                  </pic:blipFill>
+                  <pic:spPr>
+                    <a:xfrm>
+                      <a:off x="0" y="0"/>
+                      <a:ext cx="4239452" cy="3362121"/>
+                    </a:xfrm>
+                    <a:prstGeom prst="rect">
+                      <a:avLst/>
+                    </a:prstGeom>
+                  </pic:spPr>
+                </pic:pic>
+              </a:graphicData>
+            </a:graphic>
+          </wp:inline>
+        </w:drawing>
+      </w:r>
+    </w:p>
+    <w:p>
+      <w:pPr>
+        <w:rPr>
+          <w:rFonts w:ascii="Arial" w:eastAsia="Times New Roman" w:hAnsi="Arial" w:cs="Arial"/>
+          <w:noProof/>
+          <w:color w:val="2C2C2C"/>
+          <w:kern w:val="0"/>
+          <w:sz w:val="24"/>
+          <w:szCs w:val="24"/>
+          <w:lang w:eastAsia="en-CA"/>
+        </w:rPr>
+      </w:pPr>
+      <w:r>
+        <w:rPr>
+          <w:rFonts w:ascii="Arial" w:eastAsia="Times New Roman" w:hAnsi="Arial" w:cs="Arial"/>
+          <w:noProof/>
+          <w:color w:val="2C2C2C"/>
+          <w:kern w:val="0"/>
+          <w:sz w:val="24"/>
+          <w:szCs w:val="24"/>
+          <w:lang w:eastAsia="en-CA"/>
+        </w:rPr>
+        <w:lastRenderedPageBreak/>
+        <w:t xml:space="preserve"> </w:t>
+      </w:r>
+    </w:p>
+    <w:p>
+      <w:pPr>
+        <w:jc w:val="center"/>
+        <w:rPr>
+          <w:rFonts w:ascii="Arial" w:eastAsia="Times New Roman" w:hAnsi="Arial" w:cs="Arial"/>
+          <w:noProof/>
+          <w:color w:val="2C2C2C"/>
+          <w:kern w:val="0"/>
+          <w:sz w:val="24"/>
+          <w:szCs w:val="24"/>
+          <w:lang w:eastAsia="en-CA"/>
+        </w:rPr>
+      </w:pPr>
+      <w:r>
+        <w:rPr>
+          <w:rFonts w:ascii="Arial" w:eastAsia="Times New Roman" w:hAnsi="Arial" w:cs="Arial"/>
+          <w:noProof/>
+          <w:color w:val="2C2C2C"/>
+          <w:kern w:val="0"/>
+          <w:sz w:val="24"/>
+          <w:szCs w:val="24"/>
+          <w:lang w:eastAsia="en-CA"/>
+        </w:rPr>
+        <w:drawing>
+          <wp:inline distT="0" distB="0" distL="0" distR="0" wp14:anchorId="6EE0B9BE" wp14:editId="424B2835">
+            <wp:extent cx="4616879" cy="2237369"/>
+            <wp:effectExtent l="0" t="0" r="0" b="0"/>
+            <wp:docPr id="1638420820" name="Picture 10"/>
+            <wp:cNvGraphicFramePr>
+              <a:graphicFrameLocks xmlns:a="http://schemas.openxmlformats.org/drawingml/2006/main" noChangeAspect="1"/>
+            </wp:cNvGraphicFramePr>
+            <a:graphic xmlns:a="http://schemas.openxmlformats.org/drawingml/2006/main">
+              <a:graphicData uri="http://schemas.openxmlformats.org/drawingml/2006/picture">
+                <pic:pic xmlns:pic="http://schemas.openxmlformats.org/drawingml/2006/picture">
+                  <pic:nvPicPr>
+                    <pic:cNvPr id="1638420820" name="Picture 1638420820"/>
+                    <pic:cNvPicPr/>
+                  </pic:nvPicPr>
+                  <pic:blipFill>
+                    <a:blip r:embed="rId17" cstate="print">
+                      <a:extLst>
+                        <a:ext uri="{28A0092B-C50C-407E-A947-70E740481C1C}">
+                          <a14:useLocalDpi xmlns:a14="http://schemas.microsoft.com/office/drawing/2010/main" val="0"/>
+                        </a:ext>
+                      </a:extLst>
+                    </a:blip>
+                    <a:stretch>
+                      <a:fillRect/>
+                    </a:stretch>
+                  </pic:blipFill>
+                  <pic:spPr>
+                    <a:xfrm>
+                      <a:off x="0" y="0"/>
+                      <a:ext cx="4628430" cy="2242967"/>
+                    </a:xfrm>
+                    <a:prstGeom prst="rect">
+                      <a:avLst/>
+                    </a:prstGeom>
+                  </pic:spPr>
+                </pic:pic>
+              </a:graphicData>
+            </a:graphic>
+          </wp:inline>
+        </w:drawing>
+      </w:r>
+    </w:p>
+    <w:p>
+      <w:pPr>
+        <w:rPr>
+          <w:rFonts w:ascii="Times New Roman" w:eastAsia="Times New Roman" w:hAnsi="Times New Roman" w:cs="Times New Roman"/>
+          <w:noProof/>
+          <w:color w:val="2C2C2C"/>
+          <w:kern w:val="0"/>
+          <w:sz w:val="24"/>
+          <w:szCs w:val="24"/>
+          <w:lang w:eastAsia="en-CA"/>
+        </w:rPr>
+      </w:pPr>
+      <w:r>
+        <w:rPr>
+          <w:rFonts w:ascii="Times New Roman" w:eastAsia="Times New Roman" w:hAnsi="Times New Roman" w:cs="Times New Roman"/>
+          <w:noProof/>
+          <w:color w:val="2C2C2C"/>
+          <w:kern w:val="0"/>
+          <w:sz w:val="24"/>
+          <w:szCs w:val="24"/>
+          <w:lang w:eastAsia="en-CA"/>
+        </w:rPr>
+        <w:t>2015 video creation:</w:t>
+      </w:r>
+    </w:p>
+    <w:p>
+      <w:pPr>
+        <w:jc w:val="center"/>
+        <w:rPr>
+          <w:rFonts w:ascii="Times New Roman" w:eastAsia="Times New Roman" w:hAnsi="Times New Roman" w:cs="Times New Roman"/>
+          <w:noProof/>
+          <w:color w:val="2C2C2C"/>
+          <w:kern w:val="0"/>
+          <w:sz w:val="24"/>
+          <w:szCs w:val="24"/>
+          <w:lang w:eastAsia="en-CA"/>
+        </w:rPr>
+      </w:pPr>
+      <w:r>
+        <w:rPr>
+          <w:rFonts w:ascii="Times New Roman" w:eastAsia="Times New Roman" w:hAnsi="Times New Roman" w:cs="Times New Roman"/>
+          <w:noProof/>
+          <w:color w:val="2C2C2C"/>
+          <w:kern w:val="0"/>
+          <w:sz w:val="24"/>
+          <w:szCs w:val="24"/>
+          <w:lang w:eastAsia="en-CA"/>
+        </w:rPr>
+        <w:drawing>
+          <wp:inline distT="0" distB="0" distL="0" distR="0" wp14:anchorId="2E6D1AAD" wp14:editId="4B17D1C5">
+            <wp:extent cx="4061001" cy="2423440"/>
+            <wp:effectExtent l="0" t="0" r="0" b="0"/>
+            <wp:docPr id="1843113253" name="Picture 11" descr="A screenshot of a computer program&#10;&#10;Description automatically generated"/>
+            <wp:cNvGraphicFramePr>
+              <a:graphicFrameLocks xmlns:a="http://schemas.openxmlformats.org/drawingml/2006/main" noChangeAspect="1"/>
+            </wp:cNvGraphicFramePr>
+            <a:graphic xmlns:a="http://schemas.openxmlformats.org/drawingml/2006/main">
+              <a:graphicData uri="http://schemas.openxmlformats.org/drawingml/2006/picture">
+                <pic:pic xmlns:pic="http://schemas.openxmlformats.org/drawingml/2006/picture">
+                  <pic:nvPicPr>
+                    <pic:cNvPr id="1843113253" name="Picture 11" descr="A screenshot of a computer program&#10;&#10;Description automatically generated"/>
+                    <pic:cNvPicPr/>
+                  </pic:nvPicPr>
+                  <pic:blipFill>
+                    <a:blip r:embed="rId18" cstate="print">
+                      <a:extLst>
+                        <a:ext uri="{28A0092B-C50C-407E-A947-70E740481C1C}">
+                          <a14:useLocalDpi xmlns:a14="http://schemas.microsoft.com/office/drawing/2010/main" val="0"/>
+                        </a:ext>
+                      </a:extLst>
+                    </a:blip>
+                    <a:stretch>
+                      <a:fillRect/>
+                    </a:stretch>
+                  </pic:blipFill>
+                  <pic:spPr>
+                    <a:xfrm>
+                      <a:off x="0" y="0"/>
+                      <a:ext cx="4069010" cy="2428220"/>
+                    </a:xfrm>
+                    <a:prstGeom prst="rect">
+                      <a:avLst/>
+                    </a:prstGeom>
+                  </pic:spPr>
+                </pic:pic>
+              </a:graphicData>
+            </a:graphic>
+          </wp:inline>
+        </w:drawing>
+      </w:r>
+    </w:p>
+    <w:p>
+      <w:pPr>
+        <w:jc w:val="center"/>
+        <w:rPr>
+          <w:rFonts w:ascii="Times New Roman" w:eastAsia="Times New Roman" w:hAnsi="Times New Roman" w:cs="Times New Roman"/>
+          <w:noProof/>
+          <w:color w:val="2C2C2C"/>
+          <w:kern w:val="0"/>
+          <w:sz w:val="24"/>
+          <w:szCs w:val="24"/>
+          <w:lang w:eastAsia="en-CA"/>
+        </w:rPr>
+      </w:pPr>
+      <w:r>
+        <w:rPr>
+          <w:rFonts w:ascii="Times New Roman" w:eastAsia="Times New Roman" w:hAnsi="Times New Roman" w:cs="Times New Roman"/>
+          <w:noProof/>
+          <w:color w:val="2C2C2C"/>
+          <w:kern w:val="0"/>
+          <w:sz w:val="24"/>
+          <w:szCs w:val="24"/>
+          <w:lang w:eastAsia="en-CA"/>
+        </w:rPr>
+        <w:drawing>
+          <wp:inline distT="0" distB="0" distL="0" distR="0" wp14:anchorId="05DCD036" wp14:editId="183BD99B">
+            <wp:extent cx="4108082" cy="2114901"/>
+            <wp:effectExtent l="0" t="0" r="6985" b="0"/>
+            <wp:docPr id="1670756191" name="Picture 14" descr="A screenshot of a computer program&#10;&#10;Description automatically generated"/>
+            <wp:cNvGraphicFramePr>
+              <a:graphicFrameLocks xmlns:a="http://schemas.openxmlformats.org/drawingml/2006/main" noChangeAspect="1"/>
+            </wp:cNvGraphicFramePr>
+            <a:graphic xmlns:a="http://schemas.openxmlformats.org/drawingml/2006/main">
+              <a:graphicData uri="http://schemas.openxmlformats.org/drawingml/2006/picture">
+                <pic:pic xmlns:pic="http://schemas.openxmlformats.org/drawingml/2006/picture">
+                  <pic:nvPicPr>
+                    <pic:cNvPr id="1670756191" name="Picture 14" descr="A screenshot of a computer program&#10;&#10;Description automatically generated"/>
+                    <pic:cNvPicPr/>
+                  </pic:nvPicPr>
+                  <pic:blipFill>
+                    <a:blip r:embed="rId19" cstate="print">
+                      <a:extLst>
+                        <a:ext uri="{28A0092B-C50C-407E-A947-70E740481C1C}">
+                          <a14:useLocalDpi xmlns:a14="http://schemas.microsoft.com/office/drawing/2010/main" val="0"/>
+                        </a:ext>
+                      </a:extLst>
+                    </a:blip>
+                    <a:stretch>
+                      <a:fillRect/>
+                    </a:stretch>
+                  </pic:blipFill>
+                  <pic:spPr>
+                    <a:xfrm>
+                      <a:off x="0" y="0"/>
+                      <a:ext cx="4119222" cy="2120636"/>
+                    </a:xfrm>
+                    <a:prstGeom prst="rect">
+                      <a:avLst/>
+                    </a:prstGeom>
+                  </pic:spPr>
+                </pic:pic>
+              </a:graphicData>
+            </a:graphic>
+          </wp:inline>
+        </w:drawing>
+      </w:r>
+    </w:p>
+    <w:p>
+      <w:pPr>
+        <w:jc w:val="center"/>
+        <w:rPr>
+          <w:rFonts w:ascii="Times New Roman" w:eastAsia="Times New Roman" w:hAnsi="Times New Roman" w:cs="Times New Roman"/>
+          <w:noProof/>
+          <w:color w:val="2C2C2C"/>
+          <w:kern w:val="0"/>
+          <w:sz w:val="24"/>
+          <w:szCs w:val="24"/>
+          <w:lang w:eastAsia="en-CA"/>
+        </w:rPr>
+      </w:pPr>
+      <w:r>
+        <w:rPr>
+          <w:rFonts w:ascii="Times New Roman" w:eastAsia="Times New Roman" w:hAnsi="Times New Roman" w:cs="Times New Roman"/>
+          <w:noProof/>
+          <w:color w:val="2C2C2C"/>
+          <w:kern w:val="0"/>
+          <w:sz w:val="24"/>
+          <w:szCs w:val="24"/>
+          <w:lang w:eastAsia="en-CA"/>
+        </w:rPr>
+        <w:lastRenderedPageBreak/>
+        <w:drawing>
+          <wp:inline distT="0" distB="0" distL="0" distR="0" wp14:anchorId="7D4FB5EE" wp14:editId="55C8ED13">
+            <wp:extent cx="4110036" cy="2490758"/>
+            <wp:effectExtent l="0" t="0" r="5080" b="5080"/>
+            <wp:docPr id="1478001839" name="Picture 25" descr="A screenshot of a computer program&#10;&#10;Description automatically generated"/>
+            <wp:cNvGraphicFramePr>
+              <a:graphicFrameLocks xmlns:a="http://schemas.openxmlformats.org/drawingml/2006/main" noChangeAspect="1"/>
+            </wp:cNvGraphicFramePr>
+            <a:graphic xmlns:a="http://schemas.openxmlformats.org/drawingml/2006/main">
+              <a:graphicData uri="http://schemas.openxmlformats.org/drawingml/2006/picture">
+                <pic:pic xmlns:pic="http://schemas.openxmlformats.org/drawingml/2006/picture">
+                  <pic:nvPicPr>
+                    <pic:cNvPr id="1478001839" name="Picture 25" descr="A screenshot of a computer program&#10;&#10;Description automatically generated"/>
+                    <pic:cNvPicPr/>
+                  </pic:nvPicPr>
+                  <pic:blipFill>
+                    <a:blip r:embed="rId20" cstate="print">
+                      <a:extLst>
+                        <a:ext uri="{28A0092B-C50C-407E-A947-70E740481C1C}">
+                          <a14:useLocalDpi xmlns:a14="http://schemas.microsoft.com/office/drawing/2010/main" val="0"/>
+                        </a:ext>
+                      </a:extLst>
+                    </a:blip>
+                    <a:stretch>
+                      <a:fillRect/>
+                    </a:stretch>
+                  </pic:blipFill>
+                  <pic:spPr>
+                    <a:xfrm>
+                      <a:off x="0" y="0"/>
+                      <a:ext cx="4118560" cy="2495924"/>
+                    </a:xfrm>
+                    <a:prstGeom prst="rect">
+                      <a:avLst/>
+                    </a:prstGeom>
+                  </pic:spPr>
+                </pic:pic>
+              </a:graphicData>
+            </a:graphic>
+          </wp:inline>
+        </w:drawing>
+      </w:r>
+    </w:p>
+    <w:p>
+      <w:pPr>
+        <w:jc w:val="center"/>
+        <w:rPr>
+          <w:rFonts w:ascii="Times New Roman" w:eastAsia="Times New Roman" w:hAnsi="Times New Roman" w:cs="Times New Roman"/>
+          <w:noProof/>
+          <w:color w:val="2C2C2C"/>
+          <w:kern w:val="0"/>
+          <w:sz w:val="24"/>
+          <w:szCs w:val="24"/>
+          <w:lang w:eastAsia="en-CA"/>
+        </w:rPr>
+      </w:pPr>
+      <w:r>
+        <w:rPr>
+          <w:rFonts w:ascii="Times New Roman" w:eastAsia="Times New Roman" w:hAnsi="Times New Roman" w:cs="Times New Roman"/>
+          <w:noProof/>
+          <w:color w:val="2C2C2C"/>
+          <w:kern w:val="0"/>
+          <w:sz w:val="24"/>
+          <w:szCs w:val="24"/>
+          <w:lang w:eastAsia="en-CA"/>
+        </w:rPr>
+        <w:drawing>
+          <wp:inline distT="0" distB="0" distL="0" distR="0" wp14:anchorId="0A7D7533" wp14:editId="507FE6E0">
+            <wp:extent cx="4870548" cy="2193438"/>
+            <wp:effectExtent l="0" t="0" r="6350" b="0"/>
+            <wp:docPr id="1652210338" name="Picture 15" descr="A screenshot of a computer&#10;&#10;Description automatically generated"/>
+            <wp:cNvGraphicFramePr>
+              <a:graphicFrameLocks xmlns:a="http://schemas.openxmlformats.org/drawingml/2006/main" noChangeAspect="1"/>
+            </wp:cNvGraphicFramePr>
+            <a:graphic xmlns:a="http://schemas.openxmlformats.org/drawingml/2006/main">
+              <a:graphicData uri="http://schemas.openxmlformats.org/drawingml/2006/picture">
+                <pic:pic xmlns:pic="http://schemas.openxmlformats.org/drawingml/2006/picture">
+                  <pic:nvPicPr>
+                    <pic:cNvPr id="1652210338" name="Picture 15" descr="A screenshot of a computer&#10;&#10;Description automatically generated"/>
+                    <pic:cNvPicPr/>
+                  </pic:nvPicPr>
+                  <pic:blipFill>
+                    <a:blip r:embed="rId21" cstate="print">
+                      <a:extLst>
+                        <a:ext uri="{28A0092B-C50C-407E-A947-70E740481C1C}">
+                          <a14:useLocalDpi xmlns:a14="http://schemas.microsoft.com/office/drawing/2010/main" val="0"/>
+                        </a:ext>
+                      </a:extLst>
+                    </a:blip>
+                    <a:stretch>
+                      <a:fillRect/>
+                    </a:stretch>
+                  </pic:blipFill>
+                  <pic:spPr>
+                    <a:xfrm>
+                      <a:off x="0" y="0"/>
+                      <a:ext cx="4887934" cy="2201268"/>
+                    </a:xfrm>
+                    <a:prstGeom prst="rect">
+                      <a:avLst/>
+                    </a:prstGeom>
+                  </pic:spPr>
+                </pic:pic>
+              </a:graphicData>
+            </a:graphic>
+          </wp:inline>
+        </w:drawing>
+      </w:r>
+    </w:p>
+    <w:p>
+      <w:pPr>
+        <w:jc w:val="center"/>
+        <w:rPr>
+          <w:rFonts w:ascii="Times New Roman" w:eastAsia="Times New Roman" w:hAnsi="Times New Roman" w:cs="Times New Roman"/>
+          <w:noProof/>
+          <w:color w:val="2C2C2C"/>
+          <w:kern w:val="0"/>
+          <w:sz w:val="24"/>
+          <w:szCs w:val="24"/>
+          <w:lang w:eastAsia="en-CA"/>
+        </w:rPr>
+      </w:pPr>
+      <w:r>
+        <w:rPr>
+          <w:rFonts w:ascii="Times New Roman" w:eastAsia="Times New Roman" w:hAnsi="Times New Roman" w:cs="Times New Roman"/>
+          <w:noProof/>
+          <w:color w:val="2C2C2C"/>
+          <w:kern w:val="0"/>
+          <w:sz w:val="24"/>
+          <w:szCs w:val="24"/>
+          <w:lang w:eastAsia="en-CA"/>
+        </w:rPr>
+        <w:drawing>
+          <wp:inline distT="0" distB="0" distL="0" distR="0" wp14:anchorId="2ED09296" wp14:editId="12945F02">
+            <wp:extent cx="4027805" cy="3185882"/>
+            <wp:effectExtent l="0" t="0" r="0" b="0"/>
+            <wp:docPr id="1014578855" name="Picture 13" descr="A screenshot of a video editing program&#10;&#10;Description automatically generated"/>
+            <wp:cNvGraphicFramePr>
+              <a:graphicFrameLocks xmlns:a="http://schemas.openxmlformats.org/drawingml/2006/main" noChangeAspect="1"/>
+            </wp:cNvGraphicFramePr>
+            <a:graphic xmlns:a="http://schemas.openxmlformats.org/drawingml/2006/main">
+              <a:graphicData uri="http://schemas.openxmlformats.org/drawingml/2006/picture">
+                <pic:pic xmlns:pic="http://schemas.openxmlformats.org/drawingml/2006/picture">
+                  <pic:nvPicPr>
+                    <pic:cNvPr id="1014578855" name="Picture 13" descr="A screenshot of a video editing program&#10;&#10;Description automatically generated"/>
+                    <pic:cNvPicPr/>
+                  </pic:nvPicPr>
+                  <pic:blipFill>
+                    <a:blip r:embed="rId22" cstate="print">
+                      <a:extLst>
+                        <a:ext uri="{28A0092B-C50C-407E-A947-70E740481C1C}">
+                          <a14:useLocalDpi xmlns:a14="http://schemas.microsoft.com/office/drawing/2010/main" val="0"/>
+                        </a:ext>
+                      </a:extLst>
+                    </a:blip>
+                    <a:stretch>
+                      <a:fillRect/>
+                    </a:stretch>
+                  </pic:blipFill>
+                  <pic:spPr>
+                    <a:xfrm>
+                      <a:off x="0" y="0"/>
+                      <a:ext cx="4030023" cy="3187636"/>
+                    </a:xfrm>
+                    <a:prstGeom prst="rect">
+                      <a:avLst/>
+                    </a:prstGeom>
+                  </pic:spPr>
+                </pic:pic>
+              </a:graphicData>
+            </a:graphic>
+          </wp:inline>
+        </w:drawing>
+      </w:r>
+    </w:p>
+    <w:p>
+      <w:pPr>
+        <w:rPr>
+          <w:rFonts w:ascii="Times New Roman" w:eastAsia="Times New Roman" w:hAnsi="Times New Roman" w:cs="Times New Roman"/>
+          <w:noProof/>
+          <w:color w:val="2C2C2C"/>
+          <w:kern w:val="0"/>
+          <w:sz w:val="24"/>
+          <w:szCs w:val="24"/>
+          <w:lang w:eastAsia="en-CA"/>
+        </w:rPr>
+      </w:pPr>
+      <w:r>
+        <w:rPr>
+          <w:rFonts w:ascii="Times New Roman" w:eastAsia="Times New Roman" w:hAnsi="Times New Roman" w:cs="Times New Roman"/>
+          <w:noProof/>
+          <w:color w:val="2C2C2C"/>
+          <w:kern w:val="0"/>
+          <w:sz w:val="24"/>
+          <w:szCs w:val="24"/>
+          <w:lang w:eastAsia="en-CA"/>
+        </w:rPr>
+        <w:lastRenderedPageBreak/>
+        <w:t xml:space="preserve"> </w:t>
+      </w:r>
+    </w:p>
+    <w:p>
+      <w:pPr>
+        <w:jc w:val="center"/>
+        <w:rPr>
+          <w:rFonts w:ascii="Times New Roman" w:eastAsia="Times New Roman" w:hAnsi="Times New Roman" w:cs="Times New Roman"/>
+          <w:noProof/>
+          <w:color w:val="2C2C2C"/>
+          <w:kern w:val="0"/>
+          <w:sz w:val="24"/>
+          <w:szCs w:val="24"/>
+          <w:lang w:eastAsia="en-CA"/>
+        </w:rPr>
+      </w:pPr>
+      <w:r>
+        <w:rPr>
+          <w:rFonts w:ascii="Times New Roman" w:eastAsia="Times New Roman" w:hAnsi="Times New Roman" w:cs="Times New Roman"/>
+          <w:noProof/>
+          <w:color w:val="2C2C2C"/>
+          <w:kern w:val="0"/>
+          <w:sz w:val="24"/>
+          <w:szCs w:val="24"/>
+          <w:lang w:eastAsia="en-CA"/>
+        </w:rPr>
+        <w:drawing>
+          <wp:inline distT="0" distB="0" distL="0" distR="0" wp14:anchorId="57D8429A" wp14:editId="102671D6">
+            <wp:extent cx="4532732" cy="2188722"/>
+            <wp:effectExtent l="0" t="0" r="1270" b="2540"/>
+            <wp:docPr id="15564930" name="Picture 16"/>
+            <wp:cNvGraphicFramePr>
+              <a:graphicFrameLocks xmlns:a="http://schemas.openxmlformats.org/drawingml/2006/main" noChangeAspect="1"/>
+            </wp:cNvGraphicFramePr>
+            <a:graphic xmlns:a="http://schemas.openxmlformats.org/drawingml/2006/main">
+              <a:graphicData uri="http://schemas.openxmlformats.org/drawingml/2006/picture">
+                <pic:pic xmlns:pic="http://schemas.openxmlformats.org/drawingml/2006/picture">
+                  <pic:nvPicPr>
+                    <pic:cNvPr id="15564930" name="Picture 15564930"/>
+                    <pic:cNvPicPr/>
+                  </pic:nvPicPr>
+                  <pic:blipFill>
+                    <a:blip r:embed="rId23" cstate="print">
+                      <a:extLst>
+                        <a:ext uri="{28A0092B-C50C-407E-A947-70E740481C1C}">
+                          <a14:useLocalDpi xmlns:a14="http://schemas.microsoft.com/office/drawing/2010/main" val="0"/>
+                        </a:ext>
+                      </a:extLst>
+                    </a:blip>
+                    <a:stretch>
+                      <a:fillRect/>
+                    </a:stretch>
+                  </pic:blipFill>
+                  <pic:spPr>
+                    <a:xfrm>
+                      <a:off x="0" y="0"/>
+                      <a:ext cx="4537801" cy="2191170"/>
+                    </a:xfrm>
+                    <a:prstGeom prst="rect">
+                      <a:avLst/>
+                    </a:prstGeom>
+                  </pic:spPr>
+                </pic:pic>
+              </a:graphicData>
+            </a:graphic>
+          </wp:inline>
+        </w:drawing>
+      </w:r>
+    </w:p>
+    <w:p>
+      <w:pPr>
+        <w:rPr>
+          <w:rFonts w:ascii="Times New Roman" w:eastAsia="Times New Roman" w:hAnsi="Times New Roman" w:cs="Times New Roman"/>
+          <w:noProof/>
+          <w:color w:val="2C2C2C"/>
+          <w:kern w:val="0"/>
+          <w:sz w:val="24"/>
+          <w:szCs w:val="24"/>
+          <w:lang w:eastAsia="en-CA"/>
+        </w:rPr>
+      </w:pPr>
+      <w:r>
+        <w:rPr>
+          <w:rFonts w:ascii="Times New Roman" w:eastAsia="Times New Roman" w:hAnsi="Times New Roman" w:cs="Times New Roman"/>
+          <w:noProof/>
+          <w:color w:val="2C2C2C"/>
+          <w:kern w:val="0"/>
+          <w:sz w:val="24"/>
+          <w:szCs w:val="24"/>
+          <w:lang w:eastAsia="en-CA"/>
+        </w:rPr>
+        <w:t>2020 video creation:</w:t>
+      </w:r>
+    </w:p>
+    <w:p>
+      <w:pPr>
+        <w:jc w:val="center"/>
+        <w:rPr>
+          <w:rFonts w:ascii="Times New Roman" w:eastAsia="Times New Roman" w:hAnsi="Times New Roman" w:cs="Times New Roman"/>
+          <w:noProof/>
+          <w:color w:val="2C2C2C"/>
+          <w:kern w:val="0"/>
+          <w:sz w:val="24"/>
+          <w:szCs w:val="24"/>
+          <w:lang w:eastAsia="en-CA"/>
+        </w:rPr>
+      </w:pPr>
+      <w:r>
+        <w:rPr>
+          <w:rFonts w:ascii="Times New Roman" w:eastAsia="Times New Roman" w:hAnsi="Times New Roman" w:cs="Times New Roman"/>
+          <w:noProof/>
+          <w:color w:val="2C2C2C"/>
+          <w:kern w:val="0"/>
+          <w:sz w:val="24"/>
+          <w:szCs w:val="24"/>
+          <w:lang w:eastAsia="en-CA"/>
+        </w:rPr>
+        <w:drawing>
+          <wp:inline distT="0" distB="0" distL="0" distR="0" wp14:anchorId="4CDC05E4" wp14:editId="11965D24">
+            <wp:extent cx="3881993" cy="2564631"/>
+            <wp:effectExtent l="0" t="0" r="4445" b="7620"/>
+            <wp:docPr id="902464385" name="Picture 17" descr="A computer screen shot of text&#10;&#10;Description automatically generated"/>
+            <wp:cNvGraphicFramePr>
+              <a:graphicFrameLocks xmlns:a="http://schemas.openxmlformats.org/drawingml/2006/main" noChangeAspect="1"/>
+            </wp:cNvGraphicFramePr>
+            <a:graphic xmlns:a="http://schemas.openxmlformats.org/drawingml/2006/main">
+              <a:graphicData uri="http://schemas.openxmlformats.org/drawingml/2006/picture">
+                <pic:pic xmlns:pic="http://schemas.openxmlformats.org/drawingml/2006/picture">
+                  <pic:nvPicPr>
+                    <pic:cNvPr id="902464385" name="Picture 17" descr="A computer screen shot of text&#10;&#10;Description automatically generated"/>
+                    <pic:cNvPicPr/>
+                  </pic:nvPicPr>
+                  <pic:blipFill>
+                    <a:blip r:embed="rId24" cstate="print">
+                      <a:extLst>
+                        <a:ext uri="{28A0092B-C50C-407E-A947-70E740481C1C}">
+                          <a14:useLocalDpi xmlns:a14="http://schemas.microsoft.com/office/drawing/2010/main" val="0"/>
+                        </a:ext>
+                      </a:extLst>
+                    </a:blip>
+                    <a:stretch>
+                      <a:fillRect/>
+                    </a:stretch>
+                  </pic:blipFill>
+                  <pic:spPr>
+                    <a:xfrm>
+                      <a:off x="0" y="0"/>
+                      <a:ext cx="3893177" cy="2572019"/>
+                    </a:xfrm>
+                    <a:prstGeom prst="rect">
+                      <a:avLst/>
+                    </a:prstGeom>
+                  </pic:spPr>
+                </pic:pic>
+              </a:graphicData>
+            </a:graphic>
+          </wp:inline>
+        </w:drawing>
+      </w:r>
+    </w:p>
+    <w:p>
+      <w:pPr>
+        <w:jc w:val="center"/>
+        <w:rPr>
+          <w:rFonts w:ascii="Times New Roman" w:eastAsia="Times New Roman" w:hAnsi="Times New Roman" w:cs="Times New Roman"/>
+          <w:noProof/>
+          <w:color w:val="2C2C2C"/>
+          <w:kern w:val="0"/>
+          <w:sz w:val="24"/>
+          <w:szCs w:val="24"/>
+          <w:lang w:eastAsia="en-CA"/>
+        </w:rPr>
+      </w:pPr>
+      <w:r>
+        <w:rPr>
+          <w:rFonts w:ascii="Times New Roman" w:eastAsia="Times New Roman" w:hAnsi="Times New Roman" w:cs="Times New Roman"/>
+          <w:noProof/>
+          <w:color w:val="2C2C2C"/>
+          <w:kern w:val="0"/>
+          <w:sz w:val="24"/>
+          <w:szCs w:val="24"/>
+          <w:lang w:eastAsia="en-CA"/>
+        </w:rPr>
+        <w:drawing>
+          <wp:inline distT="0" distB="0" distL="0" distR="0" wp14:anchorId="0052A77D" wp14:editId="41D488F1">
+            <wp:extent cx="3516664" cy="2193438"/>
+            <wp:effectExtent l="0" t="0" r="7620" b="0"/>
+            <wp:docPr id="1519284319" name="Picture 21" descr="A computer screen shot of a program&#10;&#10;Description automatically generated"/>
+            <wp:cNvGraphicFramePr>
+              <a:graphicFrameLocks xmlns:a="http://schemas.openxmlformats.org/drawingml/2006/main" noChangeAspect="1"/>
+            </wp:cNvGraphicFramePr>
+            <a:graphic xmlns:a="http://schemas.openxmlformats.org/drawingml/2006/main">
+              <a:graphicData uri="http://schemas.openxmlformats.org/drawingml/2006/picture">
+                <pic:pic xmlns:pic="http://schemas.openxmlformats.org/drawingml/2006/picture">
+                  <pic:nvPicPr>
+                    <pic:cNvPr id="1519284319" name="Picture 21" descr="A computer screen shot of a program&#10;&#10;Description automatically generated"/>
+                    <pic:cNvPicPr/>
+                  </pic:nvPicPr>
+                  <pic:blipFill>
+                    <a:blip r:embed="rId25" cstate="print">
+                      <a:extLst>
+                        <a:ext uri="{28A0092B-C50C-407E-A947-70E740481C1C}">
+                          <a14:useLocalDpi xmlns:a14="http://schemas.microsoft.com/office/drawing/2010/main" val="0"/>
+                        </a:ext>
+                      </a:extLst>
+                    </a:blip>
+                    <a:stretch>
+                      <a:fillRect/>
+                    </a:stretch>
+                  </pic:blipFill>
+                  <pic:spPr>
+                    <a:xfrm>
+                      <a:off x="0" y="0"/>
+                      <a:ext cx="3516901" cy="2193586"/>
+                    </a:xfrm>
+                    <a:prstGeom prst="rect">
+                      <a:avLst/>
+                    </a:prstGeom>
+                  </pic:spPr>
+                </pic:pic>
+              </a:graphicData>
+            </a:graphic>
+          </wp:inline>
+        </w:drawing>
+      </w:r>
+    </w:p>
+    <w:p>
+      <w:pPr>
+        <w:jc w:val="center"/>
+        <w:rPr>
+          <w:rFonts w:ascii="Times New Roman" w:eastAsia="Times New Roman" w:hAnsi="Times New Roman" w:cs="Times New Roman"/>
+          <w:noProof/>
+          <w:color w:val="2C2C2C"/>
+          <w:kern w:val="0"/>
+          <w:sz w:val="24"/>
+          <w:szCs w:val="24"/>
+          <w:lang w:eastAsia="en-CA"/>
+        </w:rPr>
+      </w:pPr>
+      <w:r>
+        <w:rPr>
+          <w:rFonts w:ascii="Times New Roman" w:eastAsia="Times New Roman" w:hAnsi="Times New Roman" w:cs="Times New Roman"/>
+          <w:noProof/>
+          <w:color w:val="2C2C2C"/>
+          <w:kern w:val="0"/>
+          <w:sz w:val="24"/>
+          <w:szCs w:val="24"/>
+          <w:lang w:eastAsia="en-CA"/>
+        </w:rPr>
+        <w:lastRenderedPageBreak/>
+        <w:drawing>
+          <wp:inline distT="0" distB="0" distL="0" distR="0" wp14:anchorId="73718E04" wp14:editId="01C3710C">
+            <wp:extent cx="4314303" cy="2344903"/>
+            <wp:effectExtent l="0" t="0" r="0" b="0"/>
+            <wp:docPr id="1906020815" name="Picture 18" descr="A screen shot of a computer&#10;&#10;Description automatically generated"/>
+            <wp:cNvGraphicFramePr>
+              <a:graphicFrameLocks xmlns:a="http://schemas.openxmlformats.org/drawingml/2006/main" noChangeAspect="1"/>
+            </wp:cNvGraphicFramePr>
+            <a:graphic xmlns:a="http://schemas.openxmlformats.org/drawingml/2006/main">
+              <a:graphicData uri="http://schemas.openxmlformats.org/drawingml/2006/picture">
+                <pic:pic xmlns:pic="http://schemas.openxmlformats.org/drawingml/2006/picture">
+                  <pic:nvPicPr>
+                    <pic:cNvPr id="1906020815" name="Picture 18" descr="A screen shot of a computer&#10;&#10;Description automatically generated"/>
+                    <pic:cNvPicPr/>
+                  </pic:nvPicPr>
+                  <pic:blipFill>
+                    <a:blip r:embed="rId26" cstate="print">
+                      <a:extLst>
+                        <a:ext uri="{28A0092B-C50C-407E-A947-70E740481C1C}">
+                          <a14:useLocalDpi xmlns:a14="http://schemas.microsoft.com/office/drawing/2010/main" val="0"/>
+                        </a:ext>
+                      </a:extLst>
+                    </a:blip>
+                    <a:stretch>
+                      <a:fillRect/>
+                    </a:stretch>
+                  </pic:blipFill>
+                  <pic:spPr>
+                    <a:xfrm>
+                      <a:off x="0" y="0"/>
+                      <a:ext cx="4339132" cy="2358398"/>
+                    </a:xfrm>
+                    <a:prstGeom prst="rect">
+                      <a:avLst/>
+                    </a:prstGeom>
+                  </pic:spPr>
+                </pic:pic>
+              </a:graphicData>
+            </a:graphic>
+          </wp:inline>
+        </w:drawing>
+      </w:r>
+    </w:p>
+    <w:p>
+      <w:pPr>
+        <w:jc w:val="center"/>
+        <w:rPr>
+          <w:rFonts w:ascii="Times New Roman" w:eastAsia="Times New Roman" w:hAnsi="Times New Roman" w:cs="Times New Roman"/>
+          <w:noProof/>
+          <w:color w:val="2C2C2C"/>
+          <w:kern w:val="0"/>
+          <w:sz w:val="24"/>
+          <w:szCs w:val="24"/>
+          <w:lang w:eastAsia="en-CA"/>
+        </w:rPr>
+      </w:pPr>
+      <w:r>
+        <w:rPr>
+          <w:rFonts w:ascii="Times New Roman" w:eastAsia="Times New Roman" w:hAnsi="Times New Roman" w:cs="Times New Roman"/>
+          <w:noProof/>
+          <w:color w:val="2C2C2C"/>
+          <w:kern w:val="0"/>
+          <w:sz w:val="24"/>
+          <w:szCs w:val="24"/>
+          <w:lang w:eastAsia="en-CA"/>
+        </w:rPr>
+        <w:drawing>
+          <wp:inline distT="0" distB="0" distL="0" distR="0" wp14:anchorId="7314C94F" wp14:editId="02513DFB">
+            <wp:extent cx="5076884" cy="1717562"/>
+            <wp:effectExtent l="0" t="0" r="0" b="0"/>
+            <wp:docPr id="411139853" name="Picture 22" descr="A computer screen shot of a computer&#10;&#10;Description automatically generated"/>
+            <wp:cNvGraphicFramePr>
+              <a:graphicFrameLocks xmlns:a="http://schemas.openxmlformats.org/drawingml/2006/main" noChangeAspect="1"/>
+            </wp:cNvGraphicFramePr>
+            <a:graphic xmlns:a="http://schemas.openxmlformats.org/drawingml/2006/main">
+              <a:graphicData uri="http://schemas.openxmlformats.org/drawingml/2006/picture">
+                <pic:pic xmlns:pic="http://schemas.openxmlformats.org/drawingml/2006/picture">
+                  <pic:nvPicPr>
+                    <pic:cNvPr id="411139853" name="Picture 22" descr="A computer screen shot of a computer&#10;&#10;Description automatically generated"/>
+                    <pic:cNvPicPr/>
+                  </pic:nvPicPr>
+                  <pic:blipFill>
+                    <a:blip r:embed="rId27" cstate="print">
+                      <a:extLst>
+                        <a:ext uri="{28A0092B-C50C-407E-A947-70E740481C1C}">
+                          <a14:useLocalDpi xmlns:a14="http://schemas.microsoft.com/office/drawing/2010/main" val="0"/>
+                        </a:ext>
+                      </a:extLst>
+                    </a:blip>
+                    <a:stretch>
+                      <a:fillRect/>
+                    </a:stretch>
+                  </pic:blipFill>
+                  <pic:spPr>
+                    <a:xfrm>
+                      <a:off x="0" y="0"/>
+                      <a:ext cx="5083939" cy="1719949"/>
+                    </a:xfrm>
+                    <a:prstGeom prst="rect">
+                      <a:avLst/>
+                    </a:prstGeom>
+                  </pic:spPr>
+                </pic:pic>
+              </a:graphicData>
+            </a:graphic>
+          </wp:inline>
+        </w:drawing>
+      </w:r>
+      <w:r>
+        <w:rPr>
+          <w:rFonts w:ascii="Times New Roman" w:eastAsia="Times New Roman" w:hAnsi="Times New Roman" w:cs="Times New Roman"/>
+          <w:noProof/>
+          <w:color w:val="2C2C2C"/>
+          <w:kern w:val="0"/>
+          <w:sz w:val="24"/>
+          <w:szCs w:val="24"/>
+          <w:lang w:eastAsia="en-CA"/>
+        </w:rPr>
+        <w:drawing>
+          <wp:inline distT="0" distB="0" distL="0" distR="0" wp14:anchorId="5D5B20D5" wp14:editId="67AD66E5">
+            <wp:extent cx="4308339" cy="2743076"/>
+            <wp:effectExtent l="0" t="0" r="0" b="635"/>
+            <wp:docPr id="1906300738" name="Picture 19" descr="A screen shot of a computer program&#10;&#10;Description automatically generated"/>
+            <wp:cNvGraphicFramePr>
+              <a:graphicFrameLocks xmlns:a="http://schemas.openxmlformats.org/drawingml/2006/main" noChangeAspect="1"/>
+            </wp:cNvGraphicFramePr>
+            <a:graphic xmlns:a="http://schemas.openxmlformats.org/drawingml/2006/main">
+              <a:graphicData uri="http://schemas.openxmlformats.org/drawingml/2006/picture">
+                <pic:pic xmlns:pic="http://schemas.openxmlformats.org/drawingml/2006/picture">
+                  <pic:nvPicPr>
+                    <pic:cNvPr id="1906300738" name="Picture 19" descr="A screen shot of a computer program&#10;&#10;Description automatically generated"/>
+                    <pic:cNvPicPr/>
+                  </pic:nvPicPr>
+                  <pic:blipFill>
+                    <a:blip r:embed="rId28" cstate="print">
+                      <a:extLst>
+                        <a:ext uri="{28A0092B-C50C-407E-A947-70E740481C1C}">
+                          <a14:useLocalDpi xmlns:a14="http://schemas.microsoft.com/office/drawing/2010/main" val="0"/>
+                        </a:ext>
+                      </a:extLst>
+                    </a:blip>
+                    <a:stretch>
+                      <a:fillRect/>
+                    </a:stretch>
+                  </pic:blipFill>
+                  <pic:spPr>
+                    <a:xfrm>
+                      <a:off x="0" y="0"/>
+                      <a:ext cx="4317920" cy="2749176"/>
+                    </a:xfrm>
+                    <a:prstGeom prst="rect">
+                      <a:avLst/>
+                    </a:prstGeom>
+                  </pic:spPr>
+                </pic:pic>
+              </a:graphicData>
+            </a:graphic>
+          </wp:inline>
+        </w:drawing>
+      </w:r>
+    </w:p>
+    <w:p>
+      <w:pPr>
+        <w:jc w:val="center"/>
+        <w:rPr>
+          <w:rFonts w:ascii="Times New Roman" w:eastAsia="Times New Roman" w:hAnsi="Times New Roman" w:cs="Times New Roman"/>
+          <w:noProof/>
+          <w:color w:val="2C2C2C"/>
+          <w:kern w:val="0"/>
+          <w:sz w:val="24"/>
+          <w:szCs w:val="24"/>
+          <w:lang w:eastAsia="en-CA"/>
+        </w:rPr>
+      </w:pPr>
+      <w:r>
+        <w:rPr>
+          <w:rFonts w:ascii="Times New Roman" w:eastAsia="Times New Roman" w:hAnsi="Times New Roman" w:cs="Times New Roman"/>
+          <w:noProof/>
+          <w:color w:val="2C2C2C"/>
+          <w:kern w:val="0"/>
+          <w:sz w:val="24"/>
+          <w:szCs w:val="24"/>
+          <w:lang w:eastAsia="en-CA"/>
+        </w:rPr>
+        <w:lastRenderedPageBreak/>
+        <w:drawing>
+          <wp:inline distT="0" distB="0" distL="0" distR="0" wp14:anchorId="472BE984" wp14:editId="6AD0CF4B">
+            <wp:extent cx="4768344" cy="1916720"/>
+            <wp:effectExtent l="0" t="0" r="0" b="7620"/>
+            <wp:docPr id="2039040626" name="Picture 23" descr="A screenshot of a computer&#10;&#10;Description automatically generated"/>
+            <wp:cNvGraphicFramePr>
+              <a:graphicFrameLocks xmlns:a="http://schemas.openxmlformats.org/drawingml/2006/main" noChangeAspect="1"/>
+            </wp:cNvGraphicFramePr>
+            <a:graphic xmlns:a="http://schemas.openxmlformats.org/drawingml/2006/main">
+              <a:graphicData uri="http://schemas.openxmlformats.org/drawingml/2006/picture">
+                <pic:pic xmlns:pic="http://schemas.openxmlformats.org/drawingml/2006/picture">
+                  <pic:nvPicPr>
+                    <pic:cNvPr id="2039040626" name="Picture 23" descr="A screenshot of a computer&#10;&#10;Description automatically generated"/>
+                    <pic:cNvPicPr/>
+                  </pic:nvPicPr>
+                  <pic:blipFill>
+                    <a:blip r:embed="rId29" cstate="print">
+                      <a:extLst>
+                        <a:ext uri="{28A0092B-C50C-407E-A947-70E740481C1C}">
+                          <a14:useLocalDpi xmlns:a14="http://schemas.microsoft.com/office/drawing/2010/main" val="0"/>
+                        </a:ext>
+                      </a:extLst>
+                    </a:blip>
+                    <a:stretch>
+                      <a:fillRect/>
+                    </a:stretch>
+                  </pic:blipFill>
+                  <pic:spPr>
+                    <a:xfrm>
+                      <a:off x="0" y="0"/>
+                      <a:ext cx="4773738" cy="1918888"/>
+                    </a:xfrm>
+                    <a:prstGeom prst="rect">
+                      <a:avLst/>
+                    </a:prstGeom>
+                  </pic:spPr>
+                </pic:pic>
+              </a:graphicData>
+            </a:graphic>
+          </wp:inline>
+        </w:drawing>
+      </w:r>
+    </w:p>
+    <w:p>
+      <w:pPr>
+        <w:jc w:val="center"/>
+        <w:rPr>
+          <w:rFonts w:ascii="Times New Roman" w:eastAsia="Times New Roman" w:hAnsi="Times New Roman" w:cs="Times New Roman"/>
+          <w:noProof/>
+          <w:color w:val="2C2C2C"/>
+          <w:kern w:val="0"/>
+          <w:sz w:val="24"/>
+          <w:szCs w:val="24"/>
+          <w:lang w:eastAsia="en-CA"/>
+        </w:rPr>
+      </w:pPr>
+      <w:r>
+        <w:rPr>
+          <w:rFonts w:ascii="Times New Roman" w:eastAsia="Times New Roman" w:hAnsi="Times New Roman" w:cs="Times New Roman"/>
+          <w:noProof/>
+          <w:color w:val="2C2C2C"/>
+          <w:kern w:val="0"/>
+          <w:sz w:val="24"/>
+          <w:szCs w:val="24"/>
+          <w:lang w:eastAsia="en-CA"/>
+        </w:rPr>
+        <w:drawing>
+          <wp:inline distT="0" distB="0" distL="0" distR="0" wp14:anchorId="4798F798" wp14:editId="21BD00B4">
+            <wp:extent cx="4402550" cy="3635161"/>
+            <wp:effectExtent l="0" t="0" r="0" b="3810"/>
+            <wp:docPr id="2134909355" name="Picture 20" descr="A screenshot of a video editing program&#10;&#10;Description automatically generated"/>
+            <wp:cNvGraphicFramePr>
+              <a:graphicFrameLocks xmlns:a="http://schemas.openxmlformats.org/drawingml/2006/main" noChangeAspect="1"/>
+            </wp:cNvGraphicFramePr>
+            <a:graphic xmlns:a="http://schemas.openxmlformats.org/drawingml/2006/main">
+              <a:graphicData uri="http://schemas.openxmlformats.org/drawingml/2006/picture">
+                <pic:pic xmlns:pic="http://schemas.openxmlformats.org/drawingml/2006/picture">
+                  <pic:nvPicPr>
+                    <pic:cNvPr id="2134909355" name="Picture 20" descr="A screenshot of a video editing program&#10;&#10;Description automatically generated"/>
+                    <pic:cNvPicPr/>
+                  </pic:nvPicPr>
+                  <pic:blipFill>
+                    <a:blip r:embed="rId30" cstate="print">
+                      <a:extLst>
+                        <a:ext uri="{28A0092B-C50C-407E-A947-70E740481C1C}">
+                          <a14:useLocalDpi xmlns:a14="http://schemas.microsoft.com/office/drawing/2010/main" val="0"/>
+                        </a:ext>
+                      </a:extLst>
+                    </a:blip>
+                    <a:stretch>
+                      <a:fillRect/>
+                    </a:stretch>
+                  </pic:blipFill>
+                  <pic:spPr>
+                    <a:xfrm>
+                      <a:off x="0" y="0"/>
+                      <a:ext cx="4412594" cy="3643454"/>
+                    </a:xfrm>
+                    <a:prstGeom prst="rect">
+                      <a:avLst/>
+                    </a:prstGeom>
+                  </pic:spPr>
+                </pic:pic>
+              </a:graphicData>
+            </a:graphic>
+          </wp:inline>
+        </w:drawing>
+      </w:r>
+    </w:p>
+    <w:p>
+      <w:pPr>
+        <w:jc w:val="center"/>
+        <w:rPr>
+          <w:rFonts w:ascii="Times New Roman" w:eastAsia="Times New Roman" w:hAnsi="Times New Roman" w:cs="Times New Roman"/>
+          <w:noProof/>
+          <w:color w:val="2C2C2C"/>
+          <w:kern w:val="0"/>
+          <w:sz w:val="24"/>
+          <w:szCs w:val="24"/>
+          <w:lang w:eastAsia="en-CA"/>
+        </w:rPr>
+      </w:pPr>
+      <w:r>
+        <w:rPr>
+          <w:rFonts w:ascii="Times New Roman" w:eastAsia="Times New Roman" w:hAnsi="Times New Roman" w:cs="Times New Roman"/>
+          <w:noProof/>
+          <w:color w:val="2C2C2C"/>
+          <w:kern w:val="0"/>
+          <w:sz w:val="24"/>
+          <w:szCs w:val="24"/>
+          <w:lang w:eastAsia="en-CA"/>
+        </w:rPr>
+        <w:drawing>
+          <wp:inline distT="0" distB="0" distL="0" distR="0" wp14:anchorId="624E531F" wp14:editId="71D7A5E0">
+            <wp:extent cx="4807484" cy="2336971"/>
+            <wp:effectExtent l="0" t="0" r="0" b="6350"/>
+            <wp:docPr id="533815922" name="Picture 24" descr="A black screen with white text&#10;&#10;Description automatically generated"/>
+            <wp:cNvGraphicFramePr>
+              <a:graphicFrameLocks xmlns:a="http://schemas.openxmlformats.org/drawingml/2006/main" noChangeAspect="1"/>
+            </wp:cNvGraphicFramePr>
+            <a:graphic xmlns:a="http://schemas.openxmlformats.org/drawingml/2006/main">
+              <a:graphicData uri="http://schemas.openxmlformats.org/drawingml/2006/picture">
+                <pic:pic xmlns:pic="http://schemas.openxmlformats.org/drawingml/2006/picture">
+                  <pic:nvPicPr>
+                    <pic:cNvPr id="533815922" name="Picture 24" descr="A black screen with white text&#10;&#10;Description automatically generated"/>
+                    <pic:cNvPicPr/>
+                  </pic:nvPicPr>
+                  <pic:blipFill>
+                    <a:blip r:embed="rId31" cstate="print">
+                      <a:extLst>
+                        <a:ext uri="{28A0092B-C50C-407E-A947-70E740481C1C}">
+                          <a14:useLocalDpi xmlns:a14="http://schemas.microsoft.com/office/drawing/2010/main" val="0"/>
+                        </a:ext>
+                      </a:extLst>
+                    </a:blip>
+                    <a:stretch>
+                      <a:fillRect/>
+                    </a:stretch>
+                  </pic:blipFill>
+                  <pic:spPr>
+                    <a:xfrm>
+                      <a:off x="0" y="0"/>
+                      <a:ext cx="4814666" cy="2340462"/>
+                    </a:xfrm>
+                    <a:prstGeom prst="rect">
+                      <a:avLst/>
+                    </a:prstGeom>
+                  </pic:spPr>
+                </pic:pic>
+              </a:graphicData>
+            </a:graphic>
+          </wp:inline>
+        </w:drawing>
+      </w:r>
+    </w:p>
+    <w:p>
+      <w:pPr>
+        <w:rPr>
+          <w:rFonts w:ascii="Times New Roman" w:eastAsia="Times New Roman" w:hAnsi="Times New Roman" w:cs="Times New Roman"/>
+          <w:noProof/>
+          <w:color w:val="2C2C2C"/>
+          <w:kern w:val="0"/>
+          <w:sz w:val="24"/>
+          <w:szCs w:val="24"/>
+          <w:lang w:eastAsia="en-CA"/>
+        </w:rPr>
+      </w:pPr>
       <w:r>
         <w:rPr>
           <w:rFonts w:ascii="Times New Roman" w:hAnsi="Times New Roman" w:cs="Times New Roman"/>
@@ -2905,6 +4901,18 @@
           <w:szCs w:val="32"/>
           <w:lang w:val="en-US"/>
         </w:rPr>
+        <w:lastRenderedPageBreak/>
+        <w:t>C</w:t>
+      </w:r>
+      <w:r>
+        <w:rPr>
+          <w:rFonts w:ascii="Times New Roman" w:hAnsi="Times New Roman" w:cs="Times New Roman"/>
+          <w:b/>
+          <w:bCs/>
+          <w:sz w:val="32"/>
+          <w:szCs w:val="32"/>
+          <w:lang w:val="en-US"/>
+        </w:rPr>
         <w:t>ode</w:t>
       </w:r>
     </w:p>
@@ -2932,7 +4940,6 @@
           <w:lang w:eastAsia="en-CA"/>
           <w14:ligatures w14:val="none"/>
         </w:rPr>
-        <w:lastRenderedPageBreak/>
         <w:t>The code was used to collect the data but not to visualize it</w:t>
       </w:r>
       <w:r>
@@ -3029,7 +5036,20 @@
           <w:lang w:eastAsia="en-CA"/>
           <w14:ligatures w14:val="none"/>
         </w:rPr>
-        <w:t xml:space="preserve"> reused for the final project prototype. However, different functions were used depending on the dataset format or what I was looking for within a dataset. I have used the </w:t>
+        <w:t xml:space="preserve"> reused for the final project prototype. However, different functions were used depending on the dataset format or what I was looking for within a dataset. I have used </w:t>
+      </w:r>
+      <w:proofErr w:type="gramStart"/>
+      <w:r>
+        <w:rPr>
+          <w:rFonts w:ascii="Times New Roman" w:eastAsia="Times New Roman" w:hAnsi="Times New Roman" w:cs="Times New Roman"/>
+          <w:color w:val="2C2C2C"/>
+          <w:kern w:val="0"/>
+          <w:sz w:val="24"/>
+          <w:szCs w:val="24"/>
+          <w:lang w:eastAsia="en-CA"/>
+          <w14:ligatures w14:val="none"/>
+        </w:rPr>
+        <w:t xml:space="preserve">the </w:t>
       </w:r>
       <w:r>
         <w:rPr>
@@ -3059,6 +5079,7 @@
         </w:rPr>
         <w:t>aggregate</w:t>
       </w:r>
+      <w:proofErr w:type="gramEnd"/>
       <w:r>
         <w:rPr>
           <w:rFonts w:ascii="Times New Roman" w:eastAsia="Times New Roman" w:hAnsi="Times New Roman" w:cs="Times New Roman"/>
@@ -3189,7 +5210,37 @@
           <w:lang w:eastAsia="en-CA"/>
           <w14:ligatures w14:val="none"/>
         </w:rPr>
-        <w:t>.toArray()</w:t>
+        <w:t>.</w:t>
+      </w:r>
+      <w:proofErr w:type="spellStart"/>
+      <w:r>
+        <w:rPr>
+          <w:rFonts w:ascii="Times New Roman" w:eastAsia="Times New Roman" w:hAnsi="Times New Roman" w:cs="Times New Roman"/>
+          <w:i/>
+          <w:iCs/>
+          <w:color w:val="2C2C2C"/>
+          <w:kern w:val="0"/>
+          <w:sz w:val="24"/>
+          <w:szCs w:val="24"/>
+          <w:lang w:eastAsia="en-CA"/>
+          <w14:ligatures w14:val="none"/>
+        </w:rPr>
+        <w:t>toArray</w:t>
+      </w:r>
+      <w:proofErr w:type="spellEnd"/>
+      <w:r>
+        <w:rPr>
+          <w:rFonts w:ascii="Times New Roman" w:eastAsia="Times New Roman" w:hAnsi="Times New Roman" w:cs="Times New Roman"/>
+          <w:i/>
+          <w:iCs/>
+          <w:color w:val="2C2C2C"/>
+          <w:kern w:val="0"/>
+          <w:sz w:val="24"/>
+          <w:szCs w:val="24"/>
+          <w:lang w:eastAsia="en-CA"/>
+          <w14:ligatures w14:val="none"/>
+        </w:rPr>
+        <w:t>()</w:t>
       </w:r>
       <w:r>
         <w:rPr>
@@ -3375,21 +5426,73 @@
           <w:lang w:eastAsia="en-CA"/>
           <w14:ligatures w14:val="none"/>
         </w:rPr>
-        <w:t xml:space="preserve">. For 2010, I created two </w:t>
-      </w:r>
-      <w:r>
-        <w:rPr>
-          <w:rFonts w:ascii="Times New Roman" w:eastAsia="Times New Roman" w:hAnsi="Times New Roman" w:cs="Times New Roman"/>
-          <w:i/>
-          <w:iCs/>
-          <w:color w:val="2C2C2C"/>
-          <w:kern w:val="0"/>
-          <w:sz w:val="24"/>
-          <w:szCs w:val="24"/>
-          <w:lang w:eastAsia="en-CA"/>
-          <w14:ligatures w14:val="none"/>
-        </w:rPr>
-        <w:t xml:space="preserve">js </w:t>
+        <w:t>.</w:t>
+      </w:r>
+      <w:r>
+        <w:rPr>
+          <w:rFonts w:ascii="Times New Roman" w:eastAsia="Times New Roman" w:hAnsi="Times New Roman" w:cs="Times New Roman"/>
+          <w:color w:val="2C2C2C"/>
+          <w:kern w:val="0"/>
+          <w:sz w:val="24"/>
+          <w:szCs w:val="24"/>
+          <w:lang w:eastAsia="en-CA"/>
+          <w14:ligatures w14:val="none"/>
+        </w:rPr>
+        <w:t xml:space="preserve"> </w:t>
+      </w:r>
+      <w:r>
+        <w:rPr>
+          <w:rFonts w:ascii="Times New Roman" w:eastAsia="Times New Roman" w:hAnsi="Times New Roman" w:cs="Times New Roman"/>
+          <w:color w:val="2C2C2C"/>
+          <w:kern w:val="0"/>
+          <w:sz w:val="24"/>
+          <w:szCs w:val="24"/>
+          <w:lang w:eastAsia="en-CA"/>
+          <w14:ligatures w14:val="none"/>
+        </w:rPr>
+        <w:t xml:space="preserve">I used the find, sort, and limit functions with this dataset. </w:t>
+      </w:r>
+      <w:r>
+        <w:rPr>
+          <w:rFonts w:ascii="Times New Roman" w:eastAsia="Times New Roman" w:hAnsi="Times New Roman" w:cs="Times New Roman"/>
+          <w:color w:val="2C2C2C"/>
+          <w:kern w:val="0"/>
+          <w:sz w:val="24"/>
+          <w:szCs w:val="24"/>
+          <w:lang w:eastAsia="en-CA"/>
+          <w14:ligatures w14:val="none"/>
+        </w:rPr>
+        <w:t xml:space="preserve">For 2010, I created two </w:t>
+      </w:r>
+      <w:proofErr w:type="spellStart"/>
+      <w:r>
+        <w:rPr>
+          <w:rFonts w:ascii="Times New Roman" w:eastAsia="Times New Roman" w:hAnsi="Times New Roman" w:cs="Times New Roman"/>
+          <w:i/>
+          <w:iCs/>
+          <w:color w:val="2C2C2C"/>
+          <w:kern w:val="0"/>
+          <w:sz w:val="24"/>
+          <w:szCs w:val="24"/>
+          <w:lang w:eastAsia="en-CA"/>
+          <w14:ligatures w14:val="none"/>
+        </w:rPr>
+        <w:t>js</w:t>
+      </w:r>
+      <w:proofErr w:type="spellEnd"/>
+      <w:r>
+        <w:rPr>
+          <w:rFonts w:ascii="Times New Roman" w:eastAsia="Times New Roman" w:hAnsi="Times New Roman" w:cs="Times New Roman"/>
+          <w:i/>
+          <w:iCs/>
+          <w:color w:val="2C2C2C"/>
+          <w:kern w:val="0"/>
+          <w:sz w:val="24"/>
+          <w:szCs w:val="24"/>
+          <w:lang w:eastAsia="en-CA"/>
+          <w14:ligatures w14:val="none"/>
+        </w:rPr>
+        <w:t xml:space="preserve"> </w:t>
       </w:r>
       <w:r>
         <w:rPr>
@@ -3509,19 +5612,7 @@
           <w:lang w:eastAsia="en-CA"/>
           <w14:ligatures w14:val="none"/>
         </w:rPr>
-        <w:t>. I</w:t>
-      </w:r>
-      <w:r>
-        <w:rPr>
-          <w:rFonts w:ascii="Times New Roman" w:eastAsia="Times New Roman" w:hAnsi="Times New Roman" w:cs="Times New Roman"/>
-          <w:color w:val="2C2C2C"/>
-          <w:kern w:val="0"/>
-          <w:sz w:val="24"/>
-          <w:szCs w:val="24"/>
-          <w:lang w:eastAsia="en-CA"/>
-          <w14:ligatures w14:val="none"/>
-        </w:rPr>
-        <w:t xml:space="preserve"> used the aggregation function for this dataset</w:t>
+        <w:t>. I used the aggregation function for this dataset</w:t>
       </w:r>
       <w:r>
         <w:rPr>
@@ -3547,6 +5638,7 @@
         </w:rPr>
         <w:t xml:space="preserve"> For 2015, two </w:t>
       </w:r>
+      <w:proofErr w:type="spellStart"/>
       <w:r>
         <w:rPr>
           <w:rFonts w:ascii="Times New Roman" w:eastAsia="Times New Roman" w:hAnsi="Times New Roman" w:cs="Times New Roman"/>
@@ -3561,6 +5653,7 @@
         </w:rPr>
         <w:t>js</w:t>
       </w:r>
+      <w:proofErr w:type="spellEnd"/>
       <w:r>
         <w:rPr>
           <w:rFonts w:ascii="Times New Roman" w:eastAsia="Times New Roman" w:hAnsi="Times New Roman" w:cs="Times New Roman"/>
@@ -3621,7 +5714,57 @@
           <w:lang w:eastAsia="en-CA"/>
           <w14:ligatures w14:val="none"/>
         </w:rPr>
-        <w:t xml:space="preserve">. The second one is </w:t>
+        <w:t xml:space="preserve">. </w:t>
+      </w:r>
+      <w:r>
+        <w:rPr>
+          <w:rFonts w:ascii="Times New Roman" w:eastAsia="Times New Roman" w:hAnsi="Times New Roman" w:cs="Times New Roman"/>
+          <w:color w:val="2C2C2C"/>
+          <w:kern w:val="0"/>
+          <w:sz w:val="24"/>
+          <w:szCs w:val="24"/>
+          <w:lang w:eastAsia="en-CA"/>
+          <w14:ligatures w14:val="none"/>
+        </w:rPr>
+        <w:t xml:space="preserve">I used the find and </w:t>
+      </w:r>
+      <w:proofErr w:type="spellStart"/>
+      <w:r>
+        <w:rPr>
+          <w:rFonts w:ascii="Times New Roman" w:eastAsia="Times New Roman" w:hAnsi="Times New Roman" w:cs="Times New Roman"/>
+          <w:color w:val="2C2C2C"/>
+          <w:kern w:val="0"/>
+          <w:sz w:val="24"/>
+          <w:szCs w:val="24"/>
+          <w:lang w:eastAsia="en-CA"/>
+          <w14:ligatures w14:val="none"/>
+        </w:rPr>
+        <w:t>toArray</w:t>
+      </w:r>
+      <w:proofErr w:type="spellEnd"/>
+      <w:r>
+        <w:rPr>
+          <w:rFonts w:ascii="Times New Roman" w:eastAsia="Times New Roman" w:hAnsi="Times New Roman" w:cs="Times New Roman"/>
+          <w:color w:val="2C2C2C"/>
+          <w:kern w:val="0"/>
+          <w:sz w:val="24"/>
+          <w:szCs w:val="24"/>
+          <w:lang w:eastAsia="en-CA"/>
+          <w14:ligatures w14:val="none"/>
+        </w:rPr>
+        <w:t xml:space="preserve"> functions for this dataset. </w:t>
+      </w:r>
+      <w:r>
+        <w:rPr>
+          <w:rFonts w:ascii="Times New Roman" w:eastAsia="Times New Roman" w:hAnsi="Times New Roman" w:cs="Times New Roman"/>
+          <w:color w:val="2C2C2C"/>
+          <w:kern w:val="0"/>
+          <w:sz w:val="24"/>
+          <w:szCs w:val="24"/>
+          <w:lang w:eastAsia="en-CA"/>
+          <w14:ligatures w14:val="none"/>
+        </w:rPr>
+        <w:t xml:space="preserve">The second one is </w:t>
       </w:r>
       <w:r>
         <w:rPr>
@@ -3669,7 +5812,31 @@
           <w:lang w:eastAsia="en-CA"/>
           <w14:ligatures w14:val="none"/>
         </w:rPr>
-        <w:t xml:space="preserve"> over a billion views. Three datasets have been pulled for the year 2020. The first one is </w:t>
+        <w:t xml:space="preserve"> over a billion views. </w:t>
+      </w:r>
+      <w:r>
+        <w:rPr>
+          <w:rFonts w:ascii="Times New Roman" w:eastAsia="Times New Roman" w:hAnsi="Times New Roman" w:cs="Times New Roman"/>
+          <w:color w:val="2C2C2C"/>
+          <w:kern w:val="0"/>
+          <w:sz w:val="24"/>
+          <w:szCs w:val="24"/>
+          <w:lang w:eastAsia="en-CA"/>
+          <w14:ligatures w14:val="none"/>
+        </w:rPr>
+        <w:t xml:space="preserve">I used the find, sort, and limit functions with this dataset. </w:t>
+      </w:r>
+      <w:r>
+        <w:rPr>
+          <w:rFonts w:ascii="Times New Roman" w:eastAsia="Times New Roman" w:hAnsi="Times New Roman" w:cs="Times New Roman"/>
+          <w:color w:val="2C2C2C"/>
+          <w:kern w:val="0"/>
+          <w:sz w:val="24"/>
+          <w:szCs w:val="24"/>
+          <w:lang w:eastAsia="en-CA"/>
+          <w14:ligatures w14:val="none"/>
+        </w:rPr>
+        <w:t xml:space="preserve">Three datasets have been pulled for the year 2020. The first one is </w:t>
       </w:r>
       <w:r>
         <w:rPr>
@@ -3693,7 +5860,31 @@
           <w:lang w:eastAsia="en-CA"/>
           <w14:ligatures w14:val="none"/>
         </w:rPr>
-        <w:t xml:space="preserve"> videos released in 2020 that have more than a billion views. The second </w:t>
+        <w:t xml:space="preserve"> videos released in 2020 that have more than a billion views. </w:t>
+      </w:r>
+      <w:r>
+        <w:rPr>
+          <w:rFonts w:ascii="Times New Roman" w:eastAsia="Times New Roman" w:hAnsi="Times New Roman" w:cs="Times New Roman"/>
+          <w:color w:val="2C2C2C"/>
+          <w:kern w:val="0"/>
+          <w:sz w:val="24"/>
+          <w:szCs w:val="24"/>
+          <w:lang w:eastAsia="en-CA"/>
+          <w14:ligatures w14:val="none"/>
+        </w:rPr>
+        <w:t xml:space="preserve">I used the find, sort, and limit functions with this dataset. </w:t>
+      </w:r>
+      <w:r>
+        <w:rPr>
+          <w:rFonts w:ascii="Times New Roman" w:eastAsia="Times New Roman" w:hAnsi="Times New Roman" w:cs="Times New Roman"/>
+          <w:color w:val="2C2C2C"/>
+          <w:kern w:val="0"/>
+          <w:sz w:val="24"/>
+          <w:szCs w:val="24"/>
+          <w:lang w:eastAsia="en-CA"/>
+          <w14:ligatures w14:val="none"/>
+        </w:rPr>
+        <w:t xml:space="preserve">The second </w:t>
       </w:r>
       <w:r>
         <w:rPr>
@@ -3717,7 +5908,31 @@
           <w:lang w:eastAsia="en-CA"/>
           <w14:ligatures w14:val="none"/>
         </w:rPr>
-        <w:t xml:space="preserve">the most viewed videos in 2020. The third one </w:t>
+        <w:t xml:space="preserve">the most viewed videos in 2020. </w:t>
+      </w:r>
+      <w:r>
+        <w:rPr>
+          <w:rFonts w:ascii="Times New Roman" w:eastAsia="Times New Roman" w:hAnsi="Times New Roman" w:cs="Times New Roman"/>
+          <w:color w:val="2C2C2C"/>
+          <w:kern w:val="0"/>
+          <w:sz w:val="24"/>
+          <w:szCs w:val="24"/>
+          <w:lang w:eastAsia="en-CA"/>
+          <w14:ligatures w14:val="none"/>
+        </w:rPr>
+        <w:t xml:space="preserve">I used the aggregation function for this dataset. </w:t>
+      </w:r>
+      <w:r>
+        <w:rPr>
+          <w:rFonts w:ascii="Times New Roman" w:eastAsia="Times New Roman" w:hAnsi="Times New Roman" w:cs="Times New Roman"/>
+          <w:color w:val="2C2C2C"/>
+          <w:kern w:val="0"/>
+          <w:sz w:val="24"/>
+          <w:szCs w:val="24"/>
+          <w:lang w:eastAsia="en-CA"/>
+          <w14:ligatures w14:val="none"/>
+        </w:rPr>
+        <w:t xml:space="preserve">The third one </w:t>
       </w:r>
       <w:r>
         <w:rPr>
@@ -3743,19 +5958,35 @@
         </w:rPr>
         <w:t xml:space="preserve">the most popular videos related to the release of the video game </w:t>
       </w:r>
-      <w:r>
-        <w:rPr>
-          <w:rFonts w:ascii="Times New Roman" w:eastAsia="Times New Roman" w:hAnsi="Times New Roman" w:cs="Times New Roman"/>
-          <w:i/>
-          <w:iCs/>
-          <w:color w:val="2C2C2C"/>
-          <w:kern w:val="0"/>
-          <w:sz w:val="24"/>
-          <w:szCs w:val="24"/>
-          <w:lang w:eastAsia="en-CA"/>
-          <w14:ligatures w14:val="none"/>
-        </w:rPr>
-        <w:t>CyberPunk 2077</w:t>
+      <w:proofErr w:type="spellStart"/>
+      <w:r>
+        <w:rPr>
+          <w:rFonts w:ascii="Times New Roman" w:eastAsia="Times New Roman" w:hAnsi="Times New Roman" w:cs="Times New Roman"/>
+          <w:i/>
+          <w:iCs/>
+          <w:color w:val="2C2C2C"/>
+          <w:kern w:val="0"/>
+          <w:sz w:val="24"/>
+          <w:szCs w:val="24"/>
+          <w:lang w:eastAsia="en-CA"/>
+          <w14:ligatures w14:val="none"/>
+        </w:rPr>
+        <w:t>CyberPunk</w:t>
+      </w:r>
+      <w:proofErr w:type="spellEnd"/>
+      <w:r>
+        <w:rPr>
+          <w:rFonts w:ascii="Times New Roman" w:eastAsia="Times New Roman" w:hAnsi="Times New Roman" w:cs="Times New Roman"/>
+          <w:i/>
+          <w:iCs/>
+          <w:color w:val="2C2C2C"/>
+          <w:kern w:val="0"/>
+          <w:sz w:val="24"/>
+          <w:szCs w:val="24"/>
+          <w:lang w:eastAsia="en-CA"/>
+          <w14:ligatures w14:val="none"/>
+        </w:rPr>
+        <w:t xml:space="preserve"> 2077</w:t>
       </w:r>
       <w:r>
         <w:rPr>
@@ -3794,6 +6025,18 @@
           <w14:ligatures w14:val="none"/>
         </w:rPr>
         <w:t xml:space="preserve">. </w:t>
+      </w:r>
+      <w:r>
+        <w:rPr>
+          <w:rFonts w:ascii="Times New Roman" w:eastAsia="Times New Roman" w:hAnsi="Times New Roman" w:cs="Times New Roman"/>
+          <w:color w:val="2C2C2C"/>
+          <w:kern w:val="0"/>
+          <w:sz w:val="24"/>
+          <w:szCs w:val="24"/>
+          <w:lang w:eastAsia="en-CA"/>
+          <w14:ligatures w14:val="none"/>
+        </w:rPr>
+        <w:t xml:space="preserve">I used the find, sort, and limit functions with this dataset. </w:t>
       </w:r>
       <w:r>
         <w:rPr>
@@ -4317,6 +6560,7 @@
           <w:sz w:val="24"/>
           <w:szCs w:val="24"/>
         </w:rPr>
+        <w:lastRenderedPageBreak/>
         <w:t xml:space="preserve">Another challenge was downloading </w:t>
       </w:r>
       <w:r>
@@ -4459,6 +6703,7 @@
         </w:rPr>
         <w:t xml:space="preserve">an alternative to download the videos, and I found </w:t>
       </w:r>
+      <w:proofErr w:type="spellStart"/>
       <w:r>
         <w:rPr>
           <w:rFonts w:ascii="Times New Roman" w:hAnsi="Times New Roman" w:cs="Times New Roman"/>
@@ -4469,6 +6714,7 @@
         </w:rPr>
         <w:t>TarTube</w:t>
       </w:r>
+      <w:proofErr w:type="spellEnd"/>
       <w:r>
         <w:rPr>
           <w:rFonts w:ascii="Times New Roman" w:hAnsi="Times New Roman" w:cs="Times New Roman"/>
@@ -4477,33 +6723,37 @@
         </w:rPr>
         <w:t xml:space="preserve">, a GUI front-end for </w:t>
       </w:r>
-      <w:r>
-        <w:rPr>
-          <w:rFonts w:ascii="Times New Roman" w:hAnsi="Times New Roman" w:cs="Times New Roman"/>
-          <w:i/>
-          <w:iCs/>
-          <w:sz w:val="24"/>
-          <w:szCs w:val="24"/>
-        </w:rPr>
-        <w:t>youtube-dl</w:t>
-      </w:r>
-      <w:r>
-        <w:rPr>
-          <w:rFonts w:ascii="Times New Roman" w:hAnsi="Times New Roman" w:cs="Times New Roman"/>
-          <w:sz w:val="24"/>
-          <w:szCs w:val="24"/>
-        </w:rPr>
-        <w:t xml:space="preserve"> </w:t>
-      </w:r>
-      <w:r>
-        <w:rPr>
-          <w:rFonts w:ascii="Times New Roman" w:hAnsi="Times New Roman" w:cs="Times New Roman"/>
-          <w:sz w:val="24"/>
-          <w:szCs w:val="24"/>
-        </w:rPr>
-        <w:lastRenderedPageBreak/>
-        <w:t xml:space="preserve">and </w:t>
-      </w:r>
+      <w:proofErr w:type="spellStart"/>
+      <w:r>
+        <w:rPr>
+          <w:rFonts w:ascii="Times New Roman" w:hAnsi="Times New Roman" w:cs="Times New Roman"/>
+          <w:i/>
+          <w:iCs/>
+          <w:sz w:val="24"/>
+          <w:szCs w:val="24"/>
+        </w:rPr>
+        <w:t>youtube</w:t>
+      </w:r>
+      <w:proofErr w:type="spellEnd"/>
+      <w:r>
+        <w:rPr>
+          <w:rFonts w:ascii="Times New Roman" w:hAnsi="Times New Roman" w:cs="Times New Roman"/>
+          <w:i/>
+          <w:iCs/>
+          <w:sz w:val="24"/>
+          <w:szCs w:val="24"/>
+        </w:rPr>
+        <w:t>-dl</w:t>
+      </w:r>
+      <w:r>
+        <w:rPr>
+          <w:rFonts w:ascii="Times New Roman" w:hAnsi="Times New Roman" w:cs="Times New Roman"/>
+          <w:sz w:val="24"/>
+          <w:szCs w:val="24"/>
+        </w:rPr>
+        <w:t xml:space="preserve"> and </w:t>
+      </w:r>
+      <w:proofErr w:type="spellStart"/>
       <w:r>
         <w:rPr>
           <w:rFonts w:ascii="Times New Roman" w:hAnsi="Times New Roman" w:cs="Times New Roman"/>
@@ -4514,6 +6764,7 @@
         </w:rPr>
         <w:t>yt-dlp</w:t>
       </w:r>
+      <w:proofErr w:type="spellEnd"/>
       <w:r>
         <w:rPr>
           <w:rFonts w:ascii="Times New Roman" w:hAnsi="Times New Roman" w:cs="Times New Roman"/>
@@ -4606,7 +6857,7 @@
           <w:sz w:val="32"/>
           <w:szCs w:val="32"/>
         </w:rPr>
-        <w:t>Bibliography</w:t>
+        <w:t>References &amp; Resources</w:t>
       </w:r>
     </w:p>
     <w:p>
@@ -4621,13 +6872,22 @@
         </w:rPr>
       </w:pPr>
       <w:r>
-        <w:rPr>
-          <w:rFonts w:ascii="Times New Roman" w:hAnsi="Times New Roman" w:cs="Times New Roman"/>
-          <w:kern w:val="0"/>
-          <w:sz w:val="24"/>
-          <w:szCs w:val="24"/>
-        </w:rPr>
-        <w:t>“D-Fuse - About.” Accessed September 30, 2023. http://www.dfuse.com/about.html.</w:t>
+        <w:fldChar w:fldCharType="begin"/>
+      </w:r>
+      <w:r>
+        <w:instrText xml:space="preserve"> ADDIN ZOTERO_BIBL {"uncited":[["http://zotero.org/users/local/BotfxmfL/items/M6SGL98K"],["http://zotero.org/users/local/BotfxmfL/items/3ITYWGZ8"],["http://zotero.org/users/local/BotfxmfL/items/KX58E34C"]],"omitted":[["http://zotero.org/users/local/BotfxmfL/items/HMYUX7ZX"],["http://zotero.org/users/local/BotfxmfL/items/JJICLS4M"]],"custom":[]} CSL_BIBLIOGRAPHY </w:instrText>
+      </w:r>
+      <w:r>
+        <w:fldChar w:fldCharType="separate"/>
+      </w:r>
+      <w:r>
+        <w:rPr>
+          <w:rFonts w:ascii="Times New Roman" w:hAnsi="Times New Roman" w:cs="Times New Roman"/>
+          <w:kern w:val="0"/>
+          <w:sz w:val="24"/>
+          <w:szCs w:val="24"/>
+        </w:rPr>
+        <w:t>“(8) YouTube Premium - YouTube.” Accessed November 4, 2023. https://www.youtube.com/premium.</w:t>
       </w:r>
     </w:p>
     <w:p>
@@ -4648,7 +6908,7 @@
           <w:sz w:val="24"/>
           <w:szCs w:val="24"/>
         </w:rPr>
-        <w:t>“Jason Salavon.” Accessed September 30, 2023. http://salavon.com/page/biography/.</w:t>
+        <w:t>“All PewDiePie Videos.” Accessed November 4, 2023. https://www.kaggle.com/datasets/arusouza/all-pewdiepie-videos.</w:t>
       </w:r>
     </w:p>
     <w:p>
@@ -4669,7 +6929,27 @@
           <w:sz w:val="24"/>
           <w:szCs w:val="24"/>
         </w:rPr>
-        <w:t>“Jason Salavon | All the Ways (The Simpsons).” Accessed September 30, 2023. http://salavon.com/work/all-the-ways-video/.</w:t>
+        <w:t xml:space="preserve">“Cyberpunk 2077 </w:t>
+      </w:r>
+      <w:proofErr w:type="spellStart"/>
+      <w:r>
+        <w:rPr>
+          <w:rFonts w:ascii="Times New Roman" w:hAnsi="Times New Roman" w:cs="Times New Roman"/>
+          <w:kern w:val="0"/>
+          <w:sz w:val="24"/>
+          <w:szCs w:val="24"/>
+        </w:rPr>
+        <w:t>Youtube</w:t>
+      </w:r>
+      <w:proofErr w:type="spellEnd"/>
+      <w:r>
+        <w:rPr>
+          <w:rFonts w:ascii="Times New Roman" w:hAnsi="Times New Roman" w:cs="Times New Roman"/>
+          <w:kern w:val="0"/>
+          <w:sz w:val="24"/>
+          <w:szCs w:val="24"/>
+        </w:rPr>
+        <w:t xml:space="preserve"> Reception.” Accessed November 4, 2023. https://www.kaggle.com/datasets/andrewmvd/cyberpunk-2077.</w:t>
       </w:r>
     </w:p>
     <w:p>
@@ -4686,22 +6966,11 @@
       <w:r>
         <w:rPr>
           <w:rFonts w:ascii="Times New Roman" w:hAnsi="Times New Roman" w:cs="Times New Roman"/>
-          <w:i/>
-          <w:iCs/>
-          <w:kern w:val="0"/>
-          <w:sz w:val="24"/>
-          <w:szCs w:val="24"/>
-        </w:rPr>
-        <w:t>JASON SALAVON - ALL THE WAYS Feb 25 - Apr 9, 2016 @ Mark Moore Gallery</w:t>
-      </w:r>
-      <w:r>
-        <w:rPr>
-          <w:rFonts w:ascii="Times New Roman" w:hAnsi="Times New Roman" w:cs="Times New Roman"/>
-          <w:kern w:val="0"/>
-          <w:sz w:val="24"/>
-          <w:szCs w:val="24"/>
-        </w:rPr>
-        <w:t>, 2016. https://www.youtube.com/watch?v=ja1c1HbQdKQ.</w:t>
+          <w:kern w:val="0"/>
+          <w:sz w:val="24"/>
+          <w:szCs w:val="24"/>
+        </w:rPr>
+        <w:t>“Data of YouTube Videos.” Accessed November 4, 2023. https://www.kaggle.com/datasets/wchaktse/data-of-5132-youtube-videos.</w:t>
       </w:r>
     </w:p>
     <w:p>
@@ -4722,7 +6991,7 @@
           <w:sz w:val="24"/>
           <w:szCs w:val="24"/>
         </w:rPr>
-        <w:t>Mary Flanagan. “About - Mary Flanagan -.” Accessed September 30, 2023. https://maryflanagan.com/about/.</w:t>
+        <w:t>“Jason Salavon | All the Ways (The Simpsons).” Accessed September 30, 2023. http://salavon.com/work/all-the-ways-video/.</w:t>
       </w:r>
     </w:p>
     <w:p>
@@ -4739,11 +7008,22 @@
       <w:r>
         <w:rPr>
           <w:rFonts w:ascii="Times New Roman" w:hAnsi="Times New Roman" w:cs="Times New Roman"/>
-          <w:kern w:val="0"/>
-          <w:sz w:val="24"/>
-          <w:szCs w:val="24"/>
-        </w:rPr>
-        <w:t>“MOST LIKED COMMENTS ON YOUTUBE.” Accessed September 30, 2023. https://www.kaggle.com/datasets/nipunarora8/most-liked-comments-on-youtube.</w:t>
+          <w:i/>
+          <w:iCs/>
+          <w:kern w:val="0"/>
+          <w:sz w:val="24"/>
+          <w:szCs w:val="24"/>
+        </w:rPr>
+        <w:t>JASON SALAVON - ALL THE WAYS Feb 25 - Apr 9, 2016 @ Mark Moore Gallery</w:t>
+      </w:r>
+      <w:r>
+        <w:rPr>
+          <w:rFonts w:ascii="Times New Roman" w:hAnsi="Times New Roman" w:cs="Times New Roman"/>
+          <w:kern w:val="0"/>
+          <w:sz w:val="24"/>
+          <w:szCs w:val="24"/>
+        </w:rPr>
+        <w:t>, 2016. https://www.youtube.com/watch?v=ja1c1HbQdKQ.</w:t>
       </w:r>
     </w:p>
     <w:p>
@@ -4757,14 +7037,45 @@
           <w:szCs w:val="24"/>
         </w:rPr>
       </w:pPr>
-      <w:r>
-        <w:rPr>
-          <w:rFonts w:ascii="Times New Roman" w:hAnsi="Times New Roman" w:cs="Times New Roman"/>
-          <w:kern w:val="0"/>
-          <w:sz w:val="24"/>
-          <w:szCs w:val="24"/>
-        </w:rPr>
-        <w:t>npm. “React-Youtube,” November 22, 2022. https://www.npmjs.com/package/react-youtube.</w:t>
+      <w:proofErr w:type="spellStart"/>
+      <w:r>
+        <w:rPr>
+          <w:rFonts w:ascii="Times New Roman" w:hAnsi="Times New Roman" w:cs="Times New Roman"/>
+          <w:kern w:val="0"/>
+          <w:sz w:val="24"/>
+          <w:szCs w:val="24"/>
+        </w:rPr>
+        <w:t>npm</w:t>
+      </w:r>
+      <w:proofErr w:type="spellEnd"/>
+      <w:r>
+        <w:rPr>
+          <w:rFonts w:ascii="Times New Roman" w:hAnsi="Times New Roman" w:cs="Times New Roman"/>
+          <w:kern w:val="0"/>
+          <w:sz w:val="24"/>
+          <w:szCs w:val="24"/>
+        </w:rPr>
+        <w:t>. “React-</w:t>
+      </w:r>
+      <w:proofErr w:type="spellStart"/>
+      <w:r>
+        <w:rPr>
+          <w:rFonts w:ascii="Times New Roman" w:hAnsi="Times New Roman" w:cs="Times New Roman"/>
+          <w:kern w:val="0"/>
+          <w:sz w:val="24"/>
+          <w:szCs w:val="24"/>
+        </w:rPr>
+        <w:t>Youtube</w:t>
+      </w:r>
+      <w:proofErr w:type="spellEnd"/>
+      <w:r>
+        <w:rPr>
+          <w:rFonts w:ascii="Times New Roman" w:hAnsi="Times New Roman" w:cs="Times New Roman"/>
+          <w:kern w:val="0"/>
+          <w:sz w:val="24"/>
+          <w:szCs w:val="24"/>
+        </w:rPr>
+        <w:t>,” November 22, 2022. https://www.npmjs.com/package/react-youtube.</w:t>
       </w:r>
     </w:p>
     <w:p>
@@ -4778,14 +7089,45 @@
           <w:szCs w:val="24"/>
         </w:rPr>
       </w:pPr>
-      <w:r>
-        <w:rPr>
-          <w:rFonts w:ascii="Times New Roman" w:hAnsi="Times New Roman" w:cs="Times New Roman"/>
-          <w:kern w:val="0"/>
-          <w:sz w:val="24"/>
-          <w:szCs w:val="24"/>
-        </w:rPr>
-        <w:t>npm. “Ytdl-Core,” July 14, 2023. https://www.npmjs.com/package/ytdl-core.</w:t>
+      <w:proofErr w:type="spellStart"/>
+      <w:r>
+        <w:rPr>
+          <w:rFonts w:ascii="Times New Roman" w:hAnsi="Times New Roman" w:cs="Times New Roman"/>
+          <w:kern w:val="0"/>
+          <w:sz w:val="24"/>
+          <w:szCs w:val="24"/>
+        </w:rPr>
+        <w:t>npm</w:t>
+      </w:r>
+      <w:proofErr w:type="spellEnd"/>
+      <w:r>
+        <w:rPr>
+          <w:rFonts w:ascii="Times New Roman" w:hAnsi="Times New Roman" w:cs="Times New Roman"/>
+          <w:kern w:val="0"/>
+          <w:sz w:val="24"/>
+          <w:szCs w:val="24"/>
+        </w:rPr>
+        <w:t>. “</w:t>
+      </w:r>
+      <w:proofErr w:type="spellStart"/>
+      <w:r>
+        <w:rPr>
+          <w:rFonts w:ascii="Times New Roman" w:hAnsi="Times New Roman" w:cs="Times New Roman"/>
+          <w:kern w:val="0"/>
+          <w:sz w:val="24"/>
+          <w:szCs w:val="24"/>
+        </w:rPr>
+        <w:t>Ytdl</w:t>
+      </w:r>
+      <w:proofErr w:type="spellEnd"/>
+      <w:r>
+        <w:rPr>
+          <w:rFonts w:ascii="Times New Roman" w:hAnsi="Times New Roman" w:cs="Times New Roman"/>
+          <w:kern w:val="0"/>
+          <w:sz w:val="24"/>
+          <w:szCs w:val="24"/>
+        </w:rPr>
+        <w:t>-Core,” July 14, 2023. https://www.npmjs.com/package/ytdl-core.</w:t>
       </w:r>
     </w:p>
     <w:p>
@@ -4827,7 +7169,47 @@
           <w:sz w:val="24"/>
           <w:szCs w:val="24"/>
         </w:rPr>
-        <w:t>Statista. “Biggest Social Media Platforms 2023.” Accessed September 30, 2023. https://www.statista.com/statistics/272014/global-social-networks-ranked-by-number-of-users/.</w:t>
+        <w:t>“</w:t>
+      </w:r>
+      <w:proofErr w:type="spellStart"/>
+      <w:r>
+        <w:rPr>
+          <w:rFonts w:ascii="Times New Roman" w:hAnsi="Times New Roman" w:cs="Times New Roman"/>
+          <w:kern w:val="0"/>
+          <w:sz w:val="24"/>
+          <w:szCs w:val="24"/>
+        </w:rPr>
+        <w:t>Tartube</w:t>
+      </w:r>
+      <w:proofErr w:type="spellEnd"/>
+      <w:r>
+        <w:rPr>
+          <w:rFonts w:ascii="Times New Roman" w:hAnsi="Times New Roman" w:cs="Times New Roman"/>
+          <w:kern w:val="0"/>
+          <w:sz w:val="24"/>
+          <w:szCs w:val="24"/>
+        </w:rPr>
+        <w:t xml:space="preserve"> - The Easy Way </w:t>
+      </w:r>
+      <w:proofErr w:type="gramStart"/>
+      <w:r>
+        <w:rPr>
+          <w:rFonts w:ascii="Times New Roman" w:hAnsi="Times New Roman" w:cs="Times New Roman"/>
+          <w:kern w:val="0"/>
+          <w:sz w:val="24"/>
+          <w:szCs w:val="24"/>
+        </w:rPr>
+        <w:t>To</w:t>
+      </w:r>
+      <w:proofErr w:type="gramEnd"/>
+      <w:r>
+        <w:rPr>
+          <w:rFonts w:ascii="Times New Roman" w:hAnsi="Times New Roman" w:cs="Times New Roman"/>
+          <w:kern w:val="0"/>
+          <w:sz w:val="24"/>
+          <w:szCs w:val="24"/>
+        </w:rPr>
+        <w:t xml:space="preserve"> Watch And Download Videos.” Accessed November 4, 2023. https://tartube.sourceforge.io/.</w:t>
       </w:r>
     </w:p>
     <w:p>
@@ -4848,7 +7230,7 @@
           <w:sz w:val="24"/>
           <w:szCs w:val="24"/>
         </w:rPr>
-        <w:t>Statista. “Global Top Websites by Monthly Visits 2022.” Accessed September 30, 2023. https://www.statista.com/statistics/1201880/most-visited-websites-worldwide/.</w:t>
+        <w:t>“Top 14 Ever Most Viewed YouTube Videos.” Accessed November 4, 2023. https://www.kaggle.com/datasets/moazzimalibhatti/top-14-ever-most-viewed-youtube-videos.</w:t>
       </w:r>
     </w:p>
     <w:p>
@@ -4910,7 +7292,48 @@
           <w:sz w:val="24"/>
           <w:szCs w:val="24"/>
         </w:rPr>
-        <w:t>“YouTube Age Demographics [Updated Aug 2023] | Oberlo.” Accessed September 30, 2023. https://www.oberlo.com/statistics/youtube-age-demographics.</w:t>
+        <w:lastRenderedPageBreak/>
+        <w:t>“</w:t>
+      </w:r>
+      <w:proofErr w:type="spellStart"/>
+      <w:r>
+        <w:rPr>
+          <w:rFonts w:ascii="Times New Roman" w:hAnsi="Times New Roman" w:cs="Times New Roman"/>
+          <w:kern w:val="0"/>
+          <w:sz w:val="24"/>
+          <w:szCs w:val="24"/>
+        </w:rPr>
+        <w:t>Youtube</w:t>
+      </w:r>
+      <w:proofErr w:type="spellEnd"/>
+      <w:r>
+        <w:rPr>
+          <w:rFonts w:ascii="Times New Roman" w:hAnsi="Times New Roman" w:cs="Times New Roman"/>
+          <w:kern w:val="0"/>
+          <w:sz w:val="24"/>
+          <w:szCs w:val="24"/>
+        </w:rPr>
+        <w:t xml:space="preserve"> Oldest </w:t>
+      </w:r>
+      <w:proofErr w:type="gramStart"/>
+      <w:r>
+        <w:rPr>
+          <w:rFonts w:ascii="Times New Roman" w:hAnsi="Times New Roman" w:cs="Times New Roman"/>
+          <w:kern w:val="0"/>
+          <w:sz w:val="24"/>
+          <w:szCs w:val="24"/>
+        </w:rPr>
+        <w:t>Videos(</w:t>
+      </w:r>
+      <w:proofErr w:type="gramEnd"/>
+      <w:r>
+        <w:rPr>
+          <w:rFonts w:ascii="Times New Roman" w:hAnsi="Times New Roman" w:cs="Times New Roman"/>
+          <w:kern w:val="0"/>
+          <w:sz w:val="24"/>
+          <w:szCs w:val="24"/>
+        </w:rPr>
+        <w:t>2005) Dataset.” Accessed November 4, 2023. https://www.kaggle.com/datasets/demko1/youtube-oldest-videos2005-dataset.</w:t>
       </w:r>
     </w:p>
     <w:p>
@@ -4931,7 +7354,47 @@
           <w:sz w:val="24"/>
           <w:szCs w:val="24"/>
         </w:rPr>
-        <w:t>“Youtube Videos Dataset (~3400 Videos).” Accessed September 30, 2023. https://www.kaggle.com/datasets/rajatrc1705/youtube-videos-dataset.</w:t>
+        <w:t>“</w:t>
+      </w:r>
+      <w:proofErr w:type="spellStart"/>
+      <w:r>
+        <w:rPr>
+          <w:rFonts w:ascii="Times New Roman" w:hAnsi="Times New Roman" w:cs="Times New Roman"/>
+          <w:kern w:val="0"/>
+          <w:sz w:val="24"/>
+          <w:szCs w:val="24"/>
+        </w:rPr>
+        <w:t>Youtube</w:t>
+      </w:r>
+      <w:proofErr w:type="spellEnd"/>
+      <w:r>
+        <w:rPr>
+          <w:rFonts w:ascii="Times New Roman" w:hAnsi="Times New Roman" w:cs="Times New Roman"/>
+          <w:kern w:val="0"/>
+          <w:sz w:val="24"/>
+          <w:szCs w:val="24"/>
+        </w:rPr>
+        <w:t xml:space="preserve"> Videos Having More than 1 </w:t>
+      </w:r>
+      <w:proofErr w:type="gramStart"/>
+      <w:r>
+        <w:rPr>
+          <w:rFonts w:ascii="Times New Roman" w:hAnsi="Times New Roman" w:cs="Times New Roman"/>
+          <w:kern w:val="0"/>
+          <w:sz w:val="24"/>
+          <w:szCs w:val="24"/>
+        </w:rPr>
+        <w:t>Billion</w:t>
+      </w:r>
+      <w:proofErr w:type="gramEnd"/>
+      <w:r>
+        <w:rPr>
+          <w:rFonts w:ascii="Times New Roman" w:hAnsi="Times New Roman" w:cs="Times New Roman"/>
+          <w:kern w:val="0"/>
+          <w:sz w:val="24"/>
+          <w:szCs w:val="24"/>
+        </w:rPr>
+        <w:t xml:space="preserve"> Views.” Accessed November 4, 2023. https://www.kaggle.com/datasets/jkanthony/youtube-videos-having-more-than-1-billion-views.</w:t>
       </w:r>
     </w:p>
     <w:p>
@@ -4939,13 +7402,61 @@
         <w:spacing w:line="360" w:lineRule="auto"/>
         <w:rPr>
           <w:rFonts w:ascii="Times New Roman" w:hAnsi="Times New Roman" w:cs="Times New Roman"/>
+          <w:b/>
+          <w:bCs/>
+          <w:sz w:val="32"/>
+          <w:szCs w:val="32"/>
+        </w:rPr>
+      </w:pPr>
+      <w:r>
+        <w:rPr>
+          <w:rFonts w:ascii="Times New Roman" w:hAnsi="Times New Roman" w:cs="Times New Roman"/>
+          <w:b/>
+          <w:bCs/>
+          <w:sz w:val="24"/>
+          <w:szCs w:val="24"/>
+        </w:rPr>
+        <w:fldChar w:fldCharType="end"/>
+      </w:r>
+    </w:p>
+    <w:p>
+      <w:pPr>
+        <w:pStyle w:val="Bibliography"/>
+        <w:spacing w:line="360" w:lineRule="auto"/>
+        <w:ind w:left="0" w:firstLine="0"/>
+        <w:rPr>
+          <w:rFonts w:ascii="Times New Roman" w:hAnsi="Times New Roman" w:cs="Times New Roman"/>
+          <w:kern w:val="0"/>
+          <w:sz w:val="24"/>
+          <w:szCs w:val="24"/>
+        </w:rPr>
+      </w:pPr>
+      <w:r>
+        <w:rPr>
+          <w:rStyle w:val="FootnoteReference"/>
+          <w:rFonts w:ascii="Times New Roman" w:hAnsi="Times New Roman" w:cs="Times New Roman"/>
+          <w:kern w:val="0"/>
+          <w:sz w:val="24"/>
+          <w:szCs w:val="24"/>
+        </w:rPr>
+        <w:footnoteReference w:id="1"/>
+      </w:r>
+    </w:p>
+    <w:p>
+      <w:pPr>
+        <w:pStyle w:val="Bibliography"/>
+        <w:spacing w:line="360" w:lineRule="auto"/>
+        <w:ind w:left="0" w:firstLine="0"/>
+        <w:rPr>
+          <w:rFonts w:ascii="Times New Roman" w:hAnsi="Times New Roman" w:cs="Times New Roman"/>
+          <w:kern w:val="0"/>
           <w:sz w:val="24"/>
           <w:szCs w:val="24"/>
         </w:rPr>
       </w:pPr>
     </w:p>
     <w:sectPr>
-      <w:headerReference w:type="default" r:id="rId8"/>
+      <w:headerReference w:type="default" r:id="rId32"/>
       <w:pgSz w:w="12240" w:h="15840"/>
       <w:pgMar w:top="1440" w:right="1800" w:bottom="1440" w:left="1800" w:header="708" w:footer="708" w:gutter="0"/>
       <w:cols w:space="708"/>
@@ -4999,6 +7510,225 @@
       </w:pPr>
       <w:r>
         <w:continuationSeparator/>
+      </w:r>
+    </w:p>
+  </w:footnote>
+  <w:footnote w:id="1">
+    <w:p>
+      <w:pPr>
+        <w:pStyle w:val="FootnoteText"/>
+        <w:rPr>
+          <w:lang w:val="en-US"/>
+        </w:rPr>
+      </w:pPr>
+      <w:r>
+        <w:rPr>
+          <w:rStyle w:val="FootnoteReference"/>
+        </w:rPr>
+        <w:footnoteRef/>
+      </w:r>
+      <w:r>
+        <w:t xml:space="preserve"> </w:t>
+      </w:r>
+      <w:r>
+        <w:fldChar w:fldCharType="begin"/>
+      </w:r>
+      <w:r>
+        <w:instrText xml:space="preserve"> ADDIN ZOTERO_ITEM CSL_CITATION {"citationID":"SZlvBLAS","properties":{"formattedCitation":"\\uc0\\u8220{}All PewDiePie Videos,\\uc0\\u8221{} accessed November 4, 2023, https://www.kaggle.com/datasets/arusouza/all-pewdiepie-videos; \\uc0\\u8220{}Cyberpunk 2077 Youtube Reception,\\uc0\\u8221{} accessed November 4, 2023, https://www.kaggle.com/datasets/andrewmvd/cyberpunk-2077; \\uc0\\u8220{}Data of YouTube Videos,\\uc0\\u8221{} accessed November 4, 2023, https://www.kaggle.com/datasets/wchaktse/data-of-5132-youtube-videos; \\uc0\\u8220{}Cyberpunk 2077 Youtube Reception,\\uc0\\u8221{} accessed November 4, 2023, https://www.kaggle.com/datasets/andrewmvd/cyberpunk-2077; \\uc0\\u8220{}Cyberpunk 2077 Youtube Reception,\\uc0\\u8221{} accessed November 4, 2023, https://www.kaggle.com/datasets/andrewmvd/cyberpunk-2077; \\uc0\\u8220{}Ytdl-Core,\\uc0\\u8221{} npm, July 14, 2023, https://www.npmjs.com/package/ytdl-core; \\uc0\\u8220{}Youtube Oldest Videos(2005) Dataset,\\uc0\\u8221{} accessed November 4, 2023, https://www.kaggle.com/datasets/demko1/youtube-oldest-videos2005-dataset; \\uc0\\u8220{}Top 14 Ever Most Viewed YouTube Videos,\\uc0\\u8221{} accessed November 4, 2023, https://www.kaggle.com/datasets/moazzimalibhatti/top-14-ever-most-viewed-youtube-videos; \\uc0\\u8220{}React-Youtube,\\uc0\\u8221{} npm, November 22, 2022, https://www.npmjs.com/package/react-youtube; mf default user, \\uc0\\u8220{}[Pile of Secrets],\\uc0\\u8221{} {\\i{}Mary Flanagan} (blog), July 3, 2011, https://maryflanagan.com/pile-of-secrets/; \\uc0\\u8220{}Jason Salavon | All the Ways (The Simpsons),\\uc0\\u8221{} accessed September 30, 2023, http://salavon.com/work/all-the-ways-video/; {\\i{}JASON SALAVON - ALL THE WAYS Feb 25 - Apr 9, 2016 @ Mark Moore Gallery}, 2016, https://www.youtube.com/watch?v=ja1c1HbQdKQ; \\uc0\\u8220{}Particle,\\uc0\\u8221{} accessed September 30, 2023, http://www.dfuse.com/particle.html.","plainCitation":"“All PewDiePie Videos,” accessed November 4, 2023, https://www.kaggle.com/datasets/arusouza/all-pewdiepie-videos; “Cyberpunk 2077 Youtube Reception,” accessed November 4, 2023, https://www.kaggle.com/datasets/andrewmvd/cyberpunk-2077; “Data of YouTube Videos,” accessed November 4, 2023, https://www.kaggle.com/datasets/wchaktse/data-of-5132-youtube-videos; “Cyberpunk 2077 Youtube Reception,” accessed November 4, 2023, https://www.kaggle.com/datasets/andrewmvd/cyberpunk-2077; “Cyberpunk 2077 Youtube Reception,” accessed November 4, 2023, https://www.kaggle.com/datasets/andrewmvd/cyberpunk-2077; “Ytdl-Core,” npm, July 14, 2023, https://www.npmjs.com/package/ytdl-core; “Youtube Oldest Videos(2005) Dataset,” accessed November 4, 2023, https://www.kaggle.com/datasets/demko1/youtube-oldest-videos2005-dataset; “Top 14 Ever Most Viewed YouTube Videos,” accessed November 4, 2023, https://www.kaggle.com/datasets/moazzimalibhatti/top-14-ever-most-viewed-youtube-videos; “React-Youtube,” npm, November 22, 2022, https://www.npmjs.com/package/react-youtube; mf default user, “[Pile of Secrets],” Mary Flanagan (blog), July 3, 2011, https://maryflanagan.com/pile-of-secrets/; “Jason Salavon | All the Ways (The Simpsons),” accessed September 30, 2023, http://salavon.com/work/all-the-ways-video/; JASON SALAVON - ALL THE WAYS Feb 25 - Apr 9, 2016 @ Mark Moore Gallery, 2016, https://www.youtube.com/watch?v=ja1c1HbQdKQ; “Particle,” accessed September 30, 2023, http://www.dfuse.com/particle.html.","noteIndex":1},"citationItems":[{"id":100,"uris":["http://zotero.org/users/local/BotfxmfL/items/N77JMBX2"],"itemData":{"id":100,"type":"webpage","abstract":"Data obtained from YouTube public data API","language":"en","title":"All PewDiePie Videos","URL":"https://www.kaggle.com/datasets/arusouza/all-pewdiepie-videos","accessed":{"date-parts":[["2023",11,4]]}},"label":"page"},{"id":106,"uris":["http://zotero.org/users/local/BotfxmfL/items/WXRGHNXM"],"itemData":{"id":106,"type":"webpage","abstract":"A breathtaking dataset: 230k comments and video statistics","language":"en","title":"Cyberpunk 2077 Youtube Reception","URL":"https://www.kaggle.com/datasets/andrewmvd/cyberpunk-2077","accessed":{"date-parts":[["2023",11,4]]}},"label":"page"},{"id":114,"uris":["http://zotero.org/users/local/BotfxmfL/items/XP79B2DU"],"itemData":{"id":114,"type":"webpage","abstract":"Title, view count, likes, dislikes, length, tags, categories, thumbnail and more","language":"en","title":"Data of YouTube Videos","URL":"https://www.kaggle.com/datasets/wchaktse/data-of-5132-youtube-videos","accessed":{"date-parts":[["2023",11,4]]}},"label":"page"},{"id":108,"uris":["http://zotero.org/users/local/BotfxmfL/items/JJICLS4M"],"itemData":{"id":108,"type":"webpage","abstract":"A breathtaking dataset: 230k comments and video statistics","language":"en","title":"Cyberpunk 2077 Youtube Reception","URL":"https://www.kaggle.com/datasets/andrewmvd/cyberpunk-2077","accessed":{"date-parts":[["2023",11,4]]}},"label":"page"},{"id":112,"uris":["http://zotero.org/users/local/BotfxmfL/items/HMYUX7ZX"],"itemData":{"id":112,"type":"webpage","abstract":"A breathtaking dataset: 230k comments and video statistics","language":"en","title":"Cyberpunk 2077 Youtube Reception","URL":"https://www.kaggle.com/datasets/andrewmvd/cyberpunk-2077","accessed":{"date-parts":[["2023",11,4]]}},"label":"page"},{"id":58,"uris":["http://zotero.org/users/local/BotfxmfL/items/AYI5L6MH"],"itemData":{"id":58,"type":"webpage","abstract":"YouTube video downloader in pure javascript.. Latest version: 4.11.5, last published: 3 months ago. Start using ytdl-core in your project by running `npm i ytdl-core`. There are 691 other projects in the npm registry using ytdl-core.","container-title":"npm","language":"en","title":"ytdl-core","URL":"https://www.npmjs.com/package/ytdl-core","accessed":{"date-parts":[["2023",9,30]]},"issued":{"date-parts":[["2023",7,14]]}},"label":"page"},{"id":98,"uris":["http://zotero.org/users/local/BotfxmfL/items/YYGDDRUS"],"itemData":{"id":98,"type":"webpage","abstract":"There is many oldest videos on youtube","language":"en","title":"Youtube Oldest Videos(2005) Dataset","URL":"https://www.kaggle.com/datasets/demko1/youtube-oldest-videos2005-dataset","accessed":{"date-parts":[["2023",11,4]]}},"label":"page"},{"id":102,"uris":["http://zotero.org/users/local/BotfxmfL/items/6HWYBQ66"],"itemData":{"id":102,"type":"webpage","abstract":"This is a list of Top 14 Ever Most Viewed Videos on YouTube in the end of 2022","language":"en","title":"Top 14 Ever Most Viewed YouTube Videos","URL":"https://www.kaggle.com/datasets/moazzimalibhatti/top-14-ever-most-viewed-youtube-videos","accessed":{"date-parts":[["2023",11,4]]}},"label":"page"},{"id":73,"uris":["http://zotero.org/users/local/BotfxmfL/items/X7S7YFIJ"],"itemData":{"id":73,"type":"webpage","abstract":"React.js powered YouTube player component. Latest version: 10.1.0, last published: 10 months ago. Start using react-youtube in your project by running `npm i react-youtube`. There are 252 other projects in the npm registry using react-youtube.","container-title":"npm","language":"en","title":"react-youtube","URL":"https://www.npmjs.com/package/react-youtube","accessed":{"date-parts":[["2023",9,30]]},"issued":{"date-parts":[["2022",11,22]]}},"label":"page"},{"id":63,"uris":["http://zotero.org/users/local/BotfxmfL/items/VM5T6NHF"],"itemData":{"id":63,"type":"post-weblog","abstract":"[pile of secrets] Video series, game footage, LCD monitordimensions variable2011 What is a game but a pile of secrets? Flanagan captured several terabytes of video imagery from computer games published from 1980 – present, answering the question, “What makes a game a game?” Common elements –typically formal elements — across video games are assembled into… Continue reading [pile of secrets]","container-title":"Mary Flanagan","language":"en-US","title":"[pile of secrets]","URL":"https://maryflanagan.com/pile-of-secrets/","author":[{"family":"user","given":"mf","dropping-particle":"default"}],"accessed":{"date-parts":[["2023",9,30]]},"issued":{"date-parts":[["2011",7,3]]}},"label":"page"},{"id":67,"uris":["http://zotero.org/users/local/BotfxmfL/items/46JFT7YR"],"itemData":{"id":67,"type":"webpage","title":"Jason Salavon | All the Ways (The Simpsons)","URL":"http://salavon.com/work/all-the-ways-video/","accessed":{"date-parts":[["2023",9,30]]}},"label":"page"},{"id":77,"uris":["http://zotero.org/users/local/BotfxmfL/items/WQB97PC2"],"itemData":{"id":77,"type":"motion_picture","abstract":"JASON SALAVON - ALL THE WAYS Feb 25 - Apr 9, 2016\n\nMark Moore Gallery is pleased to present \"All The Ways,\" a solo exhibition of new works by media artist Jason Salavon. This marks Salavon’s third solo show with the gallery.\n\nIn his new body of work, Salavon explores the ways in which infinite variation and permutation—supercharged by large networks—is the engine of our exploding digitized culture. Debuting 14 new works in a variety of media, the artist furthers his investigation of the vast visual capacity engendered by an ever-advancing social and technological landscape. With an emphasis on the recent massive exponential growth of digital data, Salavon uses pop cultural touchstones to guide us through various examples of the unbounded possibilities of this phenomenon. Using familiar imagery, such as The Simpsons' long running couch gag, Salavon layers and manipulates visual data into abstraction. By altering the digital information in a new format, he demonstrates the power of interpretation and probability by utilizing the multitudes of storylines and data.\n\nThough technically accomplished, the works resonate most strongly through how they reflect our moment. With a critical eye, Salavon is attentive to mass culture as a ubiquitous language that inexorably displays the predilections, obsessions, and mannerisms of our time. In the piece \"The Master Index,\" Salavon has created a master list of the five million most popular Wikipedia articles entries, summing up the internet’s interests in a comprehensive archive. The list itself becomes a bizarre visual artifact, with “Japan” situated between “Miley Cyrus” and “Selena Gomez,\" and “Human penis size” just following “Abraham Lincoln.” With a witty approach to contemporary computation, Salavon’s reductive methods reveal underlying currents—and absurdities—creating a body of work that feels like a wild ride through the collective digital consciousness.\n\nBorn in 1970 in Indianapolis, Salavon obtained his MFA from the School of the Art Institute Chicago (IL). He has had solo exhibitions in New York, Chicago, Los Angeles, Washington D.C. Houston, Seattle, Cologne, Seoul, London, Geneva, Basel and Paris, among others, and been featured in exhibitions at venues such as the Metropolitan Museum of Art (NY), Smithsonian Institution (D.C.), and Los Angeles County Museum of Art (CA). Salavon's work has been acquired for the public collections of the International Center of Photography (NY), Whitney Museum of American Art (NY), Los Angeles County Museum of Art (CA), Museum of Fine Arts (TX), Museum of Contemporary Art (IL), the Metropolitan Museum of Art (NY), Columbus Museum of Art (OH), Museum of Modern Art (NY) and more. In 2013, he was named one of the \"50 Under 50: The Next Most Collectible Artists\" by Art + Auction Magazine. Salavon lives and works in Chicago, IL.","dimensions":"8:38","source":"YouTube","title":"JASON SALAVON - ALL THE WAYS Feb 25 - Apr 9, 2016 @ Mark Moore Gallery","URL":"https://www.youtube.com/watch?v=ja1c1HbQdKQ","director":[{"literal":"Mark Moore Fine Art"}],"accessed":{"date-parts":[["2023",10,2]]},"issued":{"date-parts":[["2016",9,24]]}},"label":"page"},{"id":69,"uris":["http://zotero.org/users/local/BotfxmfL/items/I6ATM5RU"],"itemData":{"id":69,"type":"webpage","title":"Particle","URL":"http://www.dfuse.com/particle.html","accessed":{"date-parts":[["2023",9,30]]}},"label":"page"}],"schema":"https://github.com/citation-style-language/schema/raw/master/csl-citation.json"} </w:instrText>
+      </w:r>
+      <w:r>
+        <w:fldChar w:fldCharType="separate"/>
+      </w:r>
+      <w:r>
+        <w:rPr>
+          <w:rFonts w:ascii="Calibri" w:hAnsi="Calibri" w:cs="Calibri"/>
+          <w:kern w:val="0"/>
+          <w:szCs w:val="24"/>
+        </w:rPr>
+        <w:t xml:space="preserve">“All PewDiePie Videos,” accessed November 4, 2023, https://www.kaggle.com/datasets/arusouza/all-pewdiepie-videos; “Cyberpunk 2077 </w:t>
+      </w:r>
+      <w:proofErr w:type="spellStart"/>
+      <w:r>
+        <w:rPr>
+          <w:rFonts w:ascii="Calibri" w:hAnsi="Calibri" w:cs="Calibri"/>
+          <w:kern w:val="0"/>
+          <w:szCs w:val="24"/>
+        </w:rPr>
+        <w:t>Youtube</w:t>
+      </w:r>
+      <w:proofErr w:type="spellEnd"/>
+      <w:r>
+        <w:rPr>
+          <w:rFonts w:ascii="Calibri" w:hAnsi="Calibri" w:cs="Calibri"/>
+          <w:kern w:val="0"/>
+          <w:szCs w:val="24"/>
+        </w:rPr>
+        <w:t xml:space="preserve"> Reception,” accessed November 4, 2023, https://www.kaggle.com/datasets/andrewmvd/cyberpunk-2077; “Data of YouTube Videos,” accessed November 4, 2023, https://www.kaggle.com/datasets/wchaktse/data-of-5132-youtube-videos; “Cyberpunk 2077 </w:t>
+      </w:r>
+      <w:proofErr w:type="spellStart"/>
+      <w:r>
+        <w:rPr>
+          <w:rFonts w:ascii="Calibri" w:hAnsi="Calibri" w:cs="Calibri"/>
+          <w:kern w:val="0"/>
+          <w:szCs w:val="24"/>
+        </w:rPr>
+        <w:t>Youtube</w:t>
+      </w:r>
+      <w:proofErr w:type="spellEnd"/>
+      <w:r>
+        <w:rPr>
+          <w:rFonts w:ascii="Calibri" w:hAnsi="Calibri" w:cs="Calibri"/>
+          <w:kern w:val="0"/>
+          <w:szCs w:val="24"/>
+        </w:rPr>
+        <w:t xml:space="preserve"> Reception,” accessed November 4, 2023, https://www.kaggle.com/datasets/andrewmvd/cyberpunk-2077; “Cyberpunk 2077 </w:t>
+      </w:r>
+      <w:proofErr w:type="spellStart"/>
+      <w:r>
+        <w:rPr>
+          <w:rFonts w:ascii="Calibri" w:hAnsi="Calibri" w:cs="Calibri"/>
+          <w:kern w:val="0"/>
+          <w:szCs w:val="24"/>
+        </w:rPr>
+        <w:t>Youtube</w:t>
+      </w:r>
+      <w:proofErr w:type="spellEnd"/>
+      <w:r>
+        <w:rPr>
+          <w:rFonts w:ascii="Calibri" w:hAnsi="Calibri" w:cs="Calibri"/>
+          <w:kern w:val="0"/>
+          <w:szCs w:val="24"/>
+        </w:rPr>
+        <w:t xml:space="preserve"> Reception,” accessed November 4, 2023, https://www.kaggle.com/datasets/andrewmvd/cyberpunk-2077; “</w:t>
+      </w:r>
+      <w:proofErr w:type="spellStart"/>
+      <w:r>
+        <w:rPr>
+          <w:rFonts w:ascii="Calibri" w:hAnsi="Calibri" w:cs="Calibri"/>
+          <w:kern w:val="0"/>
+          <w:szCs w:val="24"/>
+        </w:rPr>
+        <w:t>Ytdl</w:t>
+      </w:r>
+      <w:proofErr w:type="spellEnd"/>
+      <w:r>
+        <w:rPr>
+          <w:rFonts w:ascii="Calibri" w:hAnsi="Calibri" w:cs="Calibri"/>
+          <w:kern w:val="0"/>
+          <w:szCs w:val="24"/>
+        </w:rPr>
+        <w:t xml:space="preserve">-Core,” </w:t>
+      </w:r>
+      <w:proofErr w:type="spellStart"/>
+      <w:r>
+        <w:rPr>
+          <w:rFonts w:ascii="Calibri" w:hAnsi="Calibri" w:cs="Calibri"/>
+          <w:kern w:val="0"/>
+          <w:szCs w:val="24"/>
+        </w:rPr>
+        <w:t>npm</w:t>
+      </w:r>
+      <w:proofErr w:type="spellEnd"/>
+      <w:r>
+        <w:rPr>
+          <w:rFonts w:ascii="Calibri" w:hAnsi="Calibri" w:cs="Calibri"/>
+          <w:kern w:val="0"/>
+          <w:szCs w:val="24"/>
+        </w:rPr>
+        <w:t>, July 14, 2023, https://www.npmjs.com/package/ytdl-core; “</w:t>
+      </w:r>
+      <w:proofErr w:type="spellStart"/>
+      <w:r>
+        <w:rPr>
+          <w:rFonts w:ascii="Calibri" w:hAnsi="Calibri" w:cs="Calibri"/>
+          <w:kern w:val="0"/>
+          <w:szCs w:val="24"/>
+        </w:rPr>
+        <w:t>Youtube</w:t>
+      </w:r>
+      <w:proofErr w:type="spellEnd"/>
+      <w:r>
+        <w:rPr>
+          <w:rFonts w:ascii="Calibri" w:hAnsi="Calibri" w:cs="Calibri"/>
+          <w:kern w:val="0"/>
+          <w:szCs w:val="24"/>
+        </w:rPr>
+        <w:t xml:space="preserve"> Oldest Videos(2005) Dataset,” accessed November 4, 2023, https://www.kaggle.com/datasets/demko1/youtube-oldest-videos2005-dataset; “Top 14 Ever Most Viewed YouTube Videos,” accessed November 4, 2023, https://www.kaggle.com/datasets/moazzimalibhatti/top-14-ever-most-viewed-youtube-videos; “React-</w:t>
+      </w:r>
+      <w:proofErr w:type="spellStart"/>
+      <w:r>
+        <w:rPr>
+          <w:rFonts w:ascii="Calibri" w:hAnsi="Calibri" w:cs="Calibri"/>
+          <w:kern w:val="0"/>
+          <w:szCs w:val="24"/>
+        </w:rPr>
+        <w:t>Youtube</w:t>
+      </w:r>
+      <w:proofErr w:type="spellEnd"/>
+      <w:r>
+        <w:rPr>
+          <w:rFonts w:ascii="Calibri" w:hAnsi="Calibri" w:cs="Calibri"/>
+          <w:kern w:val="0"/>
+          <w:szCs w:val="24"/>
+        </w:rPr>
+        <w:t xml:space="preserve">,” </w:t>
+      </w:r>
+      <w:proofErr w:type="spellStart"/>
+      <w:r>
+        <w:rPr>
+          <w:rFonts w:ascii="Calibri" w:hAnsi="Calibri" w:cs="Calibri"/>
+          <w:kern w:val="0"/>
+          <w:szCs w:val="24"/>
+        </w:rPr>
+        <w:t>npm</w:t>
+      </w:r>
+      <w:proofErr w:type="spellEnd"/>
+      <w:r>
+        <w:rPr>
+          <w:rFonts w:ascii="Calibri" w:hAnsi="Calibri" w:cs="Calibri"/>
+          <w:kern w:val="0"/>
+          <w:szCs w:val="24"/>
+        </w:rPr>
+        <w:t xml:space="preserve">, November 22, 2022, https://www.npmjs.com/package/react-youtube; mf default user, “[Pile of Secrets],” </w:t>
+      </w:r>
+      <w:r>
+        <w:rPr>
+          <w:rFonts w:ascii="Calibri" w:hAnsi="Calibri" w:cs="Calibri"/>
+          <w:i/>
+          <w:iCs/>
+          <w:kern w:val="0"/>
+          <w:szCs w:val="24"/>
+        </w:rPr>
+        <w:t>Mary Flanagan</w:t>
+      </w:r>
+      <w:r>
+        <w:rPr>
+          <w:rFonts w:ascii="Calibri" w:hAnsi="Calibri" w:cs="Calibri"/>
+          <w:kern w:val="0"/>
+          <w:szCs w:val="24"/>
+        </w:rPr>
+        <w:t xml:space="preserve"> (blog), July 3, 2011, https://maryflanagan.com/pile-of-secrets/; “Jason Salavon | All the Ways (The Simpsons),” accessed September 30, 2023, http://salavon.com/work/all-the-ways-video/; </w:t>
+      </w:r>
+      <w:r>
+        <w:rPr>
+          <w:rFonts w:ascii="Calibri" w:hAnsi="Calibri" w:cs="Calibri"/>
+          <w:i/>
+          <w:iCs/>
+          <w:kern w:val="0"/>
+          <w:szCs w:val="24"/>
+        </w:rPr>
+        <w:t>JASON SALAVON - ALL THE WAYS Feb 25 - Apr 9, 2016 @ Mark Moore Gallery</w:t>
+      </w:r>
+      <w:r>
+        <w:rPr>
+          <w:rFonts w:ascii="Calibri" w:hAnsi="Calibri" w:cs="Calibri"/>
+          <w:kern w:val="0"/>
+          <w:szCs w:val="24"/>
+        </w:rPr>
+        <w:t>, 2016, https://www.youtube.com/watch?v=ja1c1HbQdKQ; “Particle,” accessed September 30, 2023, http://www.dfuse.com/particle.html.</w:t>
+      </w:r>
+      <w:r>
+        <w:fldChar w:fldCharType="end"/>
       </w:r>
     </w:p>
   </w:footnote>

</xml_diff>

<commit_message>
Adding images to word document
</commit_message>
<xml_diff>
--- a/final-project-documentation/prototype/Rousseau_Cassandra_CART451_Final_Project_Prototype.docx
+++ b/final-project-documentation/prototype/Rousseau_Cassandra_CART451_Final_Project_Prototype.docx
@@ -3163,6 +3163,8 @@
       <w:pPr>
         <w:rPr>
           <w:rFonts w:ascii="Times New Roman" w:hAnsi="Times New Roman" w:cs="Times New Roman"/>
+          <w:b/>
+          <w:bCs/>
           <w:sz w:val="24"/>
           <w:szCs w:val="24"/>
           <w:lang w:val="en-US"/>
@@ -3171,25 +3173,19 @@
       <w:r>
         <w:rPr>
           <w:rFonts w:ascii="Times New Roman" w:hAnsi="Times New Roman" w:cs="Times New Roman"/>
+          <w:b/>
+          <w:bCs/>
           <w:sz w:val="24"/>
           <w:szCs w:val="24"/>
           <w:lang w:val="en-US"/>
         </w:rPr>
-        <w:t xml:space="preserve">2005 video creation: </w:t>
-      </w:r>
-    </w:p>
-    <w:p>
-      <w:pPr>
+        <w:t xml:space="preserve">2005 video creation </w:t>
+      </w:r>
+    </w:p>
+    <w:p>
+      <w:pPr>
+        <w:keepNext/>
         <w:jc w:val="center"/>
-        <w:rPr>
-          <w:rFonts w:ascii="Arial" w:eastAsia="Times New Roman" w:hAnsi="Arial" w:cs="Arial"/>
-          <w:color w:val="2C2C2C"/>
-          <w:kern w:val="0"/>
-          <w:sz w:val="24"/>
-          <w:szCs w:val="24"/>
-          <w:lang w:eastAsia="en-CA"/>
-          <w14:ligatures w14:val="none"/>
-        </w:rPr>
       </w:pPr>
       <w:r>
         <w:rPr>
@@ -3246,16 +3242,74 @@
     </w:p>
     <w:p>
       <w:pPr>
+        <w:pStyle w:val="Caption"/>
         <w:jc w:val="center"/>
         <w:rPr>
           <w:rFonts w:ascii="Arial" w:eastAsia="Times New Roman" w:hAnsi="Arial" w:cs="Arial"/>
-          <w:color w:val="2C2C2C"/>
-          <w:kern w:val="0"/>
-          <w:sz w:val="24"/>
-          <w:szCs w:val="24"/>
-          <w:lang w:eastAsia="en-CA"/>
-          <w14:ligatures w14:val="none"/>
-        </w:rPr>
+          <w:color w:val="595959" w:themeColor="text1" w:themeTint="A6"/>
+          <w:kern w:val="0"/>
+          <w:sz w:val="24"/>
+          <w:szCs w:val="24"/>
+          <w:lang w:eastAsia="en-CA"/>
+          <w14:ligatures w14:val="none"/>
+        </w:rPr>
+      </w:pPr>
+      <w:r>
+        <w:rPr>
+          <w:color w:val="595959" w:themeColor="text1" w:themeTint="A6"/>
+        </w:rPr>
+        <w:t xml:space="preserve">Figure </w:t>
+      </w:r>
+      <w:r>
+        <w:rPr>
+          <w:color w:val="595959" w:themeColor="text1" w:themeTint="A6"/>
+        </w:rPr>
+        <w:fldChar w:fldCharType="begin"/>
+      </w:r>
+      <w:r>
+        <w:rPr>
+          <w:color w:val="595959" w:themeColor="text1" w:themeTint="A6"/>
+        </w:rPr>
+        <w:instrText xml:space="preserve"> SEQ Figure \* ARABIC </w:instrText>
+      </w:r>
+      <w:r>
+        <w:rPr>
+          <w:color w:val="595959" w:themeColor="text1" w:themeTint="A6"/>
+        </w:rPr>
+        <w:fldChar w:fldCharType="separate"/>
+      </w:r>
+      <w:r>
+        <w:rPr>
+          <w:noProof/>
+          <w:color w:val="595959" w:themeColor="text1" w:themeTint="A6"/>
+        </w:rPr>
+        <w:t>1</w:t>
+      </w:r>
+      <w:r>
+        <w:rPr>
+          <w:color w:val="595959" w:themeColor="text1" w:themeTint="A6"/>
+        </w:rPr>
+        <w:fldChar w:fldCharType="end"/>
+      </w:r>
+      <w:r>
+        <w:rPr>
+          <w:color w:val="595959" w:themeColor="text1" w:themeTint="A6"/>
+        </w:rPr>
+        <w:t xml:space="preserve"> - Code sorting videos released in 2005 that now have views over </w:t>
+      </w:r>
+      <w:proofErr w:type="gramStart"/>
+      <w:r>
+        <w:rPr>
+          <w:color w:val="595959" w:themeColor="text1" w:themeTint="A6"/>
+        </w:rPr>
+        <w:t>32,500,000</w:t>
+      </w:r>
+      <w:proofErr w:type="gramEnd"/>
+    </w:p>
+    <w:p>
+      <w:pPr>
+        <w:keepNext/>
+        <w:jc w:val="center"/>
       </w:pPr>
       <w:r>
         <w:rPr>
@@ -3312,6 +3366,7 @@
     </w:p>
     <w:p>
       <w:pPr>
+        <w:pStyle w:val="Caption"/>
         <w:jc w:val="center"/>
         <w:rPr>
           <w:rFonts w:ascii="Arial" w:eastAsia="Times New Roman" w:hAnsi="Arial" w:cs="Arial"/>
@@ -3322,6 +3377,31 @@
           <w:lang w:eastAsia="en-CA"/>
           <w14:ligatures w14:val="none"/>
         </w:rPr>
+      </w:pPr>
+      <w:r>
+        <w:t xml:space="preserve">Figure </w:t>
+      </w:r>
+      <w:fldSimple w:instr=" SEQ Figure \* ARABIC ">
+        <w:r>
+          <w:rPr>
+            <w:noProof/>
+          </w:rPr>
+          <w:t>2</w:t>
+        </w:r>
+      </w:fldSimple>
+      <w:r>
+        <w:t xml:space="preserve"> - Videos sorted from the </w:t>
+      </w:r>
+      <w:proofErr w:type="gramStart"/>
+      <w:r>
+        <w:t>query</w:t>
+      </w:r>
+      <w:proofErr w:type="gramEnd"/>
+    </w:p>
+    <w:p>
+      <w:pPr>
+        <w:keepNext/>
+        <w:jc w:val="center"/>
       </w:pPr>
       <w:r>
         <w:rPr>
@@ -3333,6 +3413,7 @@
           <w:szCs w:val="24"/>
           <w:lang w:eastAsia="en-CA"/>
         </w:rPr>
+        <w:lastRenderedPageBreak/>
         <w:drawing>
           <wp:inline distT="0" distB="0" distL="0" distR="0" wp14:anchorId="3872200F" wp14:editId="0D44B685">
             <wp:extent cx="3638016" cy="2895255"/>
@@ -3378,7 +3459,39 @@
     </w:p>
     <w:p>
       <w:pPr>
+        <w:pStyle w:val="Caption"/>
         <w:jc w:val="center"/>
+        <w:rPr>
+          <w:rFonts w:ascii="Arial" w:eastAsia="Times New Roman" w:hAnsi="Arial" w:cs="Arial"/>
+          <w:color w:val="2C2C2C"/>
+          <w:kern w:val="0"/>
+          <w:sz w:val="24"/>
+          <w:szCs w:val="24"/>
+          <w:lang w:eastAsia="en-CA"/>
+          <w14:ligatures w14:val="none"/>
+        </w:rPr>
+      </w:pPr>
+      <w:r>
+        <w:t xml:space="preserve">Figure </w:t>
+      </w:r>
+      <w:fldSimple w:instr=" SEQ Figure \* ARABIC ">
+        <w:r>
+          <w:rPr>
+            <w:noProof/>
+          </w:rPr>
+          <w:t>3</w:t>
+        </w:r>
+      </w:fldSimple>
+      <w:r>
+        <w:t xml:space="preserve"> - Video editing for the 2005 dataset</w:t>
+      </w:r>
+    </w:p>
+    <w:p>
+      <w:pPr>
+        <w:keepNext/>
+        <w:jc w:val="center"/>
+      </w:pPr>
+      <w:r>
         <w:rPr>
           <w:rFonts w:ascii="Arial" w:eastAsia="Times New Roman" w:hAnsi="Arial" w:cs="Arial"/>
           <w:noProof/>
@@ -3388,18 +3501,6 @@
           <w:szCs w:val="24"/>
           <w:lang w:eastAsia="en-CA"/>
         </w:rPr>
-      </w:pPr>
-      <w:r>
-        <w:rPr>
-          <w:rFonts w:ascii="Arial" w:eastAsia="Times New Roman" w:hAnsi="Arial" w:cs="Arial"/>
-          <w:noProof/>
-          <w:color w:val="2C2C2C"/>
-          <w:kern w:val="0"/>
-          <w:sz w:val="24"/>
-          <w:szCs w:val="24"/>
-          <w:lang w:eastAsia="en-CA"/>
-        </w:rPr>
-        <w:lastRenderedPageBreak/>
         <w:drawing>
           <wp:inline distT="0" distB="0" distL="0" distR="0" wp14:anchorId="522A604D" wp14:editId="4D0C131E">
             <wp:extent cx="3677780" cy="2384172"/>
@@ -3445,6 +3546,8 @@
     </w:p>
     <w:p>
       <w:pPr>
+        <w:pStyle w:val="Caption"/>
+        <w:jc w:val="center"/>
         <w:rPr>
           <w:rFonts w:ascii="Arial" w:eastAsia="Times New Roman" w:hAnsi="Arial" w:cs="Arial"/>
           <w:noProof/>
@@ -3456,8 +3559,26 @@
         </w:rPr>
       </w:pPr>
       <w:r>
-        <w:rPr>
-          <w:rFonts w:ascii="Times New Roman" w:eastAsia="Times New Roman" w:hAnsi="Times New Roman" w:cs="Times New Roman"/>
+        <w:t xml:space="preserve">Figure </w:t>
+      </w:r>
+      <w:fldSimple w:instr=" SEQ Figure \* ARABIC ">
+        <w:r>
+          <w:rPr>
+            <w:noProof/>
+          </w:rPr>
+          <w:t>4</w:t>
+        </w:r>
+      </w:fldSimple>
+      <w:r>
+        <w:t xml:space="preserve"> - Screenshot of the dataset video</w:t>
+      </w:r>
+    </w:p>
+    <w:p>
+      <w:pPr>
+        <w:rPr>
+          <w:rFonts w:ascii="Times New Roman" w:eastAsia="Times New Roman" w:hAnsi="Times New Roman" w:cs="Times New Roman"/>
+          <w:b/>
+          <w:bCs/>
           <w:noProof/>
           <w:color w:val="2C2C2C"/>
           <w:kern w:val="0"/>
@@ -3465,21 +3586,132 @@
           <w:szCs w:val="24"/>
           <w:lang w:eastAsia="en-CA"/>
         </w:rPr>
-        <w:t>2010 video creation:</w:t>
-      </w:r>
-    </w:p>
-    <w:p>
-      <w:pPr>
+      </w:pPr>
+    </w:p>
+    <w:p>
+      <w:pPr>
+        <w:rPr>
+          <w:rFonts w:ascii="Times New Roman" w:eastAsia="Times New Roman" w:hAnsi="Times New Roman" w:cs="Times New Roman"/>
+          <w:b/>
+          <w:bCs/>
+          <w:noProof/>
+          <w:color w:val="2C2C2C"/>
+          <w:kern w:val="0"/>
+          <w:sz w:val="24"/>
+          <w:szCs w:val="24"/>
+          <w:lang w:eastAsia="en-CA"/>
+        </w:rPr>
+      </w:pPr>
+    </w:p>
+    <w:p>
+      <w:pPr>
+        <w:rPr>
+          <w:rFonts w:ascii="Times New Roman" w:eastAsia="Times New Roman" w:hAnsi="Times New Roman" w:cs="Times New Roman"/>
+          <w:b/>
+          <w:bCs/>
+          <w:noProof/>
+          <w:color w:val="2C2C2C"/>
+          <w:kern w:val="0"/>
+          <w:sz w:val="24"/>
+          <w:szCs w:val="24"/>
+          <w:lang w:eastAsia="en-CA"/>
+        </w:rPr>
+      </w:pPr>
+    </w:p>
+    <w:p>
+      <w:pPr>
+        <w:rPr>
+          <w:rFonts w:ascii="Times New Roman" w:eastAsia="Times New Roman" w:hAnsi="Times New Roman" w:cs="Times New Roman"/>
+          <w:b/>
+          <w:bCs/>
+          <w:noProof/>
+          <w:color w:val="2C2C2C"/>
+          <w:kern w:val="0"/>
+          <w:sz w:val="24"/>
+          <w:szCs w:val="24"/>
+          <w:lang w:eastAsia="en-CA"/>
+        </w:rPr>
+      </w:pPr>
+    </w:p>
+    <w:p>
+      <w:pPr>
+        <w:rPr>
+          <w:rFonts w:ascii="Times New Roman" w:eastAsia="Times New Roman" w:hAnsi="Times New Roman" w:cs="Times New Roman"/>
+          <w:b/>
+          <w:bCs/>
+          <w:noProof/>
+          <w:color w:val="2C2C2C"/>
+          <w:kern w:val="0"/>
+          <w:sz w:val="24"/>
+          <w:szCs w:val="24"/>
+          <w:lang w:eastAsia="en-CA"/>
+        </w:rPr>
+      </w:pPr>
+    </w:p>
+    <w:p>
+      <w:pPr>
+        <w:rPr>
+          <w:rFonts w:ascii="Times New Roman" w:eastAsia="Times New Roman" w:hAnsi="Times New Roman" w:cs="Times New Roman"/>
+          <w:b/>
+          <w:bCs/>
+          <w:noProof/>
+          <w:color w:val="2C2C2C"/>
+          <w:kern w:val="0"/>
+          <w:sz w:val="24"/>
+          <w:szCs w:val="24"/>
+          <w:lang w:eastAsia="en-CA"/>
+        </w:rPr>
+      </w:pPr>
+    </w:p>
+    <w:p>
+      <w:pPr>
+        <w:rPr>
+          <w:rFonts w:ascii="Times New Roman" w:eastAsia="Times New Roman" w:hAnsi="Times New Roman" w:cs="Times New Roman"/>
+          <w:b/>
+          <w:bCs/>
+          <w:noProof/>
+          <w:color w:val="2C2C2C"/>
+          <w:kern w:val="0"/>
+          <w:sz w:val="24"/>
+          <w:szCs w:val="24"/>
+          <w:lang w:eastAsia="en-CA"/>
+        </w:rPr>
+      </w:pPr>
+    </w:p>
+    <w:p>
+      <w:pPr>
+        <w:rPr>
+          <w:rFonts w:ascii="Arial" w:eastAsia="Times New Roman" w:hAnsi="Arial" w:cs="Arial"/>
+          <w:b/>
+          <w:bCs/>
+          <w:noProof/>
+          <w:color w:val="2C2C2C"/>
+          <w:kern w:val="0"/>
+          <w:sz w:val="24"/>
+          <w:szCs w:val="24"/>
+          <w:lang w:eastAsia="en-CA"/>
+        </w:rPr>
+      </w:pPr>
+      <w:r>
+        <w:rPr>
+          <w:rFonts w:ascii="Times New Roman" w:eastAsia="Times New Roman" w:hAnsi="Times New Roman" w:cs="Times New Roman"/>
+          <w:b/>
+          <w:bCs/>
+          <w:noProof/>
+          <w:color w:val="2C2C2C"/>
+          <w:kern w:val="0"/>
+          <w:sz w:val="24"/>
+          <w:szCs w:val="24"/>
+          <w:lang w:eastAsia="en-CA"/>
+        </w:rPr>
+        <w:lastRenderedPageBreak/>
+        <w:t>2010 video creation</w:t>
+      </w:r>
+    </w:p>
+    <w:p>
+      <w:pPr>
+        <w:keepNext/>
         <w:jc w:val="center"/>
-        <w:rPr>
-          <w:rFonts w:ascii="Arial" w:eastAsia="Times New Roman" w:hAnsi="Arial" w:cs="Arial"/>
-          <w:noProof/>
-          <w:color w:val="2C2C2C"/>
-          <w:kern w:val="0"/>
-          <w:sz w:val="24"/>
-          <w:szCs w:val="24"/>
-          <w:lang w:eastAsia="en-CA"/>
-        </w:rPr>
       </w:pPr>
       <w:r>
         <w:rPr>
@@ -3536,6 +3768,7 @@
     </w:p>
     <w:p>
       <w:pPr>
+        <w:pStyle w:val="Caption"/>
         <w:jc w:val="center"/>
         <w:rPr>
           <w:rFonts w:ascii="Arial" w:eastAsia="Times New Roman" w:hAnsi="Arial" w:cs="Arial"/>
@@ -3546,6 +3779,40 @@
           <w:szCs w:val="24"/>
           <w:lang w:eastAsia="en-CA"/>
         </w:rPr>
+      </w:pPr>
+      <w:r>
+        <w:t xml:space="preserve">Figure </w:t>
+      </w:r>
+      <w:fldSimple w:instr=" SEQ Figure \* ARABIC ">
+        <w:r>
+          <w:rPr>
+            <w:noProof/>
+          </w:rPr>
+          <w:t>5</w:t>
+        </w:r>
+      </w:fldSimple>
+      <w:r>
+        <w:t xml:space="preserve"> - Code</w:t>
+      </w:r>
+      <w:r>
+        <w:t xml:space="preserve"> pull</w:t>
+      </w:r>
+      <w:r>
+        <w:t>ing</w:t>
+      </w:r>
+      <w:r>
+        <w:t xml:space="preserve"> data from videos released in 2010 with over one billion </w:t>
+      </w:r>
+      <w:proofErr w:type="gramStart"/>
+      <w:r>
+        <w:t>views</w:t>
+      </w:r>
+      <w:proofErr w:type="gramEnd"/>
+    </w:p>
+    <w:p>
+      <w:pPr>
+        <w:keepNext/>
+        <w:jc w:val="center"/>
       </w:pPr>
       <w:r>
         <w:rPr>
@@ -3602,6 +3869,7 @@
     </w:p>
     <w:p>
       <w:pPr>
+        <w:pStyle w:val="Caption"/>
         <w:jc w:val="center"/>
         <w:rPr>
           <w:rFonts w:ascii="Arial" w:eastAsia="Times New Roman" w:hAnsi="Arial" w:cs="Arial"/>
@@ -3612,6 +3880,40 @@
           <w:szCs w:val="24"/>
           <w:lang w:eastAsia="en-CA"/>
         </w:rPr>
+      </w:pPr>
+      <w:r>
+        <w:t xml:space="preserve">Figure </w:t>
+      </w:r>
+      <w:fldSimple w:instr=" SEQ Figure \* ARABIC ">
+        <w:r>
+          <w:rPr>
+            <w:noProof/>
+          </w:rPr>
+          <w:t>6</w:t>
+        </w:r>
+      </w:fldSimple>
+      <w:r>
+        <w:t xml:space="preserve"> - </w:t>
+      </w:r>
+      <w:r>
+        <w:t>Videos sorted from the</w:t>
+      </w:r>
+      <w:r>
+        <w:t xml:space="preserve"> first</w:t>
+      </w:r>
+      <w:r>
+        <w:t xml:space="preserve"> </w:t>
+      </w:r>
+      <w:proofErr w:type="gramStart"/>
+      <w:r>
+        <w:t>query</w:t>
+      </w:r>
+      <w:proofErr w:type="gramEnd"/>
+    </w:p>
+    <w:p>
+      <w:pPr>
+        <w:keepNext/>
+        <w:jc w:val="center"/>
       </w:pPr>
       <w:r>
         <w:rPr>
@@ -3669,6 +3971,7 @@
     </w:p>
     <w:p>
       <w:pPr>
+        <w:pStyle w:val="Caption"/>
         <w:jc w:val="center"/>
         <w:rPr>
           <w:rFonts w:ascii="Arial" w:eastAsia="Times New Roman" w:hAnsi="Arial" w:cs="Arial"/>
@@ -3679,6 +3982,40 @@
           <w:szCs w:val="24"/>
           <w:lang w:eastAsia="en-CA"/>
         </w:rPr>
+      </w:pPr>
+      <w:r>
+        <w:t xml:space="preserve">Figure </w:t>
+      </w:r>
+      <w:fldSimple w:instr=" SEQ Figure \* ARABIC ">
+        <w:r>
+          <w:rPr>
+            <w:noProof/>
+          </w:rPr>
+          <w:t>7</w:t>
+        </w:r>
+      </w:fldSimple>
+      <w:r>
+        <w:t xml:space="preserve"> - Code </w:t>
+      </w:r>
+      <w:r>
+        <w:t>pull</w:t>
+      </w:r>
+      <w:r>
+        <w:t>ing</w:t>
+      </w:r>
+      <w:r>
+        <w:t xml:space="preserve"> PewDiePie videos released in </w:t>
+      </w:r>
+      <w:proofErr w:type="gramStart"/>
+      <w:r>
+        <w:t>2010</w:t>
+      </w:r>
+      <w:proofErr w:type="gramEnd"/>
+    </w:p>
+    <w:p>
+      <w:pPr>
+        <w:keepNext/>
+        <w:jc w:val="center"/>
       </w:pPr>
       <w:r>
         <w:rPr>
@@ -3735,6 +4072,7 @@
     </w:p>
     <w:p>
       <w:pPr>
+        <w:pStyle w:val="Caption"/>
         <w:jc w:val="center"/>
         <w:rPr>
           <w:rFonts w:ascii="Arial" w:eastAsia="Times New Roman" w:hAnsi="Arial" w:cs="Arial"/>
@@ -3747,6 +4085,40 @@
         </w:rPr>
       </w:pPr>
       <w:r>
+        <w:t xml:space="preserve">Figure </w:t>
+      </w:r>
+      <w:fldSimple w:instr=" SEQ Figure \* ARABIC ">
+        <w:r>
+          <w:rPr>
+            <w:noProof/>
+          </w:rPr>
+          <w:t>8</w:t>
+        </w:r>
+      </w:fldSimple>
+      <w:r>
+        <w:t xml:space="preserve"> - </w:t>
+      </w:r>
+      <w:r>
+        <w:t>Videos sorted from the</w:t>
+      </w:r>
+      <w:r>
+        <w:t xml:space="preserve"> second</w:t>
+      </w:r>
+      <w:r>
+        <w:t xml:space="preserve"> </w:t>
+      </w:r>
+      <w:proofErr w:type="gramStart"/>
+      <w:r>
+        <w:t>query</w:t>
+      </w:r>
+      <w:proofErr w:type="gramEnd"/>
+    </w:p>
+    <w:p>
+      <w:pPr>
+        <w:keepNext/>
+        <w:jc w:val="center"/>
+      </w:pPr>
+      <w:r>
         <w:rPr>
           <w:rFonts w:ascii="Arial" w:eastAsia="Times New Roman" w:hAnsi="Arial" w:cs="Arial"/>
           <w:noProof/>
@@ -3756,6 +4128,7 @@
           <w:szCs w:val="24"/>
           <w:lang w:eastAsia="en-CA"/>
         </w:rPr>
+        <w:lastRenderedPageBreak/>
         <w:drawing>
           <wp:inline distT="0" distB="0" distL="0" distR="0" wp14:anchorId="3480DC62" wp14:editId="6BD750D3">
             <wp:extent cx="4229802" cy="3354468"/>
@@ -3801,6 +4174,8 @@
     </w:p>
     <w:p>
       <w:pPr>
+        <w:pStyle w:val="Caption"/>
+        <w:jc w:val="center"/>
         <w:rPr>
           <w:rFonts w:ascii="Arial" w:eastAsia="Times New Roman" w:hAnsi="Arial" w:cs="Arial"/>
           <w:noProof/>
@@ -3812,6 +4187,31 @@
         </w:rPr>
       </w:pPr>
       <w:r>
+        <w:t xml:space="preserve">Figure </w:t>
+      </w:r>
+      <w:fldSimple w:instr=" SEQ Figure \* ARABIC ">
+        <w:r>
+          <w:rPr>
+            <w:noProof/>
+          </w:rPr>
+          <w:t>9</w:t>
+        </w:r>
+      </w:fldSimple>
+      <w:r>
+        <w:t xml:space="preserve"> - </w:t>
+      </w:r>
+      <w:r>
+        <w:t>Video editing for the 20</w:t>
+      </w:r>
+      <w:r>
+        <w:t>1</w:t>
+      </w:r>
+      <w:r>
+        <w:t>0 dataset</w:t>
+      </w:r>
+    </w:p>
+    <w:p>
+      <w:pPr>
         <w:rPr>
           <w:rFonts w:ascii="Arial" w:eastAsia="Times New Roman" w:hAnsi="Arial" w:cs="Arial"/>
           <w:noProof/>
@@ -3821,13 +4221,8 @@
           <w:szCs w:val="24"/>
           <w:lang w:eastAsia="en-CA"/>
         </w:rPr>
-        <w:lastRenderedPageBreak/>
-        <w:t xml:space="preserve"> </w:t>
-      </w:r>
-    </w:p>
-    <w:p>
-      <w:pPr>
-        <w:jc w:val="center"/>
+      </w:pPr>
+      <w:r>
         <w:rPr>
           <w:rFonts w:ascii="Arial" w:eastAsia="Times New Roman" w:hAnsi="Arial" w:cs="Arial"/>
           <w:noProof/>
@@ -3837,6 +4232,13 @@
           <w:szCs w:val="24"/>
           <w:lang w:eastAsia="en-CA"/>
         </w:rPr>
+        <w:t xml:space="preserve"> </w:t>
+      </w:r>
+    </w:p>
+    <w:p>
+      <w:pPr>
+        <w:keepNext/>
+        <w:jc w:val="center"/>
       </w:pPr>
       <w:r>
         <w:rPr>
@@ -3893,8 +4295,10 @@
     </w:p>
     <w:p>
       <w:pPr>
-        <w:rPr>
-          <w:rFonts w:ascii="Times New Roman" w:eastAsia="Times New Roman" w:hAnsi="Times New Roman" w:cs="Times New Roman"/>
+        <w:pStyle w:val="Caption"/>
+        <w:jc w:val="center"/>
+        <w:rPr>
+          <w:rFonts w:ascii="Arial" w:eastAsia="Times New Roman" w:hAnsi="Arial" w:cs="Arial"/>
           <w:noProof/>
           <w:color w:val="2C2C2C"/>
           <w:kern w:val="0"/>
@@ -3904,8 +4308,29 @@
         </w:rPr>
       </w:pPr>
       <w:r>
-        <w:rPr>
-          <w:rFonts w:ascii="Times New Roman" w:eastAsia="Times New Roman" w:hAnsi="Times New Roman" w:cs="Times New Roman"/>
+        <w:t xml:space="preserve">Figure </w:t>
+      </w:r>
+      <w:fldSimple w:instr=" SEQ Figure \* ARABIC ">
+        <w:r>
+          <w:rPr>
+            <w:noProof/>
+          </w:rPr>
+          <w:t>10</w:t>
+        </w:r>
+      </w:fldSimple>
+      <w:r>
+        <w:t xml:space="preserve"> - </w:t>
+      </w:r>
+      <w:r>
+        <w:t>Screenshot of the dataset video</w:t>
+      </w:r>
+    </w:p>
+    <w:p>
+      <w:pPr>
+        <w:rPr>
+          <w:rFonts w:ascii="Times New Roman" w:eastAsia="Times New Roman" w:hAnsi="Times New Roman" w:cs="Times New Roman"/>
+          <w:b/>
+          <w:bCs/>
           <w:noProof/>
           <w:color w:val="2C2C2C"/>
           <w:kern w:val="0"/>
@@ -3913,21 +4338,102 @@
           <w:szCs w:val="24"/>
           <w:lang w:eastAsia="en-CA"/>
         </w:rPr>
-        <w:t>2015 video creation:</w:t>
-      </w:r>
-    </w:p>
-    <w:p>
-      <w:pPr>
+      </w:pPr>
+    </w:p>
+    <w:p>
+      <w:pPr>
+        <w:rPr>
+          <w:rFonts w:ascii="Times New Roman" w:eastAsia="Times New Roman" w:hAnsi="Times New Roman" w:cs="Times New Roman"/>
+          <w:b/>
+          <w:bCs/>
+          <w:noProof/>
+          <w:color w:val="2C2C2C"/>
+          <w:kern w:val="0"/>
+          <w:sz w:val="24"/>
+          <w:szCs w:val="24"/>
+          <w:lang w:eastAsia="en-CA"/>
+        </w:rPr>
+      </w:pPr>
+    </w:p>
+    <w:p>
+      <w:pPr>
+        <w:rPr>
+          <w:rFonts w:ascii="Times New Roman" w:eastAsia="Times New Roman" w:hAnsi="Times New Roman" w:cs="Times New Roman"/>
+          <w:b/>
+          <w:bCs/>
+          <w:noProof/>
+          <w:color w:val="2C2C2C"/>
+          <w:kern w:val="0"/>
+          <w:sz w:val="24"/>
+          <w:szCs w:val="24"/>
+          <w:lang w:eastAsia="en-CA"/>
+        </w:rPr>
+      </w:pPr>
+    </w:p>
+    <w:p>
+      <w:pPr>
+        <w:rPr>
+          <w:rFonts w:ascii="Times New Roman" w:eastAsia="Times New Roman" w:hAnsi="Times New Roman" w:cs="Times New Roman"/>
+          <w:b/>
+          <w:bCs/>
+          <w:noProof/>
+          <w:color w:val="2C2C2C"/>
+          <w:kern w:val="0"/>
+          <w:sz w:val="24"/>
+          <w:szCs w:val="24"/>
+          <w:lang w:eastAsia="en-CA"/>
+        </w:rPr>
+      </w:pPr>
+    </w:p>
+    <w:p>
+      <w:pPr>
+        <w:rPr>
+          <w:rFonts w:ascii="Times New Roman" w:eastAsia="Times New Roman" w:hAnsi="Times New Roman" w:cs="Times New Roman"/>
+          <w:b/>
+          <w:bCs/>
+          <w:noProof/>
+          <w:color w:val="2C2C2C"/>
+          <w:kern w:val="0"/>
+          <w:sz w:val="24"/>
+          <w:szCs w:val="24"/>
+          <w:lang w:eastAsia="en-CA"/>
+        </w:rPr>
+      </w:pPr>
+    </w:p>
+    <w:p>
+      <w:pPr>
+        <w:rPr>
+          <w:rFonts w:ascii="Times New Roman" w:eastAsia="Times New Roman" w:hAnsi="Times New Roman" w:cs="Times New Roman"/>
+          <w:b/>
+          <w:bCs/>
+          <w:noProof/>
+          <w:color w:val="2C2C2C"/>
+          <w:kern w:val="0"/>
+          <w:sz w:val="24"/>
+          <w:szCs w:val="24"/>
+          <w:lang w:eastAsia="en-CA"/>
+        </w:rPr>
+      </w:pPr>
+      <w:r>
+        <w:rPr>
+          <w:rFonts w:ascii="Times New Roman" w:eastAsia="Times New Roman" w:hAnsi="Times New Roman" w:cs="Times New Roman"/>
+          <w:b/>
+          <w:bCs/>
+          <w:noProof/>
+          <w:color w:val="2C2C2C"/>
+          <w:kern w:val="0"/>
+          <w:sz w:val="24"/>
+          <w:szCs w:val="24"/>
+          <w:lang w:eastAsia="en-CA"/>
+        </w:rPr>
+        <w:lastRenderedPageBreak/>
+        <w:t>2015 video creation</w:t>
+      </w:r>
+    </w:p>
+    <w:p>
+      <w:pPr>
+        <w:keepNext/>
         <w:jc w:val="center"/>
-        <w:rPr>
-          <w:rFonts w:ascii="Times New Roman" w:eastAsia="Times New Roman" w:hAnsi="Times New Roman" w:cs="Times New Roman"/>
-          <w:noProof/>
-          <w:color w:val="2C2C2C"/>
-          <w:kern w:val="0"/>
-          <w:sz w:val="24"/>
-          <w:szCs w:val="24"/>
-          <w:lang w:eastAsia="en-CA"/>
-        </w:rPr>
       </w:pPr>
       <w:r>
         <w:rPr>
@@ -3984,6 +4490,7 @@
     </w:p>
     <w:p>
       <w:pPr>
+        <w:pStyle w:val="Caption"/>
         <w:jc w:val="center"/>
         <w:rPr>
           <w:rFonts w:ascii="Times New Roman" w:eastAsia="Times New Roman" w:hAnsi="Times New Roman" w:cs="Times New Roman"/>
@@ -3994,6 +4501,34 @@
           <w:szCs w:val="24"/>
           <w:lang w:eastAsia="en-CA"/>
         </w:rPr>
+      </w:pPr>
+      <w:r>
+        <w:t xml:space="preserve">Figure </w:t>
+      </w:r>
+      <w:fldSimple w:instr=" SEQ Figure \* ARABIC ">
+        <w:r>
+          <w:rPr>
+            <w:noProof/>
+          </w:rPr>
+          <w:t>11</w:t>
+        </w:r>
+      </w:fldSimple>
+      <w:r>
+        <w:t xml:space="preserve"> – Code </w:t>
+      </w:r>
+      <w:r>
+        <w:t xml:space="preserve">pulling the list of the most viewed videos on </w:t>
+      </w:r>
+      <w:proofErr w:type="gramStart"/>
+      <w:r>
+        <w:t>YouTube</w:t>
+      </w:r>
+      <w:proofErr w:type="gramEnd"/>
+    </w:p>
+    <w:p>
+      <w:pPr>
+        <w:keepNext/>
+        <w:jc w:val="center"/>
       </w:pPr>
       <w:r>
         <w:rPr>
@@ -4050,6 +4585,7 @@
     </w:p>
     <w:p>
       <w:pPr>
+        <w:pStyle w:val="Caption"/>
         <w:jc w:val="center"/>
         <w:rPr>
           <w:rFonts w:ascii="Times New Roman" w:eastAsia="Times New Roman" w:hAnsi="Times New Roman" w:cs="Times New Roman"/>
@@ -4060,6 +4596,40 @@
           <w:szCs w:val="24"/>
           <w:lang w:eastAsia="en-CA"/>
         </w:rPr>
+      </w:pPr>
+      <w:r>
+        <w:t xml:space="preserve">Figure </w:t>
+      </w:r>
+      <w:fldSimple w:instr=" SEQ Figure \* ARABIC ">
+        <w:r>
+          <w:rPr>
+            <w:noProof/>
+          </w:rPr>
+          <w:t>12</w:t>
+        </w:r>
+      </w:fldSimple>
+      <w:r>
+        <w:t xml:space="preserve"> - </w:t>
+      </w:r>
+      <w:r>
+        <w:t>Videos sorted from the</w:t>
+      </w:r>
+      <w:r>
+        <w:t xml:space="preserve"> first</w:t>
+      </w:r>
+      <w:r>
+        <w:t xml:space="preserve"> </w:t>
+      </w:r>
+      <w:proofErr w:type="gramStart"/>
+      <w:r>
+        <w:t>query</w:t>
+      </w:r>
+      <w:proofErr w:type="gramEnd"/>
+    </w:p>
+    <w:p>
+      <w:pPr>
+        <w:keepNext/>
+        <w:jc w:val="center"/>
       </w:pPr>
       <w:r>
         <w:rPr>
@@ -4117,6 +4687,7 @@
     </w:p>
     <w:p>
       <w:pPr>
+        <w:pStyle w:val="Caption"/>
         <w:jc w:val="center"/>
         <w:rPr>
           <w:rFonts w:ascii="Times New Roman" w:eastAsia="Times New Roman" w:hAnsi="Times New Roman" w:cs="Times New Roman"/>
@@ -4127,6 +4698,37 @@
           <w:szCs w:val="24"/>
           <w:lang w:eastAsia="en-CA"/>
         </w:rPr>
+      </w:pPr>
+      <w:r>
+        <w:t xml:space="preserve">Figure </w:t>
+      </w:r>
+      <w:fldSimple w:instr=" SEQ Figure \* ARABIC ">
+        <w:r>
+          <w:rPr>
+            <w:noProof/>
+          </w:rPr>
+          <w:t>13</w:t>
+        </w:r>
+      </w:fldSimple>
+      <w:r>
+        <w:t xml:space="preserve"> - </w:t>
+      </w:r>
+      <w:proofErr w:type="gramStart"/>
+      <w:r>
+        <w:t xml:space="preserve">Code  </w:t>
+      </w:r>
+      <w:r>
+        <w:t>pulling</w:t>
+      </w:r>
+      <w:proofErr w:type="gramEnd"/>
+      <w:r>
+        <w:t xml:space="preserve"> videos released in 2015 with over a billion views</w:t>
+      </w:r>
+    </w:p>
+    <w:p>
+      <w:pPr>
+        <w:keepNext/>
+        <w:jc w:val="center"/>
       </w:pPr>
       <w:r>
         <w:rPr>
@@ -4183,6 +4785,7 @@
     </w:p>
     <w:p>
       <w:pPr>
+        <w:pStyle w:val="Caption"/>
         <w:jc w:val="center"/>
         <w:rPr>
           <w:rFonts w:ascii="Times New Roman" w:eastAsia="Times New Roman" w:hAnsi="Times New Roman" w:cs="Times New Roman"/>
@@ -4195,6 +4798,40 @@
         </w:rPr>
       </w:pPr>
       <w:r>
+        <w:t xml:space="preserve">Figure </w:t>
+      </w:r>
+      <w:fldSimple w:instr=" SEQ Figure \* ARABIC ">
+        <w:r>
+          <w:rPr>
+            <w:noProof/>
+          </w:rPr>
+          <w:t>14</w:t>
+        </w:r>
+      </w:fldSimple>
+      <w:r>
+        <w:t xml:space="preserve"> - </w:t>
+      </w:r>
+      <w:r>
+        <w:t>Videos sorted from the</w:t>
+      </w:r>
+      <w:r>
+        <w:t xml:space="preserve"> second</w:t>
+      </w:r>
+      <w:r>
+        <w:t xml:space="preserve"> </w:t>
+      </w:r>
+      <w:proofErr w:type="gramStart"/>
+      <w:r>
+        <w:t>query</w:t>
+      </w:r>
+      <w:proofErr w:type="gramEnd"/>
+    </w:p>
+    <w:p>
+      <w:pPr>
+        <w:keepNext/>
+        <w:jc w:val="center"/>
+      </w:pPr>
+      <w:r>
         <w:rPr>
           <w:rFonts w:ascii="Times New Roman" w:eastAsia="Times New Roman" w:hAnsi="Times New Roman" w:cs="Times New Roman"/>
           <w:noProof/>
@@ -4204,6 +4841,7 @@
           <w:szCs w:val="24"/>
           <w:lang w:eastAsia="en-CA"/>
         </w:rPr>
+        <w:lastRenderedPageBreak/>
         <w:drawing>
           <wp:inline distT="0" distB="0" distL="0" distR="0" wp14:anchorId="2ED09296" wp14:editId="12945F02">
             <wp:extent cx="4027805" cy="3185882"/>
@@ -4249,6 +4887,8 @@
     </w:p>
     <w:p>
       <w:pPr>
+        <w:pStyle w:val="Caption"/>
+        <w:jc w:val="center"/>
         <w:rPr>
           <w:rFonts w:ascii="Times New Roman" w:eastAsia="Times New Roman" w:hAnsi="Times New Roman" w:cs="Times New Roman"/>
           <w:noProof/>
@@ -4260,6 +4900,31 @@
         </w:rPr>
       </w:pPr>
       <w:r>
+        <w:t xml:space="preserve">Figure </w:t>
+      </w:r>
+      <w:fldSimple w:instr=" SEQ Figure \* ARABIC ">
+        <w:r>
+          <w:rPr>
+            <w:noProof/>
+          </w:rPr>
+          <w:t>15</w:t>
+        </w:r>
+      </w:fldSimple>
+      <w:r>
+        <w:t xml:space="preserve"> - </w:t>
+      </w:r>
+      <w:r>
+        <w:t>Video editing for the 20</w:t>
+      </w:r>
+      <w:r>
+        <w:t>1</w:t>
+      </w:r>
+      <w:r>
+        <w:t>5 dataset</w:t>
+      </w:r>
+    </w:p>
+    <w:p>
+      <w:pPr>
         <w:rPr>
           <w:rFonts w:ascii="Times New Roman" w:eastAsia="Times New Roman" w:hAnsi="Times New Roman" w:cs="Times New Roman"/>
           <w:noProof/>
@@ -4269,22 +4934,24 @@
           <w:szCs w:val="24"/>
           <w:lang w:eastAsia="en-CA"/>
         </w:rPr>
-        <w:lastRenderedPageBreak/>
+      </w:pPr>
+      <w:r>
+        <w:rPr>
+          <w:rFonts w:ascii="Times New Roman" w:eastAsia="Times New Roman" w:hAnsi="Times New Roman" w:cs="Times New Roman"/>
+          <w:noProof/>
+          <w:color w:val="2C2C2C"/>
+          <w:kern w:val="0"/>
+          <w:sz w:val="24"/>
+          <w:szCs w:val="24"/>
+          <w:lang w:eastAsia="en-CA"/>
+        </w:rPr>
         <w:t xml:space="preserve"> </w:t>
       </w:r>
     </w:p>
     <w:p>
       <w:pPr>
+        <w:keepNext/>
         <w:jc w:val="center"/>
-        <w:rPr>
-          <w:rFonts w:ascii="Times New Roman" w:eastAsia="Times New Roman" w:hAnsi="Times New Roman" w:cs="Times New Roman"/>
-          <w:noProof/>
-          <w:color w:val="2C2C2C"/>
-          <w:kern w:val="0"/>
-          <w:sz w:val="24"/>
-          <w:szCs w:val="24"/>
-          <w:lang w:eastAsia="en-CA"/>
-        </w:rPr>
       </w:pPr>
       <w:r>
         <w:rPr>
@@ -4341,6 +5008,8 @@
     </w:p>
     <w:p>
       <w:pPr>
+        <w:pStyle w:val="Caption"/>
+        <w:jc w:val="center"/>
         <w:rPr>
           <w:rFonts w:ascii="Times New Roman" w:eastAsia="Times New Roman" w:hAnsi="Times New Roman" w:cs="Times New Roman"/>
           <w:noProof/>
@@ -4352,8 +5021,29 @@
         </w:rPr>
       </w:pPr>
       <w:r>
-        <w:rPr>
-          <w:rFonts w:ascii="Times New Roman" w:eastAsia="Times New Roman" w:hAnsi="Times New Roman" w:cs="Times New Roman"/>
+        <w:t xml:space="preserve">Figure </w:t>
+      </w:r>
+      <w:fldSimple w:instr=" SEQ Figure \* ARABIC ">
+        <w:r>
+          <w:rPr>
+            <w:noProof/>
+          </w:rPr>
+          <w:t>16</w:t>
+        </w:r>
+      </w:fldSimple>
+      <w:r>
+        <w:t xml:space="preserve"> - </w:t>
+      </w:r>
+      <w:r>
+        <w:t>Screenshot of the dataset video</w:t>
+      </w:r>
+    </w:p>
+    <w:p>
+      <w:pPr>
+        <w:rPr>
+          <w:rFonts w:ascii="Times New Roman" w:eastAsia="Times New Roman" w:hAnsi="Times New Roman" w:cs="Times New Roman"/>
+          <w:b/>
+          <w:bCs/>
           <w:noProof/>
           <w:color w:val="2C2C2C"/>
           <w:kern w:val="0"/>
@@ -4361,21 +5051,117 @@
           <w:szCs w:val="24"/>
           <w:lang w:eastAsia="en-CA"/>
         </w:rPr>
-        <w:t>2020 video creation:</w:t>
-      </w:r>
-    </w:p>
-    <w:p>
-      <w:pPr>
+      </w:pPr>
+    </w:p>
+    <w:p>
+      <w:pPr>
+        <w:rPr>
+          <w:rFonts w:ascii="Times New Roman" w:eastAsia="Times New Roman" w:hAnsi="Times New Roman" w:cs="Times New Roman"/>
+          <w:b/>
+          <w:bCs/>
+          <w:noProof/>
+          <w:color w:val="2C2C2C"/>
+          <w:kern w:val="0"/>
+          <w:sz w:val="24"/>
+          <w:szCs w:val="24"/>
+          <w:lang w:eastAsia="en-CA"/>
+        </w:rPr>
+      </w:pPr>
+    </w:p>
+    <w:p>
+      <w:pPr>
+        <w:rPr>
+          <w:rFonts w:ascii="Times New Roman" w:eastAsia="Times New Roman" w:hAnsi="Times New Roman" w:cs="Times New Roman"/>
+          <w:b/>
+          <w:bCs/>
+          <w:noProof/>
+          <w:color w:val="2C2C2C"/>
+          <w:kern w:val="0"/>
+          <w:sz w:val="24"/>
+          <w:szCs w:val="24"/>
+          <w:lang w:eastAsia="en-CA"/>
+        </w:rPr>
+      </w:pPr>
+    </w:p>
+    <w:p>
+      <w:pPr>
+        <w:rPr>
+          <w:rFonts w:ascii="Times New Roman" w:eastAsia="Times New Roman" w:hAnsi="Times New Roman" w:cs="Times New Roman"/>
+          <w:b/>
+          <w:bCs/>
+          <w:noProof/>
+          <w:color w:val="2C2C2C"/>
+          <w:kern w:val="0"/>
+          <w:sz w:val="24"/>
+          <w:szCs w:val="24"/>
+          <w:lang w:eastAsia="en-CA"/>
+        </w:rPr>
+      </w:pPr>
+    </w:p>
+    <w:p>
+      <w:pPr>
+        <w:rPr>
+          <w:rFonts w:ascii="Times New Roman" w:eastAsia="Times New Roman" w:hAnsi="Times New Roman" w:cs="Times New Roman"/>
+          <w:b/>
+          <w:bCs/>
+          <w:noProof/>
+          <w:color w:val="2C2C2C"/>
+          <w:kern w:val="0"/>
+          <w:sz w:val="24"/>
+          <w:szCs w:val="24"/>
+          <w:lang w:eastAsia="en-CA"/>
+        </w:rPr>
+      </w:pPr>
+    </w:p>
+    <w:p>
+      <w:pPr>
+        <w:rPr>
+          <w:rFonts w:ascii="Times New Roman" w:eastAsia="Times New Roman" w:hAnsi="Times New Roman" w:cs="Times New Roman"/>
+          <w:b/>
+          <w:bCs/>
+          <w:noProof/>
+          <w:color w:val="2C2C2C"/>
+          <w:kern w:val="0"/>
+          <w:sz w:val="24"/>
+          <w:szCs w:val="24"/>
+          <w:lang w:eastAsia="en-CA"/>
+        </w:rPr>
+      </w:pPr>
+    </w:p>
+    <w:p>
+      <w:pPr>
+        <w:rPr>
+          <w:rFonts w:ascii="Times New Roman" w:eastAsia="Times New Roman" w:hAnsi="Times New Roman" w:cs="Times New Roman"/>
+          <w:b/>
+          <w:bCs/>
+          <w:noProof/>
+          <w:color w:val="2C2C2C"/>
+          <w:kern w:val="0"/>
+          <w:sz w:val="24"/>
+          <w:szCs w:val="24"/>
+          <w:lang w:eastAsia="en-CA"/>
+        </w:rPr>
+      </w:pPr>
+      <w:r>
+        <w:rPr>
+          <w:rFonts w:ascii="Times New Roman" w:eastAsia="Times New Roman" w:hAnsi="Times New Roman" w:cs="Times New Roman"/>
+          <w:b/>
+          <w:bCs/>
+          <w:noProof/>
+          <w:color w:val="2C2C2C"/>
+          <w:kern w:val="0"/>
+          <w:sz w:val="24"/>
+          <w:szCs w:val="24"/>
+          <w:lang w:eastAsia="en-CA"/>
+        </w:rPr>
+        <w:lastRenderedPageBreak/>
+        <w:t>2020 video creation</w:t>
+      </w:r>
+    </w:p>
+    <w:p>
+      <w:pPr>
+        <w:keepNext/>
         <w:jc w:val="center"/>
-        <w:rPr>
-          <w:rFonts w:ascii="Times New Roman" w:eastAsia="Times New Roman" w:hAnsi="Times New Roman" w:cs="Times New Roman"/>
-          <w:noProof/>
-          <w:color w:val="2C2C2C"/>
-          <w:kern w:val="0"/>
-          <w:sz w:val="24"/>
-          <w:szCs w:val="24"/>
-          <w:lang w:eastAsia="en-CA"/>
-        </w:rPr>
       </w:pPr>
       <w:r>
         <w:rPr>
@@ -4432,6 +5218,7 @@
     </w:p>
     <w:p>
       <w:pPr>
+        <w:pStyle w:val="Caption"/>
         <w:jc w:val="center"/>
         <w:rPr>
           <w:rFonts w:ascii="Times New Roman" w:eastAsia="Times New Roman" w:hAnsi="Times New Roman" w:cs="Times New Roman"/>
@@ -4442,6 +5229,34 @@
           <w:szCs w:val="24"/>
           <w:lang w:eastAsia="en-CA"/>
         </w:rPr>
+      </w:pPr>
+      <w:r>
+        <w:t xml:space="preserve">Figure </w:t>
+      </w:r>
+      <w:fldSimple w:instr=" SEQ Figure \* ARABIC ">
+        <w:r>
+          <w:rPr>
+            <w:noProof/>
+          </w:rPr>
+          <w:t>17</w:t>
+        </w:r>
+      </w:fldSimple>
+      <w:r>
+        <w:t xml:space="preserve"> - Code </w:t>
+      </w:r>
+      <w:r>
+        <w:t xml:space="preserve">pulling a list of videos released in 2020 that have more than a billion </w:t>
+      </w:r>
+      <w:proofErr w:type="gramStart"/>
+      <w:r>
+        <w:t>views</w:t>
+      </w:r>
+      <w:proofErr w:type="gramEnd"/>
+    </w:p>
+    <w:p>
+      <w:pPr>
+        <w:keepNext/>
+        <w:jc w:val="center"/>
       </w:pPr>
       <w:r>
         <w:rPr>
@@ -4498,6 +5313,7 @@
     </w:p>
     <w:p>
       <w:pPr>
+        <w:pStyle w:val="Caption"/>
         <w:jc w:val="center"/>
         <w:rPr>
           <w:rFonts w:ascii="Times New Roman" w:eastAsia="Times New Roman" w:hAnsi="Times New Roman" w:cs="Times New Roman"/>
@@ -4508,6 +5324,37 @@
           <w:szCs w:val="24"/>
           <w:lang w:eastAsia="en-CA"/>
         </w:rPr>
+      </w:pPr>
+      <w:r>
+        <w:t xml:space="preserve">Figure </w:t>
+      </w:r>
+      <w:fldSimple w:instr=" SEQ Figure \* ARABIC ">
+        <w:r>
+          <w:rPr>
+            <w:noProof/>
+          </w:rPr>
+          <w:t>18</w:t>
+        </w:r>
+      </w:fldSimple>
+      <w:r>
+        <w:t xml:space="preserve"> - </w:t>
+      </w:r>
+      <w:r>
+        <w:t xml:space="preserve">Videos sorted from the </w:t>
+      </w:r>
+      <w:r>
+        <w:t xml:space="preserve">first </w:t>
+      </w:r>
+      <w:proofErr w:type="gramStart"/>
+      <w:r>
+        <w:t>query</w:t>
+      </w:r>
+      <w:proofErr w:type="gramEnd"/>
+    </w:p>
+    <w:p>
+      <w:pPr>
+        <w:keepNext/>
+        <w:jc w:val="center"/>
       </w:pPr>
       <w:r>
         <w:rPr>
@@ -4565,6 +5412,7 @@
     </w:p>
     <w:p>
       <w:pPr>
+        <w:pStyle w:val="Caption"/>
         <w:jc w:val="center"/>
         <w:rPr>
           <w:rFonts w:ascii="Times New Roman" w:eastAsia="Times New Roman" w:hAnsi="Times New Roman" w:cs="Times New Roman"/>
@@ -4575,6 +5423,34 @@
           <w:szCs w:val="24"/>
           <w:lang w:eastAsia="en-CA"/>
         </w:rPr>
+      </w:pPr>
+      <w:r>
+        <w:t xml:space="preserve">Figure </w:t>
+      </w:r>
+      <w:fldSimple w:instr=" SEQ Figure \* ARABIC ">
+        <w:r>
+          <w:rPr>
+            <w:noProof/>
+          </w:rPr>
+          <w:t>19</w:t>
+        </w:r>
+      </w:fldSimple>
+      <w:r>
+        <w:t xml:space="preserve"> - P</w:t>
+      </w:r>
+      <w:r>
+        <w:t xml:space="preserve">ulls a list of the most viewed videos in </w:t>
+      </w:r>
+      <w:proofErr w:type="gramStart"/>
+      <w:r>
+        <w:t>2020</w:t>
+      </w:r>
+      <w:proofErr w:type="gramEnd"/>
+    </w:p>
+    <w:p>
+      <w:pPr>
+        <w:keepNext/>
+        <w:jc w:val="center"/>
       </w:pPr>
       <w:r>
         <w:rPr>
@@ -4628,6 +5504,43 @@
           </wp:inline>
         </w:drawing>
       </w:r>
+    </w:p>
+    <w:p>
+      <w:pPr>
+        <w:pStyle w:val="Caption"/>
+        <w:jc w:val="center"/>
+      </w:pPr>
+      <w:r>
+        <w:t xml:space="preserve">Figure </w:t>
+      </w:r>
+      <w:fldSimple w:instr=" SEQ Figure \* ARABIC ">
+        <w:r>
+          <w:rPr>
+            <w:noProof/>
+          </w:rPr>
+          <w:t>20</w:t>
+        </w:r>
+      </w:fldSimple>
+      <w:r>
+        <w:t xml:space="preserve"> - </w:t>
+      </w:r>
+      <w:r>
+        <w:t xml:space="preserve">Videos sorted from the </w:t>
+      </w:r>
+      <w:r>
+        <w:t xml:space="preserve">second </w:t>
+      </w:r>
+      <w:proofErr w:type="gramStart"/>
+      <w:r>
+        <w:t>query</w:t>
+      </w:r>
+      <w:proofErr w:type="gramEnd"/>
+    </w:p>
+    <w:p>
+      <w:pPr>
+        <w:keepNext/>
+        <w:jc w:val="center"/>
+      </w:pPr>
       <w:r>
         <w:rPr>
           <w:rFonts w:ascii="Times New Roman" w:eastAsia="Times New Roman" w:hAnsi="Times New Roman" w:cs="Times New Roman"/>
@@ -4683,6 +5596,7 @@
     </w:p>
     <w:p>
       <w:pPr>
+        <w:pStyle w:val="Caption"/>
         <w:jc w:val="center"/>
         <w:rPr>
           <w:rFonts w:ascii="Times New Roman" w:eastAsia="Times New Roman" w:hAnsi="Times New Roman" w:cs="Times New Roman"/>
@@ -4693,6 +5607,49 @@
           <w:szCs w:val="24"/>
           <w:lang w:eastAsia="en-CA"/>
         </w:rPr>
+      </w:pPr>
+      <w:r>
+        <w:t xml:space="preserve">Figure </w:t>
+      </w:r>
+      <w:fldSimple w:instr=" SEQ Figure \* ARABIC ">
+        <w:r>
+          <w:rPr>
+            <w:noProof/>
+          </w:rPr>
+          <w:t>21</w:t>
+        </w:r>
+      </w:fldSimple>
+      <w:r>
+        <w:t xml:space="preserve"> - Code </w:t>
+      </w:r>
+      <w:r>
+        <w:t>pull</w:t>
+      </w:r>
+      <w:r>
+        <w:t xml:space="preserve">ing </w:t>
+      </w:r>
+      <w:r>
+        <w:t>the most popular videos related to</w:t>
+      </w:r>
+      <w:r>
+        <w:t xml:space="preserve"> </w:t>
+      </w:r>
+      <w:r>
+        <w:t xml:space="preserve">the video game </w:t>
+      </w:r>
+      <w:proofErr w:type="spellStart"/>
+      <w:r>
+        <w:t>CyberPunk</w:t>
+      </w:r>
+      <w:proofErr w:type="spellEnd"/>
+      <w:r>
+        <w:t xml:space="preserve"> 2077 in 2020</w:t>
+      </w:r>
+    </w:p>
+    <w:p>
+      <w:pPr>
+        <w:keepNext/>
+        <w:jc w:val="center"/>
       </w:pPr>
       <w:r>
         <w:rPr>
@@ -4750,6 +5707,7 @@
     </w:p>
     <w:p>
       <w:pPr>
+        <w:pStyle w:val="Caption"/>
         <w:jc w:val="center"/>
         <w:rPr>
           <w:rFonts w:ascii="Times New Roman" w:eastAsia="Times New Roman" w:hAnsi="Times New Roman" w:cs="Times New Roman"/>
@@ -4760,6 +5718,37 @@
           <w:szCs w:val="24"/>
           <w:lang w:eastAsia="en-CA"/>
         </w:rPr>
+      </w:pPr>
+      <w:r>
+        <w:t xml:space="preserve">Figure </w:t>
+      </w:r>
+      <w:fldSimple w:instr=" SEQ Figure \* ARABIC ">
+        <w:r>
+          <w:rPr>
+            <w:noProof/>
+          </w:rPr>
+          <w:t>22</w:t>
+        </w:r>
+      </w:fldSimple>
+      <w:r>
+        <w:t xml:space="preserve"> - </w:t>
+      </w:r>
+      <w:r>
+        <w:t xml:space="preserve">Videos sorted from the </w:t>
+      </w:r>
+      <w:r>
+        <w:t xml:space="preserve">third </w:t>
+      </w:r>
+      <w:proofErr w:type="gramStart"/>
+      <w:r>
+        <w:t>query</w:t>
+      </w:r>
+      <w:proofErr w:type="gramEnd"/>
+    </w:p>
+    <w:p>
+      <w:pPr>
+        <w:keepNext/>
+        <w:jc w:val="center"/>
       </w:pPr>
       <w:r>
         <w:rPr>
@@ -4816,6 +5805,7 @@
     </w:p>
     <w:p>
       <w:pPr>
+        <w:pStyle w:val="Caption"/>
         <w:jc w:val="center"/>
         <w:rPr>
           <w:rFonts w:ascii="Times New Roman" w:eastAsia="Times New Roman" w:hAnsi="Times New Roman" w:cs="Times New Roman"/>
@@ -4828,6 +5818,35 @@
         </w:rPr>
       </w:pPr>
       <w:r>
+        <w:t xml:space="preserve">Figure </w:t>
+      </w:r>
+      <w:fldSimple w:instr=" SEQ Figure \* ARABIC ">
+        <w:r>
+          <w:rPr>
+            <w:noProof/>
+          </w:rPr>
+          <w:t>23</w:t>
+        </w:r>
+      </w:fldSimple>
+      <w:r>
+        <w:t xml:space="preserve"> - </w:t>
+      </w:r>
+      <w:r>
+        <w:t>Video editing for the 20</w:t>
+      </w:r>
+      <w:r>
+        <w:t>2</w:t>
+      </w:r>
+      <w:r>
+        <w:t>0 dataset</w:t>
+      </w:r>
+    </w:p>
+    <w:p>
+      <w:pPr>
+        <w:keepNext/>
+        <w:jc w:val="center"/>
+      </w:pPr>
+      <w:r>
         <w:rPr>
           <w:rFonts w:ascii="Times New Roman" w:eastAsia="Times New Roman" w:hAnsi="Times New Roman" w:cs="Times New Roman"/>
           <w:noProof/>
@@ -4837,6 +5856,7 @@
           <w:szCs w:val="24"/>
           <w:lang w:eastAsia="en-CA"/>
         </w:rPr>
+        <w:lastRenderedPageBreak/>
         <w:drawing>
           <wp:inline distT="0" distB="0" distL="0" distR="0" wp14:anchorId="624E531F" wp14:editId="71D7A5E0">
             <wp:extent cx="4807484" cy="2336971"/>
@@ -4882,6 +5902,38 @@
     </w:p>
     <w:p>
       <w:pPr>
+        <w:pStyle w:val="Caption"/>
+        <w:jc w:val="center"/>
+        <w:rPr>
+          <w:rFonts w:ascii="Times New Roman" w:eastAsia="Times New Roman" w:hAnsi="Times New Roman" w:cs="Times New Roman"/>
+          <w:noProof/>
+          <w:color w:val="2C2C2C"/>
+          <w:kern w:val="0"/>
+          <w:sz w:val="24"/>
+          <w:szCs w:val="24"/>
+          <w:lang w:eastAsia="en-CA"/>
+        </w:rPr>
+      </w:pPr>
+      <w:r>
+        <w:t xml:space="preserve">Figure </w:t>
+      </w:r>
+      <w:fldSimple w:instr=" SEQ Figure \* ARABIC ">
+        <w:r>
+          <w:rPr>
+            <w:noProof/>
+          </w:rPr>
+          <w:t>24</w:t>
+        </w:r>
+      </w:fldSimple>
+      <w:r>
+        <w:t>- Screenshot</w:t>
+      </w:r>
+      <w:r>
+        <w:t xml:space="preserve"> of the dataset video</w:t>
+      </w:r>
+    </w:p>
+    <w:p>
+      <w:pPr>
         <w:rPr>
           <w:rFonts w:ascii="Times New Roman" w:eastAsia="Times New Roman" w:hAnsi="Times New Roman" w:cs="Times New Roman"/>
           <w:noProof/>
@@ -4901,7 +5953,6 @@
           <w:szCs w:val="32"/>
           <w:lang w:val="en-US"/>
         </w:rPr>
-        <w:lastRenderedPageBreak/>
         <w:t>C</w:t>
       </w:r>
       <w:r>
@@ -6234,6 +7285,7 @@
           <w:sz w:val="24"/>
           <w:szCs w:val="24"/>
         </w:rPr>
+        <w:lastRenderedPageBreak/>
         <w:t xml:space="preserve">The most challenging part of the project is finding the right datasets or the right way to pull the data from them to get the </w:t>
       </w:r>
       <w:r>
@@ -6560,7 +7612,6 @@
           <w:sz w:val="24"/>
           <w:szCs w:val="24"/>
         </w:rPr>
-        <w:lastRenderedPageBreak/>
         <w:t xml:space="preserve">Another challenge was downloading </w:t>
       </w:r>
       <w:r>
@@ -7045,6 +8096,7 @@
           <w:sz w:val="24"/>
           <w:szCs w:val="24"/>
         </w:rPr>
+        <w:lastRenderedPageBreak/>
         <w:t>npm</w:t>
       </w:r>
       <w:proofErr w:type="spellEnd"/>
@@ -7292,7 +8344,6 @@
           <w:sz w:val="24"/>
           <w:szCs w:val="24"/>
         </w:rPr>
-        <w:lastRenderedPageBreak/>
         <w:t>“</w:t>
       </w:r>
       <w:proofErr w:type="spellStart"/>
@@ -7431,16 +8482,6 @@
           <w:szCs w:val="24"/>
         </w:rPr>
       </w:pPr>
-      <w:r>
-        <w:rPr>
-          <w:rStyle w:val="FootnoteReference"/>
-          <w:rFonts w:ascii="Times New Roman" w:hAnsi="Times New Roman" w:cs="Times New Roman"/>
-          <w:kern w:val="0"/>
-          <w:sz w:val="24"/>
-          <w:szCs w:val="24"/>
-        </w:rPr>
-        <w:footnoteReference w:id="1"/>
-      </w:r>
     </w:p>
     <w:p>
       <w:pPr>
@@ -7510,225 +8551,6 @@
       </w:pPr>
       <w:r>
         <w:continuationSeparator/>
-      </w:r>
-    </w:p>
-  </w:footnote>
-  <w:footnote w:id="1">
-    <w:p>
-      <w:pPr>
-        <w:pStyle w:val="FootnoteText"/>
-        <w:rPr>
-          <w:lang w:val="en-US"/>
-        </w:rPr>
-      </w:pPr>
-      <w:r>
-        <w:rPr>
-          <w:rStyle w:val="FootnoteReference"/>
-        </w:rPr>
-        <w:footnoteRef/>
-      </w:r>
-      <w:r>
-        <w:t xml:space="preserve"> </w:t>
-      </w:r>
-      <w:r>
-        <w:fldChar w:fldCharType="begin"/>
-      </w:r>
-      <w:r>
-        <w:instrText xml:space="preserve"> ADDIN ZOTERO_ITEM CSL_CITATION {"citationID":"SZlvBLAS","properties":{"formattedCitation":"\\uc0\\u8220{}All PewDiePie Videos,\\uc0\\u8221{} accessed November 4, 2023, https://www.kaggle.com/datasets/arusouza/all-pewdiepie-videos; \\uc0\\u8220{}Cyberpunk 2077 Youtube Reception,\\uc0\\u8221{} accessed November 4, 2023, https://www.kaggle.com/datasets/andrewmvd/cyberpunk-2077; \\uc0\\u8220{}Data of YouTube Videos,\\uc0\\u8221{} accessed November 4, 2023, https://www.kaggle.com/datasets/wchaktse/data-of-5132-youtube-videos; \\uc0\\u8220{}Cyberpunk 2077 Youtube Reception,\\uc0\\u8221{} accessed November 4, 2023, https://www.kaggle.com/datasets/andrewmvd/cyberpunk-2077; \\uc0\\u8220{}Cyberpunk 2077 Youtube Reception,\\uc0\\u8221{} accessed November 4, 2023, https://www.kaggle.com/datasets/andrewmvd/cyberpunk-2077; \\uc0\\u8220{}Ytdl-Core,\\uc0\\u8221{} npm, July 14, 2023, https://www.npmjs.com/package/ytdl-core; \\uc0\\u8220{}Youtube Oldest Videos(2005) Dataset,\\uc0\\u8221{} accessed November 4, 2023, https://www.kaggle.com/datasets/demko1/youtube-oldest-videos2005-dataset; \\uc0\\u8220{}Top 14 Ever Most Viewed YouTube Videos,\\uc0\\u8221{} accessed November 4, 2023, https://www.kaggle.com/datasets/moazzimalibhatti/top-14-ever-most-viewed-youtube-videos; \\uc0\\u8220{}React-Youtube,\\uc0\\u8221{} npm, November 22, 2022, https://www.npmjs.com/package/react-youtube; mf default user, \\uc0\\u8220{}[Pile of Secrets],\\uc0\\u8221{} {\\i{}Mary Flanagan} (blog), July 3, 2011, https://maryflanagan.com/pile-of-secrets/; \\uc0\\u8220{}Jason Salavon | All the Ways (The Simpsons),\\uc0\\u8221{} accessed September 30, 2023, http://salavon.com/work/all-the-ways-video/; {\\i{}JASON SALAVON - ALL THE WAYS Feb 25 - Apr 9, 2016 @ Mark Moore Gallery}, 2016, https://www.youtube.com/watch?v=ja1c1HbQdKQ; \\uc0\\u8220{}Particle,\\uc0\\u8221{} accessed September 30, 2023, http://www.dfuse.com/particle.html.","plainCitation":"“All PewDiePie Videos,” accessed November 4, 2023, https://www.kaggle.com/datasets/arusouza/all-pewdiepie-videos; “Cyberpunk 2077 Youtube Reception,” accessed November 4, 2023, https://www.kaggle.com/datasets/andrewmvd/cyberpunk-2077; “Data of YouTube Videos,” accessed November 4, 2023, https://www.kaggle.com/datasets/wchaktse/data-of-5132-youtube-videos; “Cyberpunk 2077 Youtube Reception,” accessed November 4, 2023, https://www.kaggle.com/datasets/andrewmvd/cyberpunk-2077; “Cyberpunk 2077 Youtube Reception,” accessed November 4, 2023, https://www.kaggle.com/datasets/andrewmvd/cyberpunk-2077; “Ytdl-Core,” npm, July 14, 2023, https://www.npmjs.com/package/ytdl-core; “Youtube Oldest Videos(2005) Dataset,” accessed November 4, 2023, https://www.kaggle.com/datasets/demko1/youtube-oldest-videos2005-dataset; “Top 14 Ever Most Viewed YouTube Videos,” accessed November 4, 2023, https://www.kaggle.com/datasets/moazzimalibhatti/top-14-ever-most-viewed-youtube-videos; “React-Youtube,” npm, November 22, 2022, https://www.npmjs.com/package/react-youtube; mf default user, “[Pile of Secrets],” Mary Flanagan (blog), July 3, 2011, https://maryflanagan.com/pile-of-secrets/; “Jason Salavon | All the Ways (The Simpsons),” accessed September 30, 2023, http://salavon.com/work/all-the-ways-video/; JASON SALAVON - ALL THE WAYS Feb 25 - Apr 9, 2016 @ Mark Moore Gallery, 2016, https://www.youtube.com/watch?v=ja1c1HbQdKQ; “Particle,” accessed September 30, 2023, http://www.dfuse.com/particle.html.","noteIndex":1},"citationItems":[{"id":100,"uris":["http://zotero.org/users/local/BotfxmfL/items/N77JMBX2"],"itemData":{"id":100,"type":"webpage","abstract":"Data obtained from YouTube public data API","language":"en","title":"All PewDiePie Videos","URL":"https://www.kaggle.com/datasets/arusouza/all-pewdiepie-videos","accessed":{"date-parts":[["2023",11,4]]}},"label":"page"},{"id":106,"uris":["http://zotero.org/users/local/BotfxmfL/items/WXRGHNXM"],"itemData":{"id":106,"type":"webpage","abstract":"A breathtaking dataset: 230k comments and video statistics","language":"en","title":"Cyberpunk 2077 Youtube Reception","URL":"https://www.kaggle.com/datasets/andrewmvd/cyberpunk-2077","accessed":{"date-parts":[["2023",11,4]]}},"label":"page"},{"id":114,"uris":["http://zotero.org/users/local/BotfxmfL/items/XP79B2DU"],"itemData":{"id":114,"type":"webpage","abstract":"Title, view count, likes, dislikes, length, tags, categories, thumbnail and more","language":"en","title":"Data of YouTube Videos","URL":"https://www.kaggle.com/datasets/wchaktse/data-of-5132-youtube-videos","accessed":{"date-parts":[["2023",11,4]]}},"label":"page"},{"id":108,"uris":["http://zotero.org/users/local/BotfxmfL/items/JJICLS4M"],"itemData":{"id":108,"type":"webpage","abstract":"A breathtaking dataset: 230k comments and video statistics","language":"en","title":"Cyberpunk 2077 Youtube Reception","URL":"https://www.kaggle.com/datasets/andrewmvd/cyberpunk-2077","accessed":{"date-parts":[["2023",11,4]]}},"label":"page"},{"id":112,"uris":["http://zotero.org/users/local/BotfxmfL/items/HMYUX7ZX"],"itemData":{"id":112,"type":"webpage","abstract":"A breathtaking dataset: 230k comments and video statistics","language":"en","title":"Cyberpunk 2077 Youtube Reception","URL":"https://www.kaggle.com/datasets/andrewmvd/cyberpunk-2077","accessed":{"date-parts":[["2023",11,4]]}},"label":"page"},{"id":58,"uris":["http://zotero.org/users/local/BotfxmfL/items/AYI5L6MH"],"itemData":{"id":58,"type":"webpage","abstract":"YouTube video downloader in pure javascript.. Latest version: 4.11.5, last published: 3 months ago. Start using ytdl-core in your project by running `npm i ytdl-core`. There are 691 other projects in the npm registry using ytdl-core.","container-title":"npm","language":"en","title":"ytdl-core","URL":"https://www.npmjs.com/package/ytdl-core","accessed":{"date-parts":[["2023",9,30]]},"issued":{"date-parts":[["2023",7,14]]}},"label":"page"},{"id":98,"uris":["http://zotero.org/users/local/BotfxmfL/items/YYGDDRUS"],"itemData":{"id":98,"type":"webpage","abstract":"There is many oldest videos on youtube","language":"en","title":"Youtube Oldest Videos(2005) Dataset","URL":"https://www.kaggle.com/datasets/demko1/youtube-oldest-videos2005-dataset","accessed":{"date-parts":[["2023",11,4]]}},"label":"page"},{"id":102,"uris":["http://zotero.org/users/local/BotfxmfL/items/6HWYBQ66"],"itemData":{"id":102,"type":"webpage","abstract":"This is a list of Top 14 Ever Most Viewed Videos on YouTube in the end of 2022","language":"en","title":"Top 14 Ever Most Viewed YouTube Videos","URL":"https://www.kaggle.com/datasets/moazzimalibhatti/top-14-ever-most-viewed-youtube-videos","accessed":{"date-parts":[["2023",11,4]]}},"label":"page"},{"id":73,"uris":["http://zotero.org/users/local/BotfxmfL/items/X7S7YFIJ"],"itemData":{"id":73,"type":"webpage","abstract":"React.js powered YouTube player component. Latest version: 10.1.0, last published: 10 months ago. Start using react-youtube in your project by running `npm i react-youtube`. There are 252 other projects in the npm registry using react-youtube.","container-title":"npm","language":"en","title":"react-youtube","URL":"https://www.npmjs.com/package/react-youtube","accessed":{"date-parts":[["2023",9,30]]},"issued":{"date-parts":[["2022",11,22]]}},"label":"page"},{"id":63,"uris":["http://zotero.org/users/local/BotfxmfL/items/VM5T6NHF"],"itemData":{"id":63,"type":"post-weblog","abstract":"[pile of secrets] Video series, game footage, LCD monitordimensions variable2011 What is a game but a pile of secrets? Flanagan captured several terabytes of video imagery from computer games published from 1980 – present, answering the question, “What makes a game a game?” Common elements –typically formal elements — across video games are assembled into… Continue reading [pile of secrets]","container-title":"Mary Flanagan","language":"en-US","title":"[pile of secrets]","URL":"https://maryflanagan.com/pile-of-secrets/","author":[{"family":"user","given":"mf","dropping-particle":"default"}],"accessed":{"date-parts":[["2023",9,30]]},"issued":{"date-parts":[["2011",7,3]]}},"label":"page"},{"id":67,"uris":["http://zotero.org/users/local/BotfxmfL/items/46JFT7YR"],"itemData":{"id":67,"type":"webpage","title":"Jason Salavon | All the Ways (The Simpsons)","URL":"http://salavon.com/work/all-the-ways-video/","accessed":{"date-parts":[["2023",9,30]]}},"label":"page"},{"id":77,"uris":["http://zotero.org/users/local/BotfxmfL/items/WQB97PC2"],"itemData":{"id":77,"type":"motion_picture","abstract":"JASON SALAVON - ALL THE WAYS Feb 25 - Apr 9, 2016\n\nMark Moore Gallery is pleased to present \"All The Ways,\" a solo exhibition of new works by media artist Jason Salavon. This marks Salavon’s third solo show with the gallery.\n\nIn his new body of work, Salavon explores the ways in which infinite variation and permutation—supercharged by large networks—is the engine of our exploding digitized culture. Debuting 14 new works in a variety of media, the artist furthers his investigation of the vast visual capacity engendered by an ever-advancing social and technological landscape. With an emphasis on the recent massive exponential growth of digital data, Salavon uses pop cultural touchstones to guide us through various examples of the unbounded possibilities of this phenomenon. Using familiar imagery, such as The Simpsons' long running couch gag, Salavon layers and manipulates visual data into abstraction. By altering the digital information in a new format, he demonstrates the power of interpretation and probability by utilizing the multitudes of storylines and data.\n\nThough technically accomplished, the works resonate most strongly through how they reflect our moment. With a critical eye, Salavon is attentive to mass culture as a ubiquitous language that inexorably displays the predilections, obsessions, and mannerisms of our time. In the piece \"The Master Index,\" Salavon has created a master list of the five million most popular Wikipedia articles entries, summing up the internet’s interests in a comprehensive archive. The list itself becomes a bizarre visual artifact, with “Japan” situated between “Miley Cyrus” and “Selena Gomez,\" and “Human penis size” just following “Abraham Lincoln.” With a witty approach to contemporary computation, Salavon’s reductive methods reveal underlying currents—and absurdities—creating a body of work that feels like a wild ride through the collective digital consciousness.\n\nBorn in 1970 in Indianapolis, Salavon obtained his MFA from the School of the Art Institute Chicago (IL). He has had solo exhibitions in New York, Chicago, Los Angeles, Washington D.C. Houston, Seattle, Cologne, Seoul, London, Geneva, Basel and Paris, among others, and been featured in exhibitions at venues such as the Metropolitan Museum of Art (NY), Smithsonian Institution (D.C.), and Los Angeles County Museum of Art (CA). Salavon's work has been acquired for the public collections of the International Center of Photography (NY), Whitney Museum of American Art (NY), Los Angeles County Museum of Art (CA), Museum of Fine Arts (TX), Museum of Contemporary Art (IL), the Metropolitan Museum of Art (NY), Columbus Museum of Art (OH), Museum of Modern Art (NY) and more. In 2013, he was named one of the \"50 Under 50: The Next Most Collectible Artists\" by Art + Auction Magazine. Salavon lives and works in Chicago, IL.","dimensions":"8:38","source":"YouTube","title":"JASON SALAVON - ALL THE WAYS Feb 25 - Apr 9, 2016 @ Mark Moore Gallery","URL":"https://www.youtube.com/watch?v=ja1c1HbQdKQ","director":[{"literal":"Mark Moore Fine Art"}],"accessed":{"date-parts":[["2023",10,2]]},"issued":{"date-parts":[["2016",9,24]]}},"label":"page"},{"id":69,"uris":["http://zotero.org/users/local/BotfxmfL/items/I6ATM5RU"],"itemData":{"id":69,"type":"webpage","title":"Particle","URL":"http://www.dfuse.com/particle.html","accessed":{"date-parts":[["2023",9,30]]}},"label":"page"}],"schema":"https://github.com/citation-style-language/schema/raw/master/csl-citation.json"} </w:instrText>
-      </w:r>
-      <w:r>
-        <w:fldChar w:fldCharType="separate"/>
-      </w:r>
-      <w:r>
-        <w:rPr>
-          <w:rFonts w:ascii="Calibri" w:hAnsi="Calibri" w:cs="Calibri"/>
-          <w:kern w:val="0"/>
-          <w:szCs w:val="24"/>
-        </w:rPr>
-        <w:t xml:space="preserve">“All PewDiePie Videos,” accessed November 4, 2023, https://www.kaggle.com/datasets/arusouza/all-pewdiepie-videos; “Cyberpunk 2077 </w:t>
-      </w:r>
-      <w:proofErr w:type="spellStart"/>
-      <w:r>
-        <w:rPr>
-          <w:rFonts w:ascii="Calibri" w:hAnsi="Calibri" w:cs="Calibri"/>
-          <w:kern w:val="0"/>
-          <w:szCs w:val="24"/>
-        </w:rPr>
-        <w:t>Youtube</w:t>
-      </w:r>
-      <w:proofErr w:type="spellEnd"/>
-      <w:r>
-        <w:rPr>
-          <w:rFonts w:ascii="Calibri" w:hAnsi="Calibri" w:cs="Calibri"/>
-          <w:kern w:val="0"/>
-          <w:szCs w:val="24"/>
-        </w:rPr>
-        <w:t xml:space="preserve"> Reception,” accessed November 4, 2023, https://www.kaggle.com/datasets/andrewmvd/cyberpunk-2077; “Data of YouTube Videos,” accessed November 4, 2023, https://www.kaggle.com/datasets/wchaktse/data-of-5132-youtube-videos; “Cyberpunk 2077 </w:t>
-      </w:r>
-      <w:proofErr w:type="spellStart"/>
-      <w:r>
-        <w:rPr>
-          <w:rFonts w:ascii="Calibri" w:hAnsi="Calibri" w:cs="Calibri"/>
-          <w:kern w:val="0"/>
-          <w:szCs w:val="24"/>
-        </w:rPr>
-        <w:t>Youtube</w:t>
-      </w:r>
-      <w:proofErr w:type="spellEnd"/>
-      <w:r>
-        <w:rPr>
-          <w:rFonts w:ascii="Calibri" w:hAnsi="Calibri" w:cs="Calibri"/>
-          <w:kern w:val="0"/>
-          <w:szCs w:val="24"/>
-        </w:rPr>
-        <w:t xml:space="preserve"> Reception,” accessed November 4, 2023, https://www.kaggle.com/datasets/andrewmvd/cyberpunk-2077; “Cyberpunk 2077 </w:t>
-      </w:r>
-      <w:proofErr w:type="spellStart"/>
-      <w:r>
-        <w:rPr>
-          <w:rFonts w:ascii="Calibri" w:hAnsi="Calibri" w:cs="Calibri"/>
-          <w:kern w:val="0"/>
-          <w:szCs w:val="24"/>
-        </w:rPr>
-        <w:t>Youtube</w:t>
-      </w:r>
-      <w:proofErr w:type="spellEnd"/>
-      <w:r>
-        <w:rPr>
-          <w:rFonts w:ascii="Calibri" w:hAnsi="Calibri" w:cs="Calibri"/>
-          <w:kern w:val="0"/>
-          <w:szCs w:val="24"/>
-        </w:rPr>
-        <w:t xml:space="preserve"> Reception,” accessed November 4, 2023, https://www.kaggle.com/datasets/andrewmvd/cyberpunk-2077; “</w:t>
-      </w:r>
-      <w:proofErr w:type="spellStart"/>
-      <w:r>
-        <w:rPr>
-          <w:rFonts w:ascii="Calibri" w:hAnsi="Calibri" w:cs="Calibri"/>
-          <w:kern w:val="0"/>
-          <w:szCs w:val="24"/>
-        </w:rPr>
-        <w:t>Ytdl</w:t>
-      </w:r>
-      <w:proofErr w:type="spellEnd"/>
-      <w:r>
-        <w:rPr>
-          <w:rFonts w:ascii="Calibri" w:hAnsi="Calibri" w:cs="Calibri"/>
-          <w:kern w:val="0"/>
-          <w:szCs w:val="24"/>
-        </w:rPr>
-        <w:t xml:space="preserve">-Core,” </w:t>
-      </w:r>
-      <w:proofErr w:type="spellStart"/>
-      <w:r>
-        <w:rPr>
-          <w:rFonts w:ascii="Calibri" w:hAnsi="Calibri" w:cs="Calibri"/>
-          <w:kern w:val="0"/>
-          <w:szCs w:val="24"/>
-        </w:rPr>
-        <w:t>npm</w:t>
-      </w:r>
-      <w:proofErr w:type="spellEnd"/>
-      <w:r>
-        <w:rPr>
-          <w:rFonts w:ascii="Calibri" w:hAnsi="Calibri" w:cs="Calibri"/>
-          <w:kern w:val="0"/>
-          <w:szCs w:val="24"/>
-        </w:rPr>
-        <w:t>, July 14, 2023, https://www.npmjs.com/package/ytdl-core; “</w:t>
-      </w:r>
-      <w:proofErr w:type="spellStart"/>
-      <w:r>
-        <w:rPr>
-          <w:rFonts w:ascii="Calibri" w:hAnsi="Calibri" w:cs="Calibri"/>
-          <w:kern w:val="0"/>
-          <w:szCs w:val="24"/>
-        </w:rPr>
-        <w:t>Youtube</w:t>
-      </w:r>
-      <w:proofErr w:type="spellEnd"/>
-      <w:r>
-        <w:rPr>
-          <w:rFonts w:ascii="Calibri" w:hAnsi="Calibri" w:cs="Calibri"/>
-          <w:kern w:val="0"/>
-          <w:szCs w:val="24"/>
-        </w:rPr>
-        <w:t xml:space="preserve"> Oldest Videos(2005) Dataset,” accessed November 4, 2023, https://www.kaggle.com/datasets/demko1/youtube-oldest-videos2005-dataset; “Top 14 Ever Most Viewed YouTube Videos,” accessed November 4, 2023, https://www.kaggle.com/datasets/moazzimalibhatti/top-14-ever-most-viewed-youtube-videos; “React-</w:t>
-      </w:r>
-      <w:proofErr w:type="spellStart"/>
-      <w:r>
-        <w:rPr>
-          <w:rFonts w:ascii="Calibri" w:hAnsi="Calibri" w:cs="Calibri"/>
-          <w:kern w:val="0"/>
-          <w:szCs w:val="24"/>
-        </w:rPr>
-        <w:t>Youtube</w:t>
-      </w:r>
-      <w:proofErr w:type="spellEnd"/>
-      <w:r>
-        <w:rPr>
-          <w:rFonts w:ascii="Calibri" w:hAnsi="Calibri" w:cs="Calibri"/>
-          <w:kern w:val="0"/>
-          <w:szCs w:val="24"/>
-        </w:rPr>
-        <w:t xml:space="preserve">,” </w:t>
-      </w:r>
-      <w:proofErr w:type="spellStart"/>
-      <w:r>
-        <w:rPr>
-          <w:rFonts w:ascii="Calibri" w:hAnsi="Calibri" w:cs="Calibri"/>
-          <w:kern w:val="0"/>
-          <w:szCs w:val="24"/>
-        </w:rPr>
-        <w:t>npm</w:t>
-      </w:r>
-      <w:proofErr w:type="spellEnd"/>
-      <w:r>
-        <w:rPr>
-          <w:rFonts w:ascii="Calibri" w:hAnsi="Calibri" w:cs="Calibri"/>
-          <w:kern w:val="0"/>
-          <w:szCs w:val="24"/>
-        </w:rPr>
-        <w:t xml:space="preserve">, November 22, 2022, https://www.npmjs.com/package/react-youtube; mf default user, “[Pile of Secrets],” </w:t>
-      </w:r>
-      <w:r>
-        <w:rPr>
-          <w:rFonts w:ascii="Calibri" w:hAnsi="Calibri" w:cs="Calibri"/>
-          <w:i/>
-          <w:iCs/>
-          <w:kern w:val="0"/>
-          <w:szCs w:val="24"/>
-        </w:rPr>
-        <w:t>Mary Flanagan</w:t>
-      </w:r>
-      <w:r>
-        <w:rPr>
-          <w:rFonts w:ascii="Calibri" w:hAnsi="Calibri" w:cs="Calibri"/>
-          <w:kern w:val="0"/>
-          <w:szCs w:val="24"/>
-        </w:rPr>
-        <w:t xml:space="preserve"> (blog), July 3, 2011, https://maryflanagan.com/pile-of-secrets/; “Jason Salavon | All the Ways (The Simpsons),” accessed September 30, 2023, http://salavon.com/work/all-the-ways-video/; </w:t>
-      </w:r>
-      <w:r>
-        <w:rPr>
-          <w:rFonts w:ascii="Calibri" w:hAnsi="Calibri" w:cs="Calibri"/>
-          <w:i/>
-          <w:iCs/>
-          <w:kern w:val="0"/>
-          <w:szCs w:val="24"/>
-        </w:rPr>
-        <w:t>JASON SALAVON - ALL THE WAYS Feb 25 - Apr 9, 2016 @ Mark Moore Gallery</w:t>
-      </w:r>
-      <w:r>
-        <w:rPr>
-          <w:rFonts w:ascii="Calibri" w:hAnsi="Calibri" w:cs="Calibri"/>
-          <w:kern w:val="0"/>
-          <w:szCs w:val="24"/>
-        </w:rPr>
-        <w:t>, 2016, https://www.youtube.com/watch?v=ja1c1HbQdKQ; “Particle,” accessed September 30, 2023, http://www.dfuse.com/particle.html.</w:t>
-      </w:r>
-      <w:r>
-        <w:fldChar w:fldCharType="end"/>
       </w:r>
     </w:p>
   </w:footnote>
@@ -8727,6 +9549,25 @@
       <w:ind w:left="720" w:hanging="720"/>
     </w:pPr>
   </w:style>
+  <w:style w:type="paragraph" w:styleId="Caption">
+    <w:name w:val="caption"/>
+    <w:basedOn w:val="Normal"/>
+    <w:next w:val="Normal"/>
+    <w:uiPriority w:val="35"/>
+    <w:unhideWhenUsed/>
+    <w:qFormat/>
+    <w:rsid w:val="00984AE9"/>
+    <w:pPr>
+      <w:spacing w:after="200" w:line="240" w:lineRule="auto"/>
+    </w:pPr>
+    <w:rPr>
+      <w:i/>
+      <w:iCs/>
+      <w:color w:val="44546A" w:themeColor="text2"/>
+      <w:sz w:val="18"/>
+      <w:szCs w:val="18"/>
+    </w:rPr>
+  </w:style>
 </w:styles>
 </file>
 

</xml_diff>

<commit_message>
Added PDF of prototype report
</commit_message>
<xml_diff>
--- a/final-project-documentation/prototype/Rousseau_Cassandra_CART451_Final_Project_Prototype.docx
+++ b/final-project-documentation/prototype/Rousseau_Cassandra_CART451_Final_Project_Prototype.docx
@@ -129,7 +129,7 @@
           <w:szCs w:val="24"/>
           <w:lang w:val="en-US"/>
         </w:rPr>
-        <w:t>Through this project</w:t>
+        <w:t>In</w:t>
       </w:r>
       <w:r>
         <w:rPr>
@@ -138,6 +138,15 @@
           <w:szCs w:val="24"/>
           <w:lang w:val="en-US"/>
         </w:rPr>
+        <w:t xml:space="preserve"> this project</w:t>
+      </w:r>
+      <w:r>
+        <w:rPr>
+          <w:rFonts w:ascii="Times New Roman" w:hAnsi="Times New Roman" w:cs="Times New Roman"/>
+          <w:sz w:val="24"/>
+          <w:szCs w:val="24"/>
+          <w:lang w:val="en-US"/>
+        </w:rPr>
         <w:t>,</w:t>
       </w:r>
       <w:r>
@@ -168,7 +177,25 @@
           <w:szCs w:val="24"/>
           <w:lang w:val="en-US"/>
         </w:rPr>
-        <w:t>this platform resists and adapts to the changes and trends of the digital culture</w:t>
+        <w:t>th</w:t>
+      </w:r>
+      <w:r>
+        <w:rPr>
+          <w:rFonts w:ascii="Times New Roman" w:hAnsi="Times New Roman" w:cs="Times New Roman"/>
+          <w:sz w:val="24"/>
+          <w:szCs w:val="24"/>
+          <w:lang w:val="en-US"/>
+        </w:rPr>
+        <w:t>e</w:t>
+      </w:r>
+      <w:r>
+        <w:rPr>
+          <w:rFonts w:ascii="Times New Roman" w:hAnsi="Times New Roman" w:cs="Times New Roman"/>
+          <w:sz w:val="24"/>
+          <w:szCs w:val="24"/>
+          <w:lang w:val="en-US"/>
+        </w:rPr>
+        <w:t xml:space="preserve"> platform resists and adapts to the changes and trends of the digital culture</w:t>
       </w:r>
       <w:r>
         <w:rPr>
@@ -1786,6 +1813,30 @@
           <w:szCs w:val="24"/>
         </w:rPr>
         <w:t xml:space="preserve"> is a processed urban imagery that fluctuates between recognizable landscapes and abstract data-like patterns combined with dense sound textures. It deconstructs visual and audible urban landscapes. The images and sounds have been broken into fragments and then reconfigured. </w:t>
+      </w:r>
+      <w:r>
+        <w:rPr>
+          <w:rFonts w:ascii="Times New Roman" w:hAnsi="Times New Roman" w:cs="Times New Roman"/>
+          <w:sz w:val="24"/>
+          <w:szCs w:val="24"/>
+        </w:rPr>
+        <w:t xml:space="preserve">My </w:t>
+      </w:r>
+      <w:r>
+        <w:rPr>
+          <w:rFonts w:ascii="Times New Roman" w:hAnsi="Times New Roman" w:cs="Times New Roman"/>
+          <w:sz w:val="24"/>
+          <w:szCs w:val="24"/>
+        </w:rPr>
+        <w:t xml:space="preserve">project </w:t>
+      </w:r>
+      <w:r>
+        <w:rPr>
+          <w:rFonts w:ascii="Times New Roman" w:hAnsi="Times New Roman" w:cs="Times New Roman"/>
+          <w:sz w:val="24"/>
+          <w:szCs w:val="24"/>
+        </w:rPr>
+        <w:t>prototype has a similar aesthetic.</w:t>
       </w:r>
       <w:r>
         <w:rPr>
@@ -3198,7 +3249,7 @@
           <w:lang w:eastAsia="en-CA"/>
         </w:rPr>
         <w:drawing>
-          <wp:inline distT="0" distB="0" distL="0" distR="0" wp14:anchorId="57224A70" wp14:editId="185F1EE3">
+          <wp:inline distT="0" distB="0" distL="0" distR="0" wp14:anchorId="57224A70" wp14:editId="18328658">
             <wp:extent cx="4203511" cy="1955313"/>
             <wp:effectExtent l="0" t="0" r="6985" b="6985"/>
             <wp:docPr id="1379482981" name="Picture 1"/>
@@ -3322,7 +3373,7 @@
           <w:lang w:eastAsia="en-CA"/>
         </w:rPr>
         <w:drawing>
-          <wp:inline distT="0" distB="0" distL="0" distR="0" wp14:anchorId="07655A62" wp14:editId="5957CCF8">
+          <wp:inline distT="0" distB="0" distL="0" distR="0" wp14:anchorId="07655A62" wp14:editId="064B7775">
             <wp:extent cx="4148919" cy="2227163"/>
             <wp:effectExtent l="0" t="0" r="4445" b="1905"/>
             <wp:docPr id="1747752292" name="Picture 3" descr="A screenshot of a computer&#10;&#10;Description automatically generated"/>
@@ -3814,7 +3865,7 @@
           <w:lang w:eastAsia="en-CA"/>
         </w:rPr>
         <w:drawing>
-          <wp:inline distT="0" distB="0" distL="0" distR="0" wp14:anchorId="1E8644B0" wp14:editId="412F9444">
+          <wp:inline distT="0" distB="0" distL="0" distR="0" wp14:anchorId="1E8644B0" wp14:editId="406BE560">
             <wp:extent cx="4981517" cy="2456165"/>
             <wp:effectExtent l="0" t="0" r="0" b="1905"/>
             <wp:docPr id="1778531289" name="Picture 5" descr="A screenshot of a computer program&#10;&#10;Description automatically generated"/>
@@ -3938,7 +3989,7 @@
           <w:lang w:eastAsia="en-CA"/>
         </w:rPr>
         <w:drawing>
-          <wp:inline distT="0" distB="0" distL="0" distR="0" wp14:anchorId="1C4A9354" wp14:editId="41645577">
+          <wp:inline distT="0" distB="0" distL="0" distR="0" wp14:anchorId="1C4A9354" wp14:editId="337C3E39">
             <wp:extent cx="4636811" cy="2389782"/>
             <wp:effectExtent l="0" t="0" r="0" b="0"/>
             <wp:docPr id="206800834" name="Picture 8" descr="A black screen with white text&#10;&#10;Description automatically generated"/>
@@ -4063,7 +4114,7 @@
         </w:rPr>
         <w:lastRenderedPageBreak/>
         <w:drawing>
-          <wp:inline distT="0" distB="0" distL="0" distR="0" wp14:anchorId="30F3454A" wp14:editId="691ABA27">
+          <wp:inline distT="0" distB="0" distL="0" distR="0" wp14:anchorId="30F3454A" wp14:editId="0AF35122">
             <wp:extent cx="4642172" cy="2518808"/>
             <wp:effectExtent l="0" t="0" r="6350" b="0"/>
             <wp:docPr id="422143446" name="Picture 6" descr="A screenshot of a computer program&#10;&#10;Description automatically generated"/>
@@ -4187,7 +4238,7 @@
           <w:lang w:eastAsia="en-CA"/>
         </w:rPr>
         <w:drawing>
-          <wp:inline distT="0" distB="0" distL="0" distR="0" wp14:anchorId="75DAEC64" wp14:editId="3E449BD3">
+          <wp:inline distT="0" distB="0" distL="0" distR="0" wp14:anchorId="75DAEC64" wp14:editId="3F3C64C9">
             <wp:extent cx="4196143" cy="2106813"/>
             <wp:effectExtent l="0" t="0" r="0" b="8255"/>
             <wp:docPr id="1776769571" name="Picture 9" descr="A screenshot of a computer&#10;&#10;Description automatically generated"/>
@@ -4312,7 +4363,7 @@
         </w:rPr>
         <w:lastRenderedPageBreak/>
         <w:drawing>
-          <wp:inline distT="0" distB="0" distL="0" distR="0" wp14:anchorId="3480DC62" wp14:editId="6BD750D3">
+          <wp:inline distT="0" distB="0" distL="0" distR="0" wp14:anchorId="3480DC62" wp14:editId="0E571E91">
             <wp:extent cx="4229802" cy="3354468"/>
             <wp:effectExtent l="0" t="0" r="0" b="0"/>
             <wp:docPr id="2145982935" name="Picture 7" descr="A screenshot of a computer&#10;&#10;Description automatically generated"/>
@@ -4674,7 +4725,7 @@
           <w:lang w:eastAsia="en-CA"/>
         </w:rPr>
         <w:drawing>
-          <wp:inline distT="0" distB="0" distL="0" distR="0" wp14:anchorId="2E6D1AAD" wp14:editId="4B17D1C5">
+          <wp:inline distT="0" distB="0" distL="0" distR="0" wp14:anchorId="2E6D1AAD" wp14:editId="4C3AFF0B">
             <wp:extent cx="4061001" cy="2423440"/>
             <wp:effectExtent l="0" t="0" r="0" b="0"/>
             <wp:docPr id="1843113253" name="Picture 11" descr="A screenshot of a computer program&#10;&#10;Description automatically generated"/>
@@ -4798,7 +4849,7 @@
           <w:lang w:eastAsia="en-CA"/>
         </w:rPr>
         <w:drawing>
-          <wp:inline distT="0" distB="0" distL="0" distR="0" wp14:anchorId="05DCD036" wp14:editId="183BD99B">
+          <wp:inline distT="0" distB="0" distL="0" distR="0" wp14:anchorId="05DCD036" wp14:editId="1A806F50">
             <wp:extent cx="4108082" cy="2114901"/>
             <wp:effectExtent l="0" t="0" r="6985" b="0"/>
             <wp:docPr id="1670756191" name="Picture 14" descr="A screenshot of a computer program&#10;&#10;Description automatically generated"/>
@@ -4923,7 +4974,7 @@
         </w:rPr>
         <w:lastRenderedPageBreak/>
         <w:drawing>
-          <wp:inline distT="0" distB="0" distL="0" distR="0" wp14:anchorId="7D4FB5EE" wp14:editId="55C8ED13">
+          <wp:inline distT="0" distB="0" distL="0" distR="0" wp14:anchorId="7D4FB5EE" wp14:editId="4325C196">
             <wp:extent cx="4110036" cy="2490758"/>
             <wp:effectExtent l="0" t="0" r="5080" b="5080"/>
             <wp:docPr id="1478001839" name="Picture 25" descr="A screenshot of a computer program&#10;&#10;Description automatically generated"/>
@@ -5059,7 +5110,7 @@
           <w:lang w:eastAsia="en-CA"/>
         </w:rPr>
         <w:drawing>
-          <wp:inline distT="0" distB="0" distL="0" distR="0" wp14:anchorId="0A7D7533" wp14:editId="507FE6E0">
+          <wp:inline distT="0" distB="0" distL="0" distR="0" wp14:anchorId="0A7D7533" wp14:editId="3F33D957">
             <wp:extent cx="4870548" cy="2193438"/>
             <wp:effectExtent l="0" t="0" r="6350" b="0"/>
             <wp:docPr id="1652210338" name="Picture 15" descr="A screenshot of a computer&#10;&#10;Description automatically generated"/>
@@ -5561,7 +5612,7 @@
           <w:lang w:eastAsia="en-CA"/>
         </w:rPr>
         <w:drawing>
-          <wp:inline distT="0" distB="0" distL="0" distR="0" wp14:anchorId="4CDC05E4" wp14:editId="11965D24">
+          <wp:inline distT="0" distB="0" distL="0" distR="0" wp14:anchorId="4CDC05E4" wp14:editId="6B127C34">
             <wp:extent cx="3881993" cy="2564631"/>
             <wp:effectExtent l="0" t="0" r="4445" b="7620"/>
             <wp:docPr id="902464385" name="Picture 17" descr="A computer screen shot of text&#10;&#10;Description automatically generated"/>
@@ -5685,7 +5736,7 @@
           <w:lang w:eastAsia="en-CA"/>
         </w:rPr>
         <w:drawing>
-          <wp:inline distT="0" distB="0" distL="0" distR="0" wp14:anchorId="0052A77D" wp14:editId="41D488F1">
+          <wp:inline distT="0" distB="0" distL="0" distR="0" wp14:anchorId="0052A77D" wp14:editId="38F35BB8">
             <wp:extent cx="3516664" cy="2193438"/>
             <wp:effectExtent l="0" t="0" r="7620" b="0"/>
             <wp:docPr id="1519284319" name="Picture 21" descr="A computer screen shot of a program&#10;&#10;Description automatically generated"/>
@@ -5810,7 +5861,7 @@
         </w:rPr>
         <w:lastRenderedPageBreak/>
         <w:drawing>
-          <wp:inline distT="0" distB="0" distL="0" distR="0" wp14:anchorId="73718E04" wp14:editId="01C3710C">
+          <wp:inline distT="0" distB="0" distL="0" distR="0" wp14:anchorId="73718E04" wp14:editId="247BB59F">
             <wp:extent cx="4314303" cy="2344903"/>
             <wp:effectExtent l="0" t="0" r="0" b="0"/>
             <wp:docPr id="1906020815" name="Picture 18" descr="A screen shot of a computer&#10;&#10;Description automatically generated"/>
@@ -5934,7 +5985,7 @@
           <w:lang w:eastAsia="en-CA"/>
         </w:rPr>
         <w:drawing>
-          <wp:inline distT="0" distB="0" distL="0" distR="0" wp14:anchorId="7314C94F" wp14:editId="02513DFB">
+          <wp:inline distT="0" distB="0" distL="0" distR="0" wp14:anchorId="7314C94F" wp14:editId="760477FA">
             <wp:extent cx="5076884" cy="1717562"/>
             <wp:effectExtent l="0" t="0" r="0" b="0"/>
             <wp:docPr id="411139853" name="Picture 22" descr="A computer screen shot of a computer&#10;&#10;Description automatically generated"/>
@@ -6052,7 +6103,7 @@
           <w:lang w:eastAsia="en-CA"/>
         </w:rPr>
         <w:drawing>
-          <wp:inline distT="0" distB="0" distL="0" distR="0" wp14:anchorId="5D5B20D5" wp14:editId="67AD66E5">
+          <wp:inline distT="0" distB="0" distL="0" distR="0" wp14:anchorId="5D5B20D5" wp14:editId="0CDC2F05">
             <wp:extent cx="4308339" cy="2743076"/>
             <wp:effectExtent l="0" t="0" r="0" b="635"/>
             <wp:docPr id="1906300738" name="Picture 19" descr="A screen shot of a computer program&#10;&#10;Description automatically generated"/>
@@ -6183,7 +6234,7 @@
         </w:rPr>
         <w:lastRenderedPageBreak/>
         <w:drawing>
-          <wp:inline distT="0" distB="0" distL="0" distR="0" wp14:anchorId="472BE984" wp14:editId="6AD0CF4B">
+          <wp:inline distT="0" distB="0" distL="0" distR="0" wp14:anchorId="472BE984" wp14:editId="18123085">
             <wp:extent cx="4768344" cy="1916720"/>
             <wp:effectExtent l="0" t="0" r="0" b="7620"/>
             <wp:docPr id="2039040626" name="Picture 23" descr="A screenshot of a computer&#10;&#10;Description automatically generated"/>
@@ -6307,7 +6358,7 @@
           <w:lang w:eastAsia="en-CA"/>
         </w:rPr>
         <w:drawing>
-          <wp:inline distT="0" distB="0" distL="0" distR="0" wp14:anchorId="4798F798" wp14:editId="21BD00B4">
+          <wp:inline distT="0" distB="0" distL="0" distR="0" wp14:anchorId="4798F798" wp14:editId="6E92FD74">
             <wp:extent cx="4402550" cy="3635161"/>
             <wp:effectExtent l="0" t="0" r="0" b="3810"/>
             <wp:docPr id="2134909355" name="Picture 20" descr="A screenshot of a video editing program&#10;&#10;Description automatically generated"/>
@@ -8349,7 +8400,23 @@
           <w:sz w:val="24"/>
           <w:szCs w:val="24"/>
         </w:rPr>
-        <w:t xml:space="preserve">to download the videos on your local computer, it stays on the platform and can only be watched offline. </w:t>
+        <w:t xml:space="preserve">to download the videos on your local computer, it stays on the </w:t>
+      </w:r>
+      <w:r>
+        <w:rPr>
+          <w:rFonts w:ascii="Times New Roman" w:hAnsi="Times New Roman" w:cs="Times New Roman"/>
+          <w:sz w:val="24"/>
+          <w:szCs w:val="24"/>
+        </w:rPr>
+        <w:t xml:space="preserve">digital </w:t>
+      </w:r>
+      <w:r>
+        <w:rPr>
+          <w:rFonts w:ascii="Times New Roman" w:hAnsi="Times New Roman" w:cs="Times New Roman"/>
+          <w:sz w:val="24"/>
+          <w:szCs w:val="24"/>
+        </w:rPr>
+        <w:t xml:space="preserve">platform. </w:t>
       </w:r>
       <w:r>
         <w:rPr>
@@ -8593,27 +8660,7 @@
           <w:sz w:val="24"/>
           <w:szCs w:val="24"/>
         </w:rPr>
-        <w:t xml:space="preserve">“Cyberpunk 2077 </w:t>
-      </w:r>
-      <w:proofErr w:type="spellStart"/>
-      <w:r>
-        <w:rPr>
-          <w:rFonts w:ascii="Times New Roman" w:hAnsi="Times New Roman" w:cs="Times New Roman"/>
-          <w:kern w:val="0"/>
-          <w:sz w:val="24"/>
-          <w:szCs w:val="24"/>
-        </w:rPr>
-        <w:t>Youtube</w:t>
-      </w:r>
-      <w:proofErr w:type="spellEnd"/>
-      <w:r>
-        <w:rPr>
-          <w:rFonts w:ascii="Times New Roman" w:hAnsi="Times New Roman" w:cs="Times New Roman"/>
-          <w:kern w:val="0"/>
-          <w:sz w:val="24"/>
-          <w:szCs w:val="24"/>
-        </w:rPr>
-        <w:t xml:space="preserve"> Reception.” Accessed November 4, 2023. https://www.kaggle.com/datasets/andrewmvd/cyberpunk-2077.</w:t>
+        <w:t>“Cyberpunk 2077 Youtube Reception.” Accessed November 4, 2023. https://www.kaggle.com/datasets/andrewmvd/cyberpunk-2077.</w:t>
       </w:r>
     </w:p>
     <w:p>
@@ -8702,45 +8749,14 @@
           <w:szCs w:val="24"/>
         </w:rPr>
       </w:pPr>
-      <w:proofErr w:type="spellStart"/>
-      <w:r>
-        <w:rPr>
-          <w:rFonts w:ascii="Times New Roman" w:hAnsi="Times New Roman" w:cs="Times New Roman"/>
-          <w:kern w:val="0"/>
-          <w:sz w:val="24"/>
-          <w:szCs w:val="24"/>
-        </w:rPr>
-        <w:t>npm</w:t>
-      </w:r>
-      <w:proofErr w:type="spellEnd"/>
-      <w:r>
-        <w:rPr>
-          <w:rFonts w:ascii="Times New Roman" w:hAnsi="Times New Roman" w:cs="Times New Roman"/>
-          <w:kern w:val="0"/>
-          <w:sz w:val="24"/>
-          <w:szCs w:val="24"/>
-        </w:rPr>
-        <w:t>. “React-</w:t>
-      </w:r>
-      <w:proofErr w:type="spellStart"/>
-      <w:r>
-        <w:rPr>
-          <w:rFonts w:ascii="Times New Roman" w:hAnsi="Times New Roman" w:cs="Times New Roman"/>
-          <w:kern w:val="0"/>
-          <w:sz w:val="24"/>
-          <w:szCs w:val="24"/>
-        </w:rPr>
-        <w:t>Youtube</w:t>
-      </w:r>
-      <w:proofErr w:type="spellEnd"/>
-      <w:r>
-        <w:rPr>
-          <w:rFonts w:ascii="Times New Roman" w:hAnsi="Times New Roman" w:cs="Times New Roman"/>
-          <w:kern w:val="0"/>
-          <w:sz w:val="24"/>
-          <w:szCs w:val="24"/>
-        </w:rPr>
-        <w:t>,” November 22, 2022. https://www.npmjs.com/package/react-youtube.</w:t>
+      <w:r>
+        <w:rPr>
+          <w:rFonts w:ascii="Times New Roman" w:hAnsi="Times New Roman" w:cs="Times New Roman"/>
+          <w:kern w:val="0"/>
+          <w:sz w:val="24"/>
+          <w:szCs w:val="24"/>
+        </w:rPr>
+        <w:t>npm. “React-Youtube,” November 22, 2022. https://www.npmjs.com/package/react-youtube.</w:t>
       </w:r>
     </w:p>
     <w:p>
@@ -8754,45 +8770,14 @@
           <w:szCs w:val="24"/>
         </w:rPr>
       </w:pPr>
-      <w:proofErr w:type="spellStart"/>
-      <w:r>
-        <w:rPr>
-          <w:rFonts w:ascii="Times New Roman" w:hAnsi="Times New Roman" w:cs="Times New Roman"/>
-          <w:kern w:val="0"/>
-          <w:sz w:val="24"/>
-          <w:szCs w:val="24"/>
-        </w:rPr>
-        <w:t>npm</w:t>
-      </w:r>
-      <w:proofErr w:type="spellEnd"/>
-      <w:r>
-        <w:rPr>
-          <w:rFonts w:ascii="Times New Roman" w:hAnsi="Times New Roman" w:cs="Times New Roman"/>
-          <w:kern w:val="0"/>
-          <w:sz w:val="24"/>
-          <w:szCs w:val="24"/>
-        </w:rPr>
-        <w:t>. “</w:t>
-      </w:r>
-      <w:proofErr w:type="spellStart"/>
-      <w:r>
-        <w:rPr>
-          <w:rFonts w:ascii="Times New Roman" w:hAnsi="Times New Roman" w:cs="Times New Roman"/>
-          <w:kern w:val="0"/>
-          <w:sz w:val="24"/>
-          <w:szCs w:val="24"/>
-        </w:rPr>
-        <w:t>Ytdl</w:t>
-      </w:r>
-      <w:proofErr w:type="spellEnd"/>
-      <w:r>
-        <w:rPr>
-          <w:rFonts w:ascii="Times New Roman" w:hAnsi="Times New Roman" w:cs="Times New Roman"/>
-          <w:kern w:val="0"/>
-          <w:sz w:val="24"/>
-          <w:szCs w:val="24"/>
-        </w:rPr>
-        <w:t>-Core,” July 14, 2023. https://www.npmjs.com/package/ytdl-core.</w:t>
+      <w:r>
+        <w:rPr>
+          <w:rFonts w:ascii="Times New Roman" w:hAnsi="Times New Roman" w:cs="Times New Roman"/>
+          <w:kern w:val="0"/>
+          <w:sz w:val="24"/>
+          <w:szCs w:val="24"/>
+        </w:rPr>
+        <w:t>npm. “Ytdl-Core,” July 14, 2023. https://www.npmjs.com/package/ytdl-core.</w:t>
       </w:r>
     </w:p>
     <w:p>
@@ -8834,47 +8819,7 @@
           <w:sz w:val="24"/>
           <w:szCs w:val="24"/>
         </w:rPr>
-        <w:t>“</w:t>
-      </w:r>
-      <w:proofErr w:type="spellStart"/>
-      <w:r>
-        <w:rPr>
-          <w:rFonts w:ascii="Times New Roman" w:hAnsi="Times New Roman" w:cs="Times New Roman"/>
-          <w:kern w:val="0"/>
-          <w:sz w:val="24"/>
-          <w:szCs w:val="24"/>
-        </w:rPr>
-        <w:t>Tartube</w:t>
-      </w:r>
-      <w:proofErr w:type="spellEnd"/>
-      <w:r>
-        <w:rPr>
-          <w:rFonts w:ascii="Times New Roman" w:hAnsi="Times New Roman" w:cs="Times New Roman"/>
-          <w:kern w:val="0"/>
-          <w:sz w:val="24"/>
-          <w:szCs w:val="24"/>
-        </w:rPr>
-        <w:t xml:space="preserve"> - The Easy Way </w:t>
-      </w:r>
-      <w:proofErr w:type="gramStart"/>
-      <w:r>
-        <w:rPr>
-          <w:rFonts w:ascii="Times New Roman" w:hAnsi="Times New Roman" w:cs="Times New Roman"/>
-          <w:kern w:val="0"/>
-          <w:sz w:val="24"/>
-          <w:szCs w:val="24"/>
-        </w:rPr>
-        <w:t>To</w:t>
-      </w:r>
-      <w:proofErr w:type="gramEnd"/>
-      <w:r>
-        <w:rPr>
-          <w:rFonts w:ascii="Times New Roman" w:hAnsi="Times New Roman" w:cs="Times New Roman"/>
-          <w:kern w:val="0"/>
-          <w:sz w:val="24"/>
-          <w:szCs w:val="24"/>
-        </w:rPr>
-        <w:t xml:space="preserve"> Watch And Download Videos.” Accessed November 4, 2023. https://tartube.sourceforge.io/.</w:t>
+        <w:t>“Tartube - The Easy Way To Watch And Download Videos.” Accessed November 4, 2023. https://tartube.sourceforge.io/.</w:t>
       </w:r>
     </w:p>
     <w:p>
@@ -8957,47 +8902,7 @@
           <w:sz w:val="24"/>
           <w:szCs w:val="24"/>
         </w:rPr>
-        <w:t>“</w:t>
-      </w:r>
-      <w:proofErr w:type="spellStart"/>
-      <w:r>
-        <w:rPr>
-          <w:rFonts w:ascii="Times New Roman" w:hAnsi="Times New Roman" w:cs="Times New Roman"/>
-          <w:kern w:val="0"/>
-          <w:sz w:val="24"/>
-          <w:szCs w:val="24"/>
-        </w:rPr>
-        <w:t>Youtube</w:t>
-      </w:r>
-      <w:proofErr w:type="spellEnd"/>
-      <w:r>
-        <w:rPr>
-          <w:rFonts w:ascii="Times New Roman" w:hAnsi="Times New Roman" w:cs="Times New Roman"/>
-          <w:kern w:val="0"/>
-          <w:sz w:val="24"/>
-          <w:szCs w:val="24"/>
-        </w:rPr>
-        <w:t xml:space="preserve"> Oldest </w:t>
-      </w:r>
-      <w:proofErr w:type="gramStart"/>
-      <w:r>
-        <w:rPr>
-          <w:rFonts w:ascii="Times New Roman" w:hAnsi="Times New Roman" w:cs="Times New Roman"/>
-          <w:kern w:val="0"/>
-          <w:sz w:val="24"/>
-          <w:szCs w:val="24"/>
-        </w:rPr>
-        <w:t>Videos(</w:t>
-      </w:r>
-      <w:proofErr w:type="gramEnd"/>
-      <w:r>
-        <w:rPr>
-          <w:rFonts w:ascii="Times New Roman" w:hAnsi="Times New Roman" w:cs="Times New Roman"/>
-          <w:kern w:val="0"/>
-          <w:sz w:val="24"/>
-          <w:szCs w:val="24"/>
-        </w:rPr>
-        <w:t>2005) Dataset.” Accessed November 4, 2023. https://www.kaggle.com/datasets/demko1/youtube-oldest-videos2005-dataset.</w:t>
+        <w:t>“Youtube Oldest Videos(2005) Dataset.” Accessed November 4, 2023. https://www.kaggle.com/datasets/demko1/youtube-oldest-videos2005-dataset.</w:t>
       </w:r>
     </w:p>
     <w:p>
@@ -9018,47 +8923,7 @@
           <w:sz w:val="24"/>
           <w:szCs w:val="24"/>
         </w:rPr>
-        <w:t>“</w:t>
-      </w:r>
-      <w:proofErr w:type="spellStart"/>
-      <w:r>
-        <w:rPr>
-          <w:rFonts w:ascii="Times New Roman" w:hAnsi="Times New Roman" w:cs="Times New Roman"/>
-          <w:kern w:val="0"/>
-          <w:sz w:val="24"/>
-          <w:szCs w:val="24"/>
-        </w:rPr>
-        <w:t>Youtube</w:t>
-      </w:r>
-      <w:proofErr w:type="spellEnd"/>
-      <w:r>
-        <w:rPr>
-          <w:rFonts w:ascii="Times New Roman" w:hAnsi="Times New Roman" w:cs="Times New Roman"/>
-          <w:kern w:val="0"/>
-          <w:sz w:val="24"/>
-          <w:szCs w:val="24"/>
-        </w:rPr>
-        <w:t xml:space="preserve"> Videos Having More than 1 </w:t>
-      </w:r>
-      <w:proofErr w:type="gramStart"/>
-      <w:r>
-        <w:rPr>
-          <w:rFonts w:ascii="Times New Roman" w:hAnsi="Times New Roman" w:cs="Times New Roman"/>
-          <w:kern w:val="0"/>
-          <w:sz w:val="24"/>
-          <w:szCs w:val="24"/>
-        </w:rPr>
-        <w:t>Billion</w:t>
-      </w:r>
-      <w:proofErr w:type="gramEnd"/>
-      <w:r>
-        <w:rPr>
-          <w:rFonts w:ascii="Times New Roman" w:hAnsi="Times New Roman" w:cs="Times New Roman"/>
-          <w:kern w:val="0"/>
-          <w:sz w:val="24"/>
-          <w:szCs w:val="24"/>
-        </w:rPr>
-        <w:t xml:space="preserve"> Views.” Accessed November 4, 2023. https://www.kaggle.com/datasets/jkanthony/youtube-videos-having-more-than-1-billion-views.</w:t>
+        <w:t>“Youtube Videos Having More than 1 Billion Views.” Accessed November 4, 2023. https://www.kaggle.com/datasets/jkanthony/youtube-videos-having-more-than-1-billion-views.</w:t>
       </w:r>
     </w:p>
     <w:p>

</xml_diff>